<commit_message>
Fixed corruption by adding .gitattributes file.
</commit_message>
<xml_diff>
--- a/GMT Slit Diffraction Calculator.docx
+++ b/GMT Slit Diffraction Calculator.docx
@@ -167,8 +167,10 @@
       <w:r>
         <w:t>This documents the slit diffraction calculation program GMT_SlitDiffract.py.  This program computes the effective pupil area for several components of emission, including star light coming through the telescope, thermal emission from M1, thermal emission from M2, and background light from the sky.</w:t>
       </w:r>
-      <w:r>
-        <w:t xml:space="preserve">  </w:t>
+      <w:bookmarkStart w:id="2" w:name="_GoBack"/>
+      <w:bookmarkEnd w:id="2"/>
+      <w:r>
+        <w:t xml:space="preserve"> </w:t>
       </w:r>
     </w:p>
     <w:p/>
@@ -242,14 +244,6 @@
           <w:szCs w:val="19"/>
         </w:rPr>
         <w:instrText xml:space="preserve"> HYPERLINK "https://github.com/bamcleod/Emissivity.git" \t "_blank" </w:instrText>
-      </w:r>
-      <w:r>
-        <w:rPr>
-          <w:rFonts w:ascii="Arial" w:eastAsia="Times New Roman" w:hAnsi="Arial" w:cs="Arial"/>
-          <w:color w:val="222222"/>
-          <w:sz w:val="19"/>
-          <w:szCs w:val="19"/>
-        </w:rPr>
       </w:r>
       <w:r>
         <w:rPr>
@@ -4864,26 +4858,14 @@
       <w:r>
         <w:t xml:space="preserve">Figure </w:t>
       </w:r>
-      <w:proofErr w:type="gramEnd"/>
-      <w:r>
-        <w:fldChar w:fldCharType="begin"/>
-      </w:r>
-      <w:r>
-        <w:instrText xml:space="preserve"> SEQ Figure \* ARABIC </w:instrText>
-      </w:r>
-      <w:r>
-        <w:fldChar w:fldCharType="separate"/>
-      </w:r>
-      <w:r>
-        <w:rPr>
-          <w:noProof/>
-        </w:rPr>
-        <w:t>1</w:t>
-      </w:r>
-      <w:r>
-        <w:fldChar w:fldCharType="end"/>
-      </w:r>
-      <w:proofErr w:type="gramStart"/>
+      <w:fldSimple w:instr=" SEQ Figure \* ARABIC ">
+        <w:r>
+          <w:rPr>
+            <w:noProof/>
+          </w:rPr>
+          <w:t>1</w:t>
+        </w:r>
+      </w:fldSimple>
       <w:r>
         <w:t>.</w:t>
       </w:r>
@@ -4975,14 +4957,27 @@
       <w:r>
         <w:t xml:space="preserve">Figure </w:t>
       </w:r>
-      <w:fldSimple w:instr=" SEQ Figure \* ARABIC ">
-        <w:r>
-          <w:rPr>
-            <w:noProof/>
-          </w:rPr>
-          <w:t>2</w:t>
-        </w:r>
-      </w:fldSimple>
+      <w:r>
+        <w:fldChar w:fldCharType="begin"/>
+      </w:r>
+      <w:r>
+        <w:instrText xml:space="preserve"> SEQ Figure \* ARABIC </w:instrText>
+      </w:r>
+      <w:r>
+        <w:fldChar w:fldCharType="separate"/>
+      </w:r>
+      <w:r>
+        <w:rPr>
+          <w:noProof/>
+        </w:rPr>
+        <w:t>2</w:t>
+      </w:r>
+      <w:r>
+        <w:rPr>
+          <w:noProof/>
+        </w:rPr>
+        <w:fldChar w:fldCharType="end"/>
+      </w:r>
       <w:r>
         <w:t>.</w:t>
       </w:r>
@@ -5022,8 +5017,6 @@
           <w:szCs w:val="19"/>
         </w:rPr>
       </w:pPr>
-      <w:bookmarkStart w:id="2" w:name="_GoBack"/>
-      <w:bookmarkEnd w:id="2"/>
     </w:p>
     <w:p>
       <w:pPr>
@@ -7120,7 +7113,6 @@
       <w:pgNumType w:chapSep="enDash"/>
       <w:cols w:space="720"/>
       <w:docGrid w:linePitch="360"/>
-      <w:printerSettings r:id="rId12"/>
     </w:sectPr>
   </w:body>
 </w:document>
@@ -10377,6 +10369,7 @@
   <w:style w:type="character" w:default="1" w:styleId="DefaultParagraphFont">
     <w:name w:val="Default Paragraph Font"/>
     <w:uiPriority w:val="1"/>
+    <w:semiHidden/>
     <w:unhideWhenUsed/>
   </w:style>
   <w:style w:type="table" w:default="1" w:styleId="TableNormal">
@@ -12597,6 +12590,7 @@
   <w:style w:type="character" w:default="1" w:styleId="DefaultParagraphFont">
     <w:name w:val="Default Paragraph Font"/>
     <w:uiPriority w:val="1"/>
+    <w:semiHidden/>
     <w:unhideWhenUsed/>
   </w:style>
   <w:style w:type="table" w:default="1" w:styleId="TableNormal">
@@ -14713,7 +14707,7 @@
 </file>
 
 <file path=customXml/itemProps1.xml><?xml version="1.0" encoding="utf-8"?>
-<ds:datastoreItem xmlns:ds="http://schemas.openxmlformats.org/officeDocument/2006/customXml" ds:itemID="{072A5FCB-FDE5-C74C-A327-86AE0BA53104}">
+<ds:datastoreItem xmlns:ds="http://schemas.openxmlformats.org/officeDocument/2006/customXml" ds:itemID="{7BDD86C2-8F1A-9F42-B69D-12E879F7073B}">
   <ds:schemaRefs>
     <ds:schemaRef ds:uri="http://schemas.openxmlformats.org/officeDocument/2006/bibliography"/>
   </ds:schemaRefs>

</xml_diff>

<commit_message>
Added 2017 baffle geometries
</commit_message>
<xml_diff>
--- a/GMT Slit Diffraction Calculator.docx
+++ b/GMT Slit Diffraction Calculator.docx
@@ -1,6 +1,6 @@
 
 <file path=word/document.xml><?xml version="1.0" encoding="utf-8"?>
-<w:document xmlns:wpc="http://schemas.microsoft.com/office/word/2010/wordprocessingCanvas" xmlns:mo="http://schemas.microsoft.com/office/mac/office/2008/main" xmlns:mc="http://schemas.openxmlformats.org/markup-compatibility/2006" xmlns:mv="urn:schemas-microsoft-com:mac:vml" xmlns:o="urn:schemas-microsoft-com:office:office" xmlns:r="http://schemas.openxmlformats.org/officeDocument/2006/relationships" xmlns:m="http://schemas.openxmlformats.org/officeDocument/2006/math" xmlns:v="urn:schemas-microsoft-com:vml" xmlns:wp14="http://schemas.microsoft.com/office/word/2010/wordprocessingDrawing" xmlns:wp="http://schemas.openxmlformats.org/drawingml/2006/wordprocessingDrawing" xmlns:w10="urn:schemas-microsoft-com:office:word" xmlns:w="http://schemas.openxmlformats.org/wordprocessingml/2006/main" xmlns:w14="http://schemas.microsoft.com/office/word/2010/wordml" xmlns:wpg="http://schemas.microsoft.com/office/word/2010/wordprocessingGroup" xmlns:wpi="http://schemas.microsoft.com/office/word/2010/wordprocessingInk" xmlns:wne="http://schemas.microsoft.com/office/word/2006/wordml" xmlns:wps="http://schemas.microsoft.com/office/word/2010/wordprocessingShape" mc:Ignorable="w14 wp14">
+<w:document xmlns:wpc="http://schemas.microsoft.com/office/word/2010/wordprocessingCanvas" xmlns:mo="http://schemas.microsoft.com/office/mac/office/2008/main" xmlns:mc="http://schemas.openxmlformats.org/markup-compatibility/2006" xmlns:mv="urn:schemas-microsoft-com:mac:vml" xmlns:o="urn:schemas-microsoft-com:office:office" xmlns:r="http://schemas.openxmlformats.org/officeDocument/2006/relationships" xmlns:m="http://schemas.openxmlformats.org/officeDocument/2006/math" xmlns:v="urn:schemas-microsoft-com:vml" xmlns:wp14="http://schemas.microsoft.com/office/word/2010/wordprocessingDrawing" xmlns:wp="http://schemas.openxmlformats.org/drawingml/2006/wordprocessingDrawing" xmlns:w10="urn:schemas-microsoft-com:office:word" xmlns:w="http://schemas.openxmlformats.org/wordprocessingml/2006/main" xmlns:w14="http://schemas.microsoft.com/office/word/2010/wordml" xmlns:w15="http://schemas.microsoft.com/office/word/2012/wordml" xmlns:wpg="http://schemas.microsoft.com/office/word/2010/wordprocessingGroup" xmlns:wpi="http://schemas.microsoft.com/office/word/2010/wordprocessingInk" xmlns:wne="http://schemas.microsoft.com/office/word/2006/wordml" xmlns:wps="http://schemas.microsoft.com/office/word/2010/wordprocessingShape" mc:Ignorable="w14 w15 wp14">
   <w:body>
     <w:p>
       <w:pPr>
@@ -18,6 +18,8 @@
         </w:rPr>
         <w:t>GMT Slit Diffraction Calculator</w:t>
       </w:r>
+      <w:bookmarkStart w:id="1" w:name="_GoBack"/>
+      <w:bookmarkEnd w:id="1"/>
     </w:p>
     <w:p>
       <w:pPr>
@@ -97,7 +99,7 @@
           <w:sz w:val="28"/>
           <w:szCs w:val="28"/>
         </w:rPr>
-        <w:t>1.0</w:t>
+        <w:t>1.1</w:t>
       </w:r>
       <w:r>
         <w:rPr>
@@ -136,30 +138,39 @@
           <w:sz w:val="28"/>
           <w:szCs w:val="28"/>
         </w:rPr>
-        <w:t xml:space="preserve"> November 8, 2015</w:t>
-      </w:r>
-    </w:p>
-    <w:p>
-      <w:pPr>
-        <w:pStyle w:val="SubHead"/>
-        <w:spacing w:before="0"/>
+        <w:t xml:space="preserve"> </w:t>
+      </w:r>
+      <w:r>
         <w:rPr>
           <w:rFonts w:asciiTheme="majorHAnsi" w:hAnsiTheme="majorHAnsi"/>
           <w:b w:val="0"/>
           <w:sz w:val="28"/>
           <w:szCs w:val="28"/>
         </w:rPr>
+        <w:t>January 8, 2018</w:t>
+      </w:r>
+    </w:p>
+    <w:p>
+      <w:pPr>
+        <w:pStyle w:val="SubHead"/>
+        <w:spacing w:before="0"/>
+        <w:rPr>
+          <w:rFonts w:asciiTheme="majorHAnsi" w:hAnsiTheme="majorHAnsi"/>
+          <w:b w:val="0"/>
+          <w:sz w:val="28"/>
+          <w:szCs w:val="28"/>
+        </w:rPr>
       </w:pPr>
     </w:p>
     <w:p>
       <w:pPr>
         <w:pStyle w:val="Heading1"/>
       </w:pPr>
-      <w:bookmarkStart w:id="1" w:name="_Toc226187676"/>
+      <w:bookmarkStart w:id="2" w:name="_Toc226187676"/>
       <w:r>
         <w:t>INTRODUCTION</w:t>
       </w:r>
-      <w:bookmarkEnd w:id="1"/>
+      <w:bookmarkEnd w:id="2"/>
     </w:p>
     <w:bookmarkEnd w:id="0"/>
     <w:p/>
@@ -167,8 +178,6 @@
       <w:r>
         <w:t>This documents the slit diffraction calculation program GMT_SlitDiffract.py.  This program computes the effective pupil area for several components of emission, including star light coming through the telescope, thermal emission from M1, thermal emission from M2, and background light from the sky.</w:t>
       </w:r>
-      <w:bookmarkStart w:id="2" w:name="_GoBack"/>
-      <w:bookmarkEnd w:id="2"/>
       <w:r>
         <w:t xml:space="preserve"> </w:t>
       </w:r>
@@ -206,162 +215,113 @@
         </w:rPr>
       </w:pPr>
       <w:proofErr w:type="spellStart"/>
+      <w:r>
+        <w:rPr>
+          <w:rFonts w:ascii="Arial" w:eastAsia="Times New Roman" w:hAnsi="Arial" w:cs="Arial"/>
+          <w:color w:val="222222"/>
+          <w:sz w:val="19"/>
+          <w:szCs w:val="19"/>
+        </w:rPr>
+        <w:t>git</w:t>
+      </w:r>
+      <w:proofErr w:type="spellEnd"/>
+      <w:r>
+        <w:rPr>
+          <w:rFonts w:ascii="Arial" w:eastAsia="Times New Roman" w:hAnsi="Arial" w:cs="Arial"/>
+          <w:color w:val="222222"/>
+          <w:sz w:val="19"/>
+          <w:szCs w:val="19"/>
+        </w:rPr>
+        <w:t xml:space="preserve"> clone </w:t>
+      </w:r>
+      <w:hyperlink r:id="rId8" w:tgtFrame="_blank" w:history="1">
+        <w:r>
+          <w:rPr>
+            <w:rFonts w:ascii="Arial" w:eastAsia="Times New Roman" w:hAnsi="Arial" w:cs="Arial"/>
+            <w:color w:val="1155CC"/>
+            <w:sz w:val="19"/>
+            <w:szCs w:val="19"/>
+            <w:u w:val="single"/>
+          </w:rPr>
+          <w:t>https://github.com/bamcleod/Emissivity.git</w:t>
+        </w:r>
+      </w:hyperlink>
+    </w:p>
+    <w:p>
+      <w:pPr>
+        <w:shd w:val="clear" w:color="auto" w:fill="FFFFFF"/>
+        <w:jc w:val="left"/>
+        <w:rPr>
+          <w:rFonts w:ascii="Arial" w:eastAsia="Times New Roman" w:hAnsi="Arial" w:cs="Arial"/>
+          <w:color w:val="222222"/>
+          <w:sz w:val="19"/>
+          <w:szCs w:val="19"/>
+        </w:rPr>
+      </w:pPr>
+    </w:p>
+    <w:p>
+      <w:r>
+        <w:t>This will create a directory "Emissivity" containing</w:t>
+      </w:r>
+      <w:r>
+        <w:t xml:space="preserve"> among other things,</w:t>
+      </w:r>
+      <w:r>
+        <w:t xml:space="preserve"> </w:t>
+      </w:r>
       <w:proofErr w:type="gramStart"/>
       <w:r>
-        <w:rPr>
-          <w:rFonts w:ascii="Arial" w:eastAsia="Times New Roman" w:hAnsi="Arial" w:cs="Arial"/>
-          <w:color w:val="222222"/>
-          <w:sz w:val="19"/>
-          <w:szCs w:val="19"/>
-        </w:rPr>
-        <w:t>git</w:t>
+        <w:t>GMT_SlitDiffract</w:t>
+      </w:r>
+      <w:r>
+        <w:t xml:space="preserve">.py </w:t>
+      </w:r>
+      <w:r>
+        <w:t>,</w:t>
+      </w:r>
+      <w:proofErr w:type="gramEnd"/>
+      <w:r>
+        <w:t xml:space="preserve"> and a couple of necessary </w:t>
+      </w:r>
+      <w:proofErr w:type="spellStart"/>
+      <w:r>
+        <w:t>utilitities</w:t>
       </w:r>
       <w:proofErr w:type="spellEnd"/>
-      <w:proofErr w:type="gramEnd"/>
-      <w:r>
-        <w:rPr>
-          <w:rFonts w:ascii="Arial" w:eastAsia="Times New Roman" w:hAnsi="Arial" w:cs="Arial"/>
-          <w:color w:val="222222"/>
-          <w:sz w:val="19"/>
-          <w:szCs w:val="19"/>
-        </w:rPr>
-        <w:t xml:space="preserve"> clone </w:t>
-      </w:r>
-      <w:r>
-        <w:rPr>
-          <w:rFonts w:ascii="Arial" w:eastAsia="Times New Roman" w:hAnsi="Arial" w:cs="Arial"/>
-          <w:color w:val="222222"/>
-          <w:sz w:val="19"/>
-          <w:szCs w:val="19"/>
-        </w:rPr>
-        <w:fldChar w:fldCharType="begin"/>
-      </w:r>
-      <w:r>
-        <w:rPr>
-          <w:rFonts w:ascii="Arial" w:eastAsia="Times New Roman" w:hAnsi="Arial" w:cs="Arial"/>
-          <w:color w:val="222222"/>
-          <w:sz w:val="19"/>
-          <w:szCs w:val="19"/>
-        </w:rPr>
-        <w:instrText xml:space="preserve"> HYPERLINK "https://github.com/bamcleod/Emissivity.git" \t "_blank" </w:instrText>
-      </w:r>
-      <w:r>
-        <w:rPr>
-          <w:rFonts w:ascii="Arial" w:eastAsia="Times New Roman" w:hAnsi="Arial" w:cs="Arial"/>
-          <w:color w:val="222222"/>
-          <w:sz w:val="19"/>
-          <w:szCs w:val="19"/>
-        </w:rPr>
-        <w:fldChar w:fldCharType="separate"/>
-      </w:r>
-      <w:r>
-        <w:rPr>
-          <w:rFonts w:ascii="Arial" w:eastAsia="Times New Roman" w:hAnsi="Arial" w:cs="Arial"/>
-          <w:color w:val="1155CC"/>
-          <w:sz w:val="19"/>
-          <w:szCs w:val="19"/>
-          <w:u w:val="single"/>
-        </w:rPr>
-        <w:t>https://github.com/bamcleod/Emissivity.git</w:t>
-      </w:r>
-      <w:r>
-        <w:rPr>
-          <w:rFonts w:ascii="Arial" w:eastAsia="Times New Roman" w:hAnsi="Arial" w:cs="Arial"/>
-          <w:color w:val="222222"/>
-          <w:sz w:val="19"/>
-          <w:szCs w:val="19"/>
-        </w:rPr>
-        <w:fldChar w:fldCharType="end"/>
-      </w:r>
-    </w:p>
-    <w:p>
-      <w:pPr>
-        <w:shd w:val="clear" w:color="auto" w:fill="FFFFFF"/>
-        <w:jc w:val="left"/>
-        <w:rPr>
-          <w:rFonts w:ascii="Arial" w:eastAsia="Times New Roman" w:hAnsi="Arial" w:cs="Arial"/>
-          <w:color w:val="222222"/>
-          <w:sz w:val="19"/>
-          <w:szCs w:val="19"/>
-        </w:rPr>
-      </w:pPr>
-    </w:p>
-    <w:p>
-      <w:r>
-        <w:t>This will create a directory "Emissivity" containing</w:t>
-      </w:r>
-      <w:r>
-        <w:t xml:space="preserve"> among other things,</w:t>
-      </w:r>
+      <w:r>
+        <w:t>.</w:t>
+      </w:r>
+    </w:p>
+    <w:p/>
+    <w:p>
+      <w:r>
+        <w:t>To run it you'll need to install a scientific python on your computer -</w:t>
+      </w:r>
+      <w:r>
+        <w:t xml:space="preserve">- the preinstalled one on </w:t>
+      </w:r>
+      <w:proofErr w:type="spellStart"/>
+      <w:r>
+        <w:t>MaxOS</w:t>
+      </w:r>
+      <w:proofErr w:type="spellEnd"/>
       <w:r>
         <w:t xml:space="preserve"> </w:t>
       </w:r>
       <w:r>
-        <w:t>GMT_</w:t>
-      </w:r>
-      <w:proofErr w:type="gramStart"/>
-      <w:r>
-        <w:t>SlitDiffract</w:t>
-      </w:r>
-      <w:r>
-        <w:t xml:space="preserve">.py </w:t>
-      </w:r>
-      <w:r>
-        <w:t>,</w:t>
-      </w:r>
-      <w:proofErr w:type="gramEnd"/>
-      <w:r>
-        <w:t xml:space="preserve"> and a couple of necessary </w:t>
-      </w:r>
-      <w:proofErr w:type="spellStart"/>
-      <w:r>
-        <w:t>utilitities</w:t>
-      </w:r>
-      <w:proofErr w:type="spellEnd"/>
-      <w:r>
-        <w:t>.</w:t>
-      </w:r>
-    </w:p>
-    <w:p/>
-    <w:p>
-      <w:r>
-        <w:t>To run it you'll need to install a scientific python on your computer -</w:t>
-      </w:r>
-      <w:r>
-        <w:t xml:space="preserve">- the preinstalled one on </w:t>
-      </w:r>
-      <w:proofErr w:type="spellStart"/>
-      <w:r>
-        <w:t>MaxOS</w:t>
-      </w:r>
-      <w:proofErr w:type="spellEnd"/>
-      <w:r>
-        <w:t xml:space="preserve"> </w:t>
-      </w:r>
-      <w:r>
         <w:t>doesn't cut it.  I'm using anaconda.</w:t>
       </w:r>
     </w:p>
     <w:p>
-      <w:r>
-        <w:fldChar w:fldCharType="begin"/>
-      </w:r>
-      <w:r>
-        <w:instrText xml:space="preserve"> HYPERLINK "https://store.continuum.io/cshop/anaconda/" \t "_blank" </w:instrText>
-      </w:r>
-      <w:r>
-        <w:fldChar w:fldCharType="separate"/>
-      </w:r>
-      <w:r>
-        <w:rPr>
-          <w:color w:val="1155CC"/>
-          <w:u w:val="single"/>
-        </w:rPr>
-        <w:t>https://store.continuum.io/cshop/anaconda/</w:t>
-      </w:r>
-      <w:r>
-        <w:fldChar w:fldCharType="end"/>
-      </w:r>
+      <w:hyperlink r:id="rId9" w:tgtFrame="_blank" w:history="1">
+        <w:r>
+          <w:rPr>
+            <w:color w:val="1155CC"/>
+            <w:u w:val="single"/>
+          </w:rPr>
+          <w:t>https://store.continuum.io/cshop/anaconda/</w:t>
+        </w:r>
+      </w:hyperlink>
     </w:p>
     <w:p/>
     <w:p>
@@ -2019,25 +1979,7 @@
           <w:sz w:val="20"/>
           <w:szCs w:val="20"/>
         </w:rPr>
-        <w:t xml:space="preserve">  -</w:t>
-      </w:r>
-      <w:proofErr w:type="gramStart"/>
-      <w:r>
-        <w:rPr>
-          <w:rFonts w:ascii="Courier" w:hAnsi="Courier" w:cs="Courier"/>
-          <w:sz w:val="20"/>
-          <w:szCs w:val="20"/>
-        </w:rPr>
-        <w:t>h</w:t>
-      </w:r>
-      <w:proofErr w:type="gramEnd"/>
-      <w:r>
-        <w:rPr>
-          <w:rFonts w:ascii="Courier" w:hAnsi="Courier" w:cs="Courier"/>
-          <w:sz w:val="20"/>
-          <w:szCs w:val="20"/>
-        </w:rPr>
-        <w:t>, --help            show this help message and exit</w:t>
+        <w:t xml:space="preserve">  -h, --help            show this help message and exit</w:t>
       </w:r>
     </w:p>
     <w:p>
@@ -2096,7 +2038,7 @@
           <w:sz w:val="20"/>
           <w:szCs w:val="20"/>
         </w:rPr>
-        <w:t xml:space="preserve">  --</w:t>
+        <w:t xml:space="preserve">  --wave=WAVE           units=meters default=2.4e-</w:t>
       </w:r>
       <w:proofErr w:type="gramStart"/>
       <w:r>
@@ -2105,27 +2047,22 @@
           <w:sz w:val="20"/>
           <w:szCs w:val="20"/>
         </w:rPr>
-        <w:t>wave</w:t>
+        <w:t>06</w:t>
+      </w:r>
+      <w:r>
+        <w:rPr>
+          <w:rFonts w:ascii="Courier" w:hAnsi="Courier" w:cs="Courier"/>
+          <w:sz w:val="20"/>
+          <w:szCs w:val="20"/>
+        </w:rPr>
+        <w:t xml:space="preserve">  </w:t>
+      </w:r>
+      <w:r>
+        <w:t>This</w:t>
       </w:r>
       <w:proofErr w:type="gramEnd"/>
       <w:r>
-        <w:rPr>
-          <w:rFonts w:ascii="Courier" w:hAnsi="Courier" w:cs="Courier"/>
-          <w:sz w:val="20"/>
-          <w:szCs w:val="20"/>
-        </w:rPr>
-        <w:t>=WAVE           units=meters default=2.4e-06</w:t>
-      </w:r>
-      <w:r>
-        <w:rPr>
-          <w:rFonts w:ascii="Courier" w:hAnsi="Courier" w:cs="Courier"/>
-          <w:sz w:val="20"/>
-          <w:szCs w:val="20"/>
-        </w:rPr>
-        <w:t xml:space="preserve">  </w:t>
-      </w:r>
-      <w:r>
-        <w:t>This is the wavelength of the calculation</w:t>
+        <w:t xml:space="preserve"> is the wavelength of the calculation</w:t>
       </w:r>
     </w:p>
     <w:p>
@@ -2187,7 +2124,6 @@
         <w:t xml:space="preserve">  --</w:t>
       </w:r>
       <w:proofErr w:type="spellStart"/>
-      <w:proofErr w:type="gramStart"/>
       <w:r>
         <w:rPr>
           <w:rFonts w:ascii="Courier" w:hAnsi="Courier" w:cs="Courier"/>
@@ -2197,7 +2133,6 @@
         <w:t>slitwid</w:t>
       </w:r>
       <w:proofErr w:type="spellEnd"/>
-      <w:proofErr w:type="gramEnd"/>
       <w:r>
         <w:rPr>
           <w:rFonts w:ascii="Courier" w:hAnsi="Courier" w:cs="Courier"/>
@@ -2303,7 +2238,6 @@
         <w:t xml:space="preserve">  --</w:t>
       </w:r>
       <w:proofErr w:type="spellStart"/>
-      <w:proofErr w:type="gramStart"/>
       <w:r>
         <w:rPr>
           <w:rFonts w:ascii="Courier" w:hAnsi="Courier" w:cs="Courier"/>
@@ -2313,7 +2247,6 @@
         <w:t>fldang</w:t>
       </w:r>
       <w:proofErr w:type="spellEnd"/>
-      <w:proofErr w:type="gramEnd"/>
       <w:r>
         <w:rPr>
           <w:rFonts w:ascii="Courier" w:hAnsi="Courier" w:cs="Courier"/>
@@ -2349,15 +2282,7 @@
         <w:t xml:space="preserve">.  </w:t>
       </w:r>
       <w:r>
-        <w:t xml:space="preserve">This is the field angle in </w:t>
-      </w:r>
-      <w:proofErr w:type="spellStart"/>
-      <w:r>
-        <w:t>arcminutes</w:t>
-      </w:r>
-      <w:proofErr w:type="spellEnd"/>
-      <w:r>
-        <w:t>.</w:t>
+        <w:t>This is the field angle in arcminutes.</w:t>
       </w:r>
     </w:p>
     <w:p>
@@ -2421,7 +2346,7 @@
           <w:sz w:val="20"/>
           <w:szCs w:val="20"/>
         </w:rPr>
-        <w:t xml:space="preserve">  --</w:t>
+        <w:t xml:space="preserve">  --m2type=M2TYPE       options: </w:t>
       </w:r>
       <w:proofErr w:type="gramStart"/>
       <w:r>
@@ -2430,7 +2355,7 @@
           <w:sz w:val="20"/>
           <w:szCs w:val="20"/>
         </w:rPr>
-        <w:t>m2type</w:t>
+        <w:t>base,cyl</w:t>
       </w:r>
       <w:proofErr w:type="gramEnd"/>
       <w:r>
@@ -2439,7 +2364,15 @@
           <w:sz w:val="20"/>
           <w:szCs w:val="20"/>
         </w:rPr>
-        <w:t>=M2TYPE       options: base,cyl,tallcyl,bigm2,filledcyl</w:t>
+        <w:t>,tallcyl,bigm2,filledcyl</w:t>
+      </w:r>
+      <w:r>
+        <w:rPr>
+          <w:rFonts w:ascii="Courier" w:hAnsi="Courier" w:cs="Courier"/>
+          <w:sz w:val="20"/>
+          <w:szCs w:val="20"/>
+        </w:rPr>
+        <w:t>,hex</w:t>
       </w:r>
       <w:r>
         <w:rPr>
@@ -2469,7 +2402,13 @@
         <w:t>These</w:t>
       </w:r>
       <w:r>
-        <w:t xml:space="preserve"> are the supported types of M2 geometry, and correspond to the memo XXX.</w:t>
+        <w:t xml:space="preserve"> are the supported types of M2 geometry</w:t>
+      </w:r>
+      <w:r>
+        <w:t>, and correspond to the memo SAO-SE-DOC-00016</w:t>
+      </w:r>
+      <w:r>
+        <w:t>.</w:t>
       </w:r>
       <w:r>
         <w:t xml:space="preserve">  Most simple geometries can be approximated using the “base” geometry with appropriate values of m2skirt and m2baff.</w:t>
@@ -2539,7 +2478,7 @@
           <w:sz w:val="20"/>
           <w:szCs w:val="20"/>
         </w:rPr>
-        <w:t>--</w:t>
+        <w:t>--m2skirt=M2SKIRT     units=meters default=0.</w:t>
       </w:r>
       <w:proofErr w:type="gramStart"/>
       <w:r>
@@ -2548,27 +2487,22 @@
           <w:sz w:val="20"/>
           <w:szCs w:val="20"/>
         </w:rPr>
-        <w:t>m2skirt</w:t>
+        <w:t>0005</w:t>
+      </w:r>
+      <w:r>
+        <w:rPr>
+          <w:rFonts w:ascii="Courier" w:hAnsi="Courier" w:cs="Courier"/>
+          <w:sz w:val="20"/>
+          <w:szCs w:val="20"/>
+        </w:rPr>
+        <w:t xml:space="preserve">  </w:t>
+      </w:r>
+      <w:r>
+        <w:t>This</w:t>
       </w:r>
       <w:proofErr w:type="gramEnd"/>
       <w:r>
-        <w:rPr>
-          <w:rFonts w:ascii="Courier" w:hAnsi="Courier" w:cs="Courier"/>
-          <w:sz w:val="20"/>
-          <w:szCs w:val="20"/>
-        </w:rPr>
-        <w:t>=M2SKIRT     units=meters default=0.0005</w:t>
-      </w:r>
-      <w:r>
-        <w:rPr>
-          <w:rFonts w:ascii="Courier" w:hAnsi="Courier" w:cs="Courier"/>
-          <w:sz w:val="20"/>
-          <w:szCs w:val="20"/>
-        </w:rPr>
-        <w:t xml:space="preserve">  </w:t>
-      </w:r>
-      <w:r>
-        <w:t>This is the width of the thermally emis</w:t>
+        <w:t xml:space="preserve"> is the width of the thermally emis</w:t>
       </w:r>
       <w:r>
         <w:t>sive region around each segment, and is illustrated in yellow in Figure 1.</w:t>
@@ -2630,7 +2564,7 @@
           <w:sz w:val="20"/>
           <w:szCs w:val="20"/>
         </w:rPr>
-        <w:t xml:space="preserve">  --</w:t>
+        <w:t xml:space="preserve">  --m2baff=M2BAFF       units=meters default=0.</w:t>
       </w:r>
       <w:proofErr w:type="gramStart"/>
       <w:r>
@@ -2639,27 +2573,22 @@
           <w:sz w:val="20"/>
           <w:szCs w:val="20"/>
         </w:rPr>
-        <w:t>m2baff</w:t>
+        <w:t>0</w:t>
+      </w:r>
+      <w:r>
+        <w:rPr>
+          <w:rFonts w:ascii="Courier" w:hAnsi="Courier" w:cs="Courier"/>
+          <w:sz w:val="20"/>
+          <w:szCs w:val="20"/>
+        </w:rPr>
+        <w:t xml:space="preserve">  </w:t>
+      </w:r>
+      <w:r>
+        <w:t>This</w:t>
       </w:r>
       <w:proofErr w:type="gramEnd"/>
       <w:r>
-        <w:rPr>
-          <w:rFonts w:ascii="Courier" w:hAnsi="Courier" w:cs="Courier"/>
-          <w:sz w:val="20"/>
-          <w:szCs w:val="20"/>
-        </w:rPr>
-        <w:t>=M2BAFF       units=meters default=0.0</w:t>
-      </w:r>
-      <w:r>
-        <w:rPr>
-          <w:rFonts w:ascii="Courier" w:hAnsi="Courier" w:cs="Courier"/>
-          <w:sz w:val="20"/>
-          <w:szCs w:val="20"/>
-        </w:rPr>
-        <w:t xml:space="preserve">  </w:t>
-      </w:r>
-      <w:r>
-        <w:t xml:space="preserve">This is the width of the thermally emissive region around each segment, and is illustrated in </w:t>
+        <w:t xml:space="preserve"> is the width of the thermally emissive region around each segment, and is illustrated in </w:t>
       </w:r>
       <w:r>
         <w:t>orange</w:t>
@@ -2735,7 +2664,6 @@
         <w:t xml:space="preserve">  --</w:t>
       </w:r>
       <w:proofErr w:type="spellStart"/>
-      <w:proofErr w:type="gramStart"/>
       <w:r>
         <w:rPr>
           <w:rFonts w:ascii="Courier" w:hAnsi="Courier" w:cs="Courier"/>
@@ -2745,7 +2673,6 @@
         <w:t>lyotsegrad</w:t>
       </w:r>
       <w:proofErr w:type="spellEnd"/>
-      <w:proofErr w:type="gramEnd"/>
       <w:r>
         <w:rPr>
           <w:rFonts w:ascii="Courier" w:hAnsi="Courier" w:cs="Courier"/>
@@ -2788,7 +2715,7 @@
           <w:sz w:val="20"/>
           <w:szCs w:val="20"/>
         </w:rPr>
-        <w:t xml:space="preserve">                        </w:t>
+        <w:t xml:space="preserve">                        units=meters default=4.</w:t>
       </w:r>
       <w:proofErr w:type="gramStart"/>
       <w:r>
@@ -2797,27 +2724,22 @@
           <w:sz w:val="20"/>
           <w:szCs w:val="20"/>
         </w:rPr>
-        <w:t>units</w:t>
+        <w:t>15</w:t>
+      </w:r>
+      <w:r>
+        <w:rPr>
+          <w:rFonts w:ascii="Courier" w:hAnsi="Courier" w:cs="Courier"/>
+          <w:sz w:val="20"/>
+          <w:szCs w:val="20"/>
+        </w:rPr>
+        <w:t xml:space="preserve">  </w:t>
+      </w:r>
+      <w:r>
+        <w:t>See</w:t>
       </w:r>
       <w:proofErr w:type="gramEnd"/>
       <w:r>
-        <w:rPr>
-          <w:rFonts w:ascii="Courier" w:hAnsi="Courier" w:cs="Courier"/>
-          <w:sz w:val="20"/>
-          <w:szCs w:val="20"/>
-        </w:rPr>
-        <w:t>=meters default=4.15</w:t>
-      </w:r>
-      <w:r>
-        <w:rPr>
-          <w:rFonts w:ascii="Courier" w:hAnsi="Courier" w:cs="Courier"/>
-          <w:sz w:val="20"/>
-          <w:szCs w:val="20"/>
-        </w:rPr>
-        <w:t xml:space="preserve">  </w:t>
-      </w:r>
-      <w:r>
-        <w:t>See Figure 2</w:t>
+        <w:t xml:space="preserve"> Figure 2</w:t>
       </w:r>
       <w:r>
         <w:rPr>
@@ -2892,7 +2814,6 @@
         <w:t xml:space="preserve">  --</w:t>
       </w:r>
       <w:proofErr w:type="spellStart"/>
-      <w:proofErr w:type="gramStart"/>
       <w:r>
         <w:rPr>
           <w:rFonts w:ascii="Courier" w:hAnsi="Courier" w:cs="Courier"/>
@@ -2902,7 +2823,6 @@
         <w:t>lyotcenrad</w:t>
       </w:r>
       <w:proofErr w:type="spellEnd"/>
-      <w:proofErr w:type="gramEnd"/>
       <w:r>
         <w:rPr>
           <w:rFonts w:ascii="Courier" w:hAnsi="Courier" w:cs="Courier"/>
@@ -2945,7 +2865,7 @@
           <w:sz w:val="20"/>
           <w:szCs w:val="20"/>
         </w:rPr>
-        <w:t xml:space="preserve">                        </w:t>
+        <w:t xml:space="preserve">                        units=meters default=1.</w:t>
       </w:r>
       <w:proofErr w:type="gramStart"/>
       <w:r>
@@ -2954,27 +2874,22 @@
           <w:sz w:val="20"/>
           <w:szCs w:val="20"/>
         </w:rPr>
-        <w:t>units</w:t>
+        <w:t>5</w:t>
+      </w:r>
+      <w:r>
+        <w:rPr>
+          <w:rFonts w:ascii="Courier" w:hAnsi="Courier" w:cs="Courier"/>
+          <w:sz w:val="20"/>
+          <w:szCs w:val="20"/>
+        </w:rPr>
+        <w:t xml:space="preserve">  </w:t>
+      </w:r>
+      <w:r>
+        <w:t>See</w:t>
       </w:r>
       <w:proofErr w:type="gramEnd"/>
       <w:r>
-        <w:rPr>
-          <w:rFonts w:ascii="Courier" w:hAnsi="Courier" w:cs="Courier"/>
-          <w:sz w:val="20"/>
-          <w:szCs w:val="20"/>
-        </w:rPr>
-        <w:t>=meters default=1.5</w:t>
-      </w:r>
-      <w:r>
-        <w:rPr>
-          <w:rFonts w:ascii="Courier" w:hAnsi="Courier" w:cs="Courier"/>
-          <w:sz w:val="20"/>
-          <w:szCs w:val="20"/>
-        </w:rPr>
-        <w:t xml:space="preserve">  </w:t>
-      </w:r>
-      <w:r>
-        <w:t>See Figure 2</w:t>
+        <w:t xml:space="preserve"> Figure 2</w:t>
       </w:r>
       <w:r>
         <w:rPr>
@@ -3105,6 +3020,32 @@
         <w:t xml:space="preserve">  --</w:t>
       </w:r>
       <w:proofErr w:type="spellStart"/>
+      <w:r>
+        <w:rPr>
+          <w:rFonts w:ascii="Courier" w:hAnsi="Courier" w:cs="Courier"/>
+          <w:sz w:val="20"/>
+          <w:szCs w:val="20"/>
+        </w:rPr>
+        <w:t>loopvar</w:t>
+      </w:r>
+      <w:proofErr w:type="spellEnd"/>
+      <w:r>
+        <w:rPr>
+          <w:rFonts w:ascii="Courier" w:hAnsi="Courier" w:cs="Courier"/>
+          <w:sz w:val="20"/>
+          <w:szCs w:val="20"/>
+        </w:rPr>
+        <w:t>=LOOPVAR     options:</w:t>
+      </w:r>
+      <w:r>
+        <w:rPr>
+          <w:rFonts w:ascii="Courier" w:hAnsi="Courier" w:cs="Courier"/>
+          <w:sz w:val="20"/>
+          <w:szCs w:val="20"/>
+        </w:rPr>
+        <w:t xml:space="preserve"> </w:t>
+      </w:r>
+      <w:proofErr w:type="spellStart"/>
       <w:proofErr w:type="gramStart"/>
       <w:r>
         <w:rPr>
@@ -3112,9 +3053,16 @@
           <w:sz w:val="20"/>
           <w:szCs w:val="20"/>
         </w:rPr>
-        <w:t>loopvar</w:t>
-      </w:r>
-      <w:proofErr w:type="spellEnd"/>
+        <w:t>none,</w:t>
+      </w:r>
+      <w:r>
+        <w:rPr>
+          <w:rFonts w:ascii="Courier" w:hAnsi="Courier" w:cs="Courier"/>
+          <w:sz w:val="20"/>
+          <w:szCs w:val="20"/>
+        </w:rPr>
+        <w:t>lyotsegrad</w:t>
+      </w:r>
       <w:proofErr w:type="gramEnd"/>
       <w:r>
         <w:rPr>
@@ -3122,32 +3070,7 @@
           <w:sz w:val="20"/>
           <w:szCs w:val="20"/>
         </w:rPr>
-        <w:t>=LOOPVAR     options:</w:t>
-      </w:r>
-      <w:r>
-        <w:rPr>
-          <w:rFonts w:ascii="Courier" w:hAnsi="Courier" w:cs="Courier"/>
-          <w:sz w:val="20"/>
-          <w:szCs w:val="20"/>
-        </w:rPr>
-        <w:t xml:space="preserve"> </w:t>
-      </w:r>
-      <w:proofErr w:type="spellStart"/>
-      <w:r>
-        <w:rPr>
-          <w:rFonts w:ascii="Courier" w:hAnsi="Courier" w:cs="Courier"/>
-          <w:sz w:val="20"/>
-          <w:szCs w:val="20"/>
-        </w:rPr>
-        <w:t>none,</w:t>
-      </w:r>
-      <w:r>
-        <w:rPr>
-          <w:rFonts w:ascii="Courier" w:hAnsi="Courier" w:cs="Courier"/>
-          <w:sz w:val="20"/>
-          <w:szCs w:val="20"/>
-        </w:rPr>
-        <w:t>lyotsegrad,lyotcenrad,fldang</w:t>
+        <w:t>,lyotcenrad,fldang</w:t>
       </w:r>
       <w:r>
         <w:rPr>
@@ -3202,9 +3125,17 @@
           <w:sz w:val="20"/>
           <w:szCs w:val="20"/>
         </w:rPr>
-        <w:t>slitwid,m2skirt,m2baff</w:t>
+        <w:t>slitwid,m</w:t>
       </w:r>
       <w:proofErr w:type="gramEnd"/>
+      <w:r>
+        <w:rPr>
+          <w:rFonts w:ascii="Courier" w:hAnsi="Courier" w:cs="Courier"/>
+          <w:sz w:val="20"/>
+          <w:szCs w:val="20"/>
+        </w:rPr>
+        <w:t>2skirt,m2baff</w:t>
+      </w:r>
     </w:p>
     <w:p>
       <w:pPr>
@@ -3239,8 +3170,9 @@
           <w:sz w:val="20"/>
           <w:szCs w:val="20"/>
         </w:rPr>
-        <w:t xml:space="preserve">                        </w:t>
-      </w:r>
+        <w:t xml:space="preserve">                        default=</w:t>
+      </w:r>
+      <w:proofErr w:type="spellStart"/>
       <w:proofErr w:type="gramStart"/>
       <w:r>
         <w:rPr>
@@ -3248,37 +3180,23 @@
           <w:sz w:val="20"/>
           <w:szCs w:val="20"/>
         </w:rPr>
-        <w:t>default</w:t>
+        <w:t>lyotsegrad</w:t>
+      </w:r>
+      <w:proofErr w:type="spellEnd"/>
+      <w:r>
+        <w:rPr>
+          <w:rFonts w:ascii="Courier" w:hAnsi="Courier" w:cs="Courier"/>
+          <w:sz w:val="20"/>
+          <w:szCs w:val="20"/>
+        </w:rPr>
+        <w:t xml:space="preserve">  </w:t>
+      </w:r>
+      <w:r>
+        <w:t>The</w:t>
       </w:r>
       <w:proofErr w:type="gramEnd"/>
       <w:r>
-        <w:rPr>
-          <w:rFonts w:ascii="Courier" w:hAnsi="Courier" w:cs="Courier"/>
-          <w:sz w:val="20"/>
-          <w:szCs w:val="20"/>
-        </w:rPr>
-        <w:t>=</w:t>
-      </w:r>
-      <w:proofErr w:type="spellStart"/>
-      <w:r>
-        <w:rPr>
-          <w:rFonts w:ascii="Courier" w:hAnsi="Courier" w:cs="Courier"/>
-          <w:sz w:val="20"/>
-          <w:szCs w:val="20"/>
-        </w:rPr>
-        <w:t>lyotsegrad</w:t>
-      </w:r>
-      <w:proofErr w:type="spellEnd"/>
-      <w:r>
-        <w:rPr>
-          <w:rFonts w:ascii="Courier" w:hAnsi="Courier" w:cs="Courier"/>
-          <w:sz w:val="20"/>
-          <w:szCs w:val="20"/>
-        </w:rPr>
-        <w:t xml:space="preserve">  </w:t>
-      </w:r>
-      <w:r>
-        <w:t>The script can loop over one parameter of your choi</w:t>
+        <w:t xml:space="preserve"> script can loop over one parameter of your choi</w:t>
       </w:r>
       <w:r>
         <w:t>ce, printing a table of values</w:t>
@@ -3404,6 +3322,23 @@
         <w:t xml:space="preserve">  --</w:t>
       </w:r>
       <w:proofErr w:type="spellStart"/>
+      <w:r>
+        <w:rPr>
+          <w:rFonts w:ascii="Courier" w:hAnsi="Courier" w:cs="Courier"/>
+          <w:sz w:val="20"/>
+          <w:szCs w:val="20"/>
+        </w:rPr>
+        <w:t>loopmin</w:t>
+      </w:r>
+      <w:proofErr w:type="spellEnd"/>
+      <w:r>
+        <w:rPr>
+          <w:rFonts w:ascii="Courier" w:hAnsi="Courier" w:cs="Courier"/>
+          <w:sz w:val="20"/>
+          <w:szCs w:val="20"/>
+        </w:rPr>
+        <w:t>=LOOPMIN     default=3.</w:t>
+      </w:r>
       <w:proofErr w:type="gramStart"/>
       <w:r>
         <w:rPr>
@@ -3411,9 +3346,16 @@
           <w:sz w:val="20"/>
           <w:szCs w:val="20"/>
         </w:rPr>
-        <w:t>loopmin</w:t>
-      </w:r>
-      <w:proofErr w:type="spellEnd"/>
+        <w:t>7</w:t>
+      </w:r>
+      <w:r>
+        <w:rPr>
+          <w:rFonts w:ascii="Courier" w:hAnsi="Courier" w:cs="Courier"/>
+          <w:sz w:val="20"/>
+          <w:szCs w:val="20"/>
+        </w:rPr>
+        <w:t xml:space="preserve">  The</w:t>
+      </w:r>
       <w:proofErr w:type="gramEnd"/>
       <w:r>
         <w:rPr>
@@ -3421,15 +3363,7 @@
           <w:sz w:val="20"/>
           <w:szCs w:val="20"/>
         </w:rPr>
-        <w:t>=LOOPMIN     default=3.7</w:t>
-      </w:r>
-      <w:r>
-        <w:rPr>
-          <w:rFonts w:ascii="Courier" w:hAnsi="Courier" w:cs="Courier"/>
-          <w:sz w:val="20"/>
-          <w:szCs w:val="20"/>
-        </w:rPr>
-        <w:t xml:space="preserve">  The starting value for the loop.</w:t>
+        <w:t xml:space="preserve"> starting value for the loop.</w:t>
       </w:r>
     </w:p>
     <w:p>
@@ -3468,7 +3402,6 @@
         <w:t xml:space="preserve">  --</w:t>
       </w:r>
       <w:proofErr w:type="spellStart"/>
-      <w:proofErr w:type="gramStart"/>
       <w:r>
         <w:rPr>
           <w:rFonts w:ascii="Courier" w:hAnsi="Courier" w:cs="Courier"/>
@@ -3478,7 +3411,6 @@
         <w:t>loopmax</w:t>
       </w:r>
       <w:proofErr w:type="spellEnd"/>
-      <w:proofErr w:type="gramEnd"/>
       <w:r>
         <w:rPr>
           <w:rFonts w:ascii="Courier" w:hAnsi="Courier" w:cs="Courier"/>
@@ -3532,6 +3464,23 @@
         <w:t xml:space="preserve">  --</w:t>
       </w:r>
       <w:proofErr w:type="spellStart"/>
+      <w:r>
+        <w:rPr>
+          <w:rFonts w:ascii="Courier" w:hAnsi="Courier" w:cs="Courier"/>
+          <w:sz w:val="20"/>
+          <w:szCs w:val="20"/>
+        </w:rPr>
+        <w:t>loopstp</w:t>
+      </w:r>
+      <w:proofErr w:type="spellEnd"/>
+      <w:r>
+        <w:rPr>
+          <w:rFonts w:ascii="Courier" w:hAnsi="Courier" w:cs="Courier"/>
+          <w:sz w:val="20"/>
+          <w:szCs w:val="20"/>
+        </w:rPr>
+        <w:t>=LOOPSTP     default=0.</w:t>
+      </w:r>
       <w:proofErr w:type="gramStart"/>
       <w:r>
         <w:rPr>
@@ -3539,9 +3488,16 @@
           <w:sz w:val="20"/>
           <w:szCs w:val="20"/>
         </w:rPr>
-        <w:t>loopstp</w:t>
-      </w:r>
-      <w:proofErr w:type="spellEnd"/>
+        <w:t>05</w:t>
+      </w:r>
+      <w:r>
+        <w:rPr>
+          <w:rFonts w:ascii="Courier" w:hAnsi="Courier" w:cs="Courier"/>
+          <w:sz w:val="20"/>
+          <w:szCs w:val="20"/>
+        </w:rPr>
+        <w:t xml:space="preserve">  The</w:t>
+      </w:r>
       <w:proofErr w:type="gramEnd"/>
       <w:r>
         <w:rPr>
@@ -3549,15 +3505,7 @@
           <w:sz w:val="20"/>
           <w:szCs w:val="20"/>
         </w:rPr>
-        <w:t>=LOOPSTP     default=0.05</w:t>
-      </w:r>
-      <w:r>
-        <w:rPr>
-          <w:rFonts w:ascii="Courier" w:hAnsi="Courier" w:cs="Courier"/>
-          <w:sz w:val="20"/>
-          <w:szCs w:val="20"/>
-        </w:rPr>
-        <w:t xml:space="preserve">  The step size.</w:t>
+        <w:t xml:space="preserve"> step size.</w:t>
       </w:r>
     </w:p>
     <w:p>
@@ -3621,25 +3569,7 @@
           <w:sz w:val="20"/>
           <w:szCs w:val="20"/>
         </w:rPr>
-        <w:t xml:space="preserve">  -</w:t>
-      </w:r>
-      <w:proofErr w:type="gramStart"/>
-      <w:r>
-        <w:rPr>
-          <w:rFonts w:ascii="Courier" w:hAnsi="Courier" w:cs="Courier"/>
-          <w:sz w:val="20"/>
-          <w:szCs w:val="20"/>
-        </w:rPr>
-        <w:t>r</w:t>
-      </w:r>
-      <w:proofErr w:type="gramEnd"/>
-      <w:r>
-        <w:rPr>
-          <w:rFonts w:ascii="Courier" w:hAnsi="Courier" w:cs="Courier"/>
-          <w:sz w:val="20"/>
-          <w:szCs w:val="20"/>
-        </w:rPr>
-        <w:t xml:space="preserve"> ROOT               default=</w:t>
+        <w:t xml:space="preserve">  -r ROOT               default=</w:t>
       </w:r>
       <w:proofErr w:type="spellStart"/>
       <w:r>
@@ -3727,6 +3657,23 @@
         <w:t xml:space="preserve">  --</w:t>
       </w:r>
       <w:proofErr w:type="spellStart"/>
+      <w:r>
+        <w:rPr>
+          <w:rFonts w:ascii="Courier" w:hAnsi="Courier" w:cs="Courier"/>
+          <w:sz w:val="20"/>
+          <w:szCs w:val="20"/>
+        </w:rPr>
+        <w:t>saveimgs</w:t>
+      </w:r>
+      <w:proofErr w:type="spellEnd"/>
+      <w:r>
+        <w:rPr>
+          <w:rFonts w:ascii="Courier" w:hAnsi="Courier" w:cs="Courier"/>
+          <w:sz w:val="20"/>
+          <w:szCs w:val="20"/>
+        </w:rPr>
+        <w:t xml:space="preserve">            default=</w:t>
+      </w:r>
       <w:proofErr w:type="gramStart"/>
       <w:r>
         <w:rPr>
@@ -3734,28 +3681,22 @@
           <w:sz w:val="20"/>
           <w:szCs w:val="20"/>
         </w:rPr>
-        <w:t>saveimgs</w:t>
-      </w:r>
-      <w:proofErr w:type="spellEnd"/>
+        <w:t>False</w:t>
+      </w:r>
+      <w:r>
+        <w:rPr>
+          <w:rFonts w:ascii="Courier" w:hAnsi="Courier" w:cs="Courier"/>
+          <w:sz w:val="20"/>
+          <w:szCs w:val="20"/>
+        </w:rPr>
+        <w:t xml:space="preserve">  </w:t>
+      </w:r>
+      <w:r>
+        <w:t>Save</w:t>
+      </w:r>
       <w:proofErr w:type="gramEnd"/>
       <w:r>
-        <w:rPr>
-          <w:rFonts w:ascii="Courier" w:hAnsi="Courier" w:cs="Courier"/>
-          <w:sz w:val="20"/>
-          <w:szCs w:val="20"/>
-        </w:rPr>
-        <w:t xml:space="preserve">            default=False</w:t>
-      </w:r>
-      <w:r>
-        <w:rPr>
-          <w:rFonts w:ascii="Courier" w:hAnsi="Courier" w:cs="Courier"/>
-          <w:sz w:val="20"/>
-          <w:szCs w:val="20"/>
-        </w:rPr>
-        <w:t xml:space="preserve">  </w:t>
-      </w:r>
-      <w:r>
-        <w:t>Save a set of fits images.  The following files</w:t>
+        <w:t xml:space="preserve"> a set of fits images.  The following files</w:t>
       </w:r>
     </w:p>
     <w:p>
@@ -3782,15 +3723,7 @@
         <w:jc w:val="left"/>
       </w:pPr>
       <w:r>
-        <w:t xml:space="preserve"> </w:t>
-      </w:r>
-      <w:proofErr w:type="gramStart"/>
-      <w:r>
-        <w:t>are</w:t>
-      </w:r>
-      <w:proofErr w:type="gramEnd"/>
-      <w:r>
-        <w:t xml:space="preserve"> saved:</w:t>
+        <w:t xml:space="preserve"> are saved:</w:t>
       </w:r>
     </w:p>
     <w:p>
@@ -3845,6 +3778,14 @@
         </w:rPr>
       </w:pPr>
       <w:proofErr w:type="spellStart"/>
+      <w:r>
+        <w:rPr>
+          <w:rFonts w:ascii="Courier" w:hAnsi="Courier" w:cs="Courier"/>
+          <w:sz w:val="20"/>
+          <w:szCs w:val="20"/>
+        </w:rPr>
+        <w:t>em_</w:t>
+      </w:r>
       <w:proofErr w:type="gramStart"/>
       <w:r>
         <w:rPr>
@@ -3852,18 +3793,10 @@
           <w:sz w:val="20"/>
           <w:szCs w:val="20"/>
         </w:rPr>
-        <w:t>em</w:t>
-      </w:r>
+        <w:t>slit.fits</w:t>
+      </w:r>
+      <w:proofErr w:type="spellEnd"/>
       <w:proofErr w:type="gramEnd"/>
-      <w:r>
-        <w:rPr>
-          <w:rFonts w:ascii="Courier" w:hAnsi="Courier" w:cs="Courier"/>
-          <w:sz w:val="20"/>
-          <w:szCs w:val="20"/>
-        </w:rPr>
-        <w:t>_slit.fits</w:t>
-      </w:r>
-      <w:proofErr w:type="spellEnd"/>
       <w:r>
         <w:rPr>
           <w:rFonts w:ascii="Courier" w:hAnsi="Courier" w:cs="Courier"/>
@@ -3920,23 +3853,13 @@
         </w:rPr>
       </w:pPr>
       <w:proofErr w:type="spellStart"/>
-      <w:proofErr w:type="gramStart"/>
-      <w:r>
-        <w:rPr>
-          <w:rFonts w:ascii="Courier" w:hAnsi="Courier" w:cs="Courier"/>
-          <w:sz w:val="20"/>
-          <w:szCs w:val="20"/>
-        </w:rPr>
-        <w:t>em</w:t>
-      </w:r>
-      <w:proofErr w:type="gramEnd"/>
-      <w:r>
-        <w:rPr>
-          <w:rFonts w:ascii="Courier" w:hAnsi="Courier" w:cs="Courier"/>
-          <w:sz w:val="20"/>
-          <w:szCs w:val="20"/>
-        </w:rPr>
-        <w:t>_PSFslit.fits</w:t>
+      <w:r>
+        <w:rPr>
+          <w:rFonts w:ascii="Courier" w:hAnsi="Courier" w:cs="Courier"/>
+          <w:sz w:val="20"/>
+          <w:szCs w:val="20"/>
+        </w:rPr>
+        <w:t>em_PSFslit.fits</w:t>
       </w:r>
       <w:proofErr w:type="spellEnd"/>
       <w:r>
@@ -3987,13 +3910,8 @@
         </w:rPr>
         <w:t xml:space="preserve"> </w:t>
       </w:r>
-      <w:proofErr w:type="gramStart"/>
-      <w:r>
-        <w:t>image</w:t>
-      </w:r>
-      <w:proofErr w:type="gramEnd"/>
-      <w:r>
-        <w:t xml:space="preserve"> to compute slit diffraction</w:t>
+      <w:r>
+        <w:t>image to compute slit diffraction</w:t>
       </w:r>
       <w:r>
         <w:rPr>
@@ -4027,6 +3945,14 @@
         <w:jc w:val="left"/>
       </w:pPr>
       <w:proofErr w:type="spellStart"/>
+      <w:r>
+        <w:rPr>
+          <w:rFonts w:ascii="Courier" w:hAnsi="Courier" w:cs="Courier"/>
+          <w:sz w:val="20"/>
+          <w:szCs w:val="20"/>
+        </w:rPr>
+        <w:t>em_</w:t>
+      </w:r>
       <w:proofErr w:type="gramStart"/>
       <w:r>
         <w:rPr>
@@ -4034,18 +3960,10 @@
           <w:sz w:val="20"/>
           <w:szCs w:val="20"/>
         </w:rPr>
-        <w:t>em</w:t>
-      </w:r>
+        <w:t>drctsky.fits</w:t>
+      </w:r>
+      <w:proofErr w:type="spellEnd"/>
       <w:proofErr w:type="gramEnd"/>
-      <w:r>
-        <w:rPr>
-          <w:rFonts w:ascii="Courier" w:hAnsi="Courier" w:cs="Courier"/>
-          <w:sz w:val="20"/>
-          <w:szCs w:val="20"/>
-        </w:rPr>
-        <w:t>_drctsky.fits</w:t>
-      </w:r>
-      <w:proofErr w:type="spellEnd"/>
       <w:r>
         <w:rPr>
           <w:rFonts w:ascii="Courier" w:hAnsi="Courier" w:cs="Courier"/>
@@ -4087,6 +4005,15 @@
         <w:jc w:val="left"/>
       </w:pPr>
       <w:proofErr w:type="spellStart"/>
+      <w:r>
+        <w:rPr>
+          <w:rFonts w:ascii="Courier" w:hAnsi="Courier" w:cs="Courier"/>
+          <w:sz w:val="20"/>
+          <w:szCs w:val="20"/>
+        </w:rPr>
+        <w:lastRenderedPageBreak/>
+        <w:t>em_drctsky_</w:t>
+      </w:r>
       <w:proofErr w:type="gramStart"/>
       <w:r>
         <w:rPr>
@@ -4094,19 +4021,10 @@
           <w:sz w:val="20"/>
           <w:szCs w:val="20"/>
         </w:rPr>
-        <w:lastRenderedPageBreak/>
-        <w:t>em</w:t>
-      </w:r>
+        <w:t>fp.fits</w:t>
+      </w:r>
+      <w:proofErr w:type="spellEnd"/>
       <w:proofErr w:type="gramEnd"/>
-      <w:r>
-        <w:rPr>
-          <w:rFonts w:ascii="Courier" w:hAnsi="Courier" w:cs="Courier"/>
-          <w:sz w:val="20"/>
-          <w:szCs w:val="20"/>
-        </w:rPr>
-        <w:t>_drctsky_fp.fits</w:t>
-      </w:r>
-      <w:proofErr w:type="spellEnd"/>
       <w:r>
         <w:rPr>
           <w:rFonts w:ascii="Courier" w:hAnsi="Courier" w:cs="Courier"/>
@@ -4188,23 +4106,13 @@
           <w:szCs w:val="20"/>
         </w:rPr>
       </w:pPr>
-      <w:proofErr w:type="gramStart"/>
-      <w:r>
-        <w:rPr>
-          <w:rFonts w:ascii="Courier" w:hAnsi="Courier" w:cs="Courier"/>
-          <w:sz w:val="20"/>
-          <w:szCs w:val="20"/>
-        </w:rPr>
-        <w:t>em</w:t>
-      </w:r>
-      <w:proofErr w:type="gramEnd"/>
-      <w:r>
-        <w:rPr>
-          <w:rFonts w:ascii="Courier" w:hAnsi="Courier" w:cs="Courier"/>
-          <w:sz w:val="20"/>
-          <w:szCs w:val="20"/>
-        </w:rPr>
-        <w:t>_m1emiss.fits</w:t>
+      <w:r>
+        <w:rPr>
+          <w:rFonts w:ascii="Courier" w:hAnsi="Courier" w:cs="Courier"/>
+          <w:sz w:val="20"/>
+          <w:szCs w:val="20"/>
+        </w:rPr>
+        <w:t>em_m1emiss.fits</w:t>
       </w:r>
       <w:r>
         <w:rPr>
@@ -4251,23 +4159,13 @@
           <w:szCs w:val="20"/>
         </w:rPr>
       </w:pPr>
-      <w:proofErr w:type="gramStart"/>
-      <w:r>
-        <w:rPr>
-          <w:rFonts w:ascii="Courier" w:hAnsi="Courier" w:cs="Courier"/>
-          <w:sz w:val="20"/>
-          <w:szCs w:val="20"/>
-        </w:rPr>
-        <w:t>em</w:t>
-      </w:r>
-      <w:proofErr w:type="gramEnd"/>
-      <w:r>
-        <w:rPr>
-          <w:rFonts w:ascii="Courier" w:hAnsi="Courier" w:cs="Courier"/>
-          <w:sz w:val="20"/>
-          <w:szCs w:val="20"/>
-        </w:rPr>
-        <w:t>_m1struc.fits</w:t>
+      <w:r>
+        <w:rPr>
+          <w:rFonts w:ascii="Courier" w:hAnsi="Courier" w:cs="Courier"/>
+          <w:sz w:val="20"/>
+          <w:szCs w:val="20"/>
+        </w:rPr>
+        <w:t>em_m1struc.fits</w:t>
       </w:r>
       <w:r>
         <w:rPr>
@@ -4314,6 +4212,14 @@
           <w:szCs w:val="20"/>
         </w:rPr>
       </w:pPr>
+      <w:r>
+        <w:rPr>
+          <w:rFonts w:ascii="Courier" w:hAnsi="Courier" w:cs="Courier"/>
+          <w:sz w:val="20"/>
+          <w:szCs w:val="20"/>
+        </w:rPr>
+        <w:t>em_m1struc_</w:t>
+      </w:r>
       <w:proofErr w:type="gramStart"/>
       <w:r>
         <w:rPr>
@@ -4321,17 +4227,9 @@
           <w:sz w:val="20"/>
           <w:szCs w:val="20"/>
         </w:rPr>
-        <w:t>em</w:t>
+        <w:t>fp.fits</w:t>
       </w:r>
       <w:proofErr w:type="gramEnd"/>
-      <w:r>
-        <w:rPr>
-          <w:rFonts w:ascii="Courier" w:hAnsi="Courier" w:cs="Courier"/>
-          <w:sz w:val="20"/>
-          <w:szCs w:val="20"/>
-        </w:rPr>
-        <w:t>_m1struc_fp.fits</w:t>
-      </w:r>
       <w:r>
         <w:rPr>
           <w:rFonts w:ascii="Courier" w:hAnsi="Courier" w:cs="Courier"/>
@@ -4388,23 +4286,13 @@
           <w:szCs w:val="20"/>
         </w:rPr>
       </w:pPr>
-      <w:proofErr w:type="gramStart"/>
-      <w:r>
-        <w:rPr>
-          <w:rFonts w:ascii="Courier" w:hAnsi="Courier" w:cs="Courier"/>
-          <w:sz w:val="20"/>
-          <w:szCs w:val="20"/>
-        </w:rPr>
-        <w:t>em</w:t>
-      </w:r>
-      <w:proofErr w:type="gramEnd"/>
-      <w:r>
-        <w:rPr>
-          <w:rFonts w:ascii="Courier" w:hAnsi="Courier" w:cs="Courier"/>
-          <w:sz w:val="20"/>
-          <w:szCs w:val="20"/>
-        </w:rPr>
-        <w:t>_m2emiss.fits</w:t>
+      <w:r>
+        <w:rPr>
+          <w:rFonts w:ascii="Courier" w:hAnsi="Courier" w:cs="Courier"/>
+          <w:sz w:val="20"/>
+          <w:szCs w:val="20"/>
+        </w:rPr>
+        <w:t>em_m2emiss.fits</w:t>
       </w:r>
       <w:r>
         <w:t xml:space="preserve"> </w:t>
@@ -4446,6 +4334,14 @@
           <w:szCs w:val="20"/>
         </w:rPr>
       </w:pPr>
+      <w:r>
+        <w:rPr>
+          <w:rFonts w:ascii="Courier" w:hAnsi="Courier" w:cs="Courier"/>
+          <w:sz w:val="20"/>
+          <w:szCs w:val="20"/>
+        </w:rPr>
+        <w:t>em_m2emiss_</w:t>
+      </w:r>
       <w:proofErr w:type="gramStart"/>
       <w:r>
         <w:rPr>
@@ -4453,17 +4349,9 @@
           <w:sz w:val="20"/>
           <w:szCs w:val="20"/>
         </w:rPr>
-        <w:t>em</w:t>
+        <w:t>fp.fits</w:t>
       </w:r>
       <w:proofErr w:type="gramEnd"/>
-      <w:r>
-        <w:rPr>
-          <w:rFonts w:ascii="Courier" w:hAnsi="Courier" w:cs="Courier"/>
-          <w:sz w:val="20"/>
-          <w:szCs w:val="20"/>
-        </w:rPr>
-        <w:t>_m2emiss_fp.fits</w:t>
-      </w:r>
       <w:r>
         <w:rPr>
           <w:rFonts w:ascii="Courier" w:hAnsi="Courier" w:cs="Courier"/>
@@ -4517,23 +4405,13 @@
           <w:szCs w:val="20"/>
         </w:rPr>
       </w:pPr>
-      <w:proofErr w:type="gramStart"/>
-      <w:r>
-        <w:rPr>
-          <w:rFonts w:ascii="Courier" w:hAnsi="Courier" w:cs="Courier"/>
-          <w:sz w:val="20"/>
-          <w:szCs w:val="20"/>
-        </w:rPr>
-        <w:t>em</w:t>
-      </w:r>
-      <w:proofErr w:type="gramEnd"/>
-      <w:r>
-        <w:rPr>
-          <w:rFonts w:ascii="Courier" w:hAnsi="Courier" w:cs="Courier"/>
-          <w:sz w:val="20"/>
-          <w:szCs w:val="20"/>
-        </w:rPr>
-        <w:t>_m2struc.fits</w:t>
+      <w:r>
+        <w:rPr>
+          <w:rFonts w:ascii="Courier" w:hAnsi="Courier" w:cs="Courier"/>
+          <w:sz w:val="20"/>
+          <w:szCs w:val="20"/>
+        </w:rPr>
+        <w:t>em_m2struc.fits</w:t>
       </w:r>
       <w:r>
         <w:rPr>
@@ -4580,6 +4458,14 @@
           <w:szCs w:val="20"/>
         </w:rPr>
       </w:pPr>
+      <w:r>
+        <w:rPr>
+          <w:rFonts w:ascii="Courier" w:hAnsi="Courier" w:cs="Courier"/>
+          <w:sz w:val="20"/>
+          <w:szCs w:val="20"/>
+        </w:rPr>
+        <w:t>em_m2struc_</w:t>
+      </w:r>
       <w:proofErr w:type="gramStart"/>
       <w:r>
         <w:rPr>
@@ -4587,17 +4473,9 @@
           <w:sz w:val="20"/>
           <w:szCs w:val="20"/>
         </w:rPr>
-        <w:t>em</w:t>
+        <w:t>fp.fits</w:t>
       </w:r>
       <w:proofErr w:type="gramEnd"/>
-      <w:r>
-        <w:rPr>
-          <w:rFonts w:ascii="Courier" w:hAnsi="Courier" w:cs="Courier"/>
-          <w:sz w:val="20"/>
-          <w:szCs w:val="20"/>
-        </w:rPr>
-        <w:t>_m2struc_fp.fits</w:t>
-      </w:r>
       <w:r>
         <w:rPr>
           <w:rFonts w:ascii="Courier" w:hAnsi="Courier" w:cs="Courier"/>
@@ -4652,6 +4530,14 @@
         </w:rPr>
       </w:pPr>
       <w:proofErr w:type="spellStart"/>
+      <w:r>
+        <w:rPr>
+          <w:rFonts w:ascii="Courier" w:hAnsi="Courier" w:cs="Courier"/>
+          <w:sz w:val="20"/>
+          <w:szCs w:val="20"/>
+        </w:rPr>
+        <w:t>em_</w:t>
+      </w:r>
       <w:proofErr w:type="gramStart"/>
       <w:r>
         <w:rPr>
@@ -4659,18 +4545,10 @@
           <w:sz w:val="20"/>
           <w:szCs w:val="20"/>
         </w:rPr>
-        <w:t>em</w:t>
-      </w:r>
+        <w:t>thrutel.fits</w:t>
+      </w:r>
+      <w:proofErr w:type="spellEnd"/>
       <w:proofErr w:type="gramEnd"/>
-      <w:r>
-        <w:rPr>
-          <w:rFonts w:ascii="Courier" w:hAnsi="Courier" w:cs="Courier"/>
-          <w:sz w:val="20"/>
-          <w:szCs w:val="20"/>
-        </w:rPr>
-        <w:t>_thrutel.fits</w:t>
-      </w:r>
-      <w:proofErr w:type="spellEnd"/>
       <w:r>
         <w:rPr>
           <w:rFonts w:ascii="Courier" w:hAnsi="Courier" w:cs="Courier"/>
@@ -4712,6 +4590,14 @@
         <w:jc w:val="left"/>
       </w:pPr>
       <w:proofErr w:type="spellStart"/>
+      <w:r>
+        <w:rPr>
+          <w:rFonts w:ascii="Courier" w:hAnsi="Courier" w:cs="Courier"/>
+          <w:sz w:val="20"/>
+          <w:szCs w:val="20"/>
+        </w:rPr>
+        <w:t>em_thrutel_</w:t>
+      </w:r>
       <w:proofErr w:type="gramStart"/>
       <w:r>
         <w:rPr>
@@ -4719,18 +4605,10 @@
           <w:sz w:val="20"/>
           <w:szCs w:val="20"/>
         </w:rPr>
-        <w:t>em</w:t>
-      </w:r>
+        <w:t>fp.fits</w:t>
+      </w:r>
+      <w:proofErr w:type="spellEnd"/>
       <w:proofErr w:type="gramEnd"/>
-      <w:r>
-        <w:rPr>
-          <w:rFonts w:ascii="Courier" w:hAnsi="Courier" w:cs="Courier"/>
-          <w:sz w:val="20"/>
-          <w:szCs w:val="20"/>
-        </w:rPr>
-        <w:t>_thrutel_fp.fits</w:t>
-      </w:r>
-      <w:proofErr w:type="spellEnd"/>
       <w:r>
         <w:rPr>
           <w:rFonts w:ascii="Courier" w:hAnsi="Courier" w:cs="Courier"/>
@@ -4817,7 +4695,7 @@
                     </pic:cNvPicPr>
                   </pic:nvPicPr>
                   <pic:blipFill>
-                    <a:blip r:embed="rId9">
+                    <a:blip r:embed="rId10">
                       <a:extLst>
                         <a:ext uri="{28A0092B-C50C-407E-A947-70E740481C1C}">
                           <a14:useLocalDpi xmlns:a14="http://schemas.microsoft.com/office/drawing/2010/main" val="0"/>
@@ -4854,40 +4732,35 @@
         <w:pStyle w:val="Caption"/>
         <w:jc w:val="left"/>
       </w:pPr>
-      <w:proofErr w:type="gramStart"/>
       <w:r>
         <w:t xml:space="preserve">Figure </w:t>
       </w:r>
-      <w:fldSimple w:instr=" SEQ Figure \* ARABIC ">
-        <w:r>
-          <w:rPr>
-            <w:noProof/>
-          </w:rPr>
-          <w:t>1</w:t>
-        </w:r>
-      </w:fldSimple>
-      <w:r>
-        <w:t>.</w:t>
-      </w:r>
-      <w:proofErr w:type="gramEnd"/>
-      <w:r>
-        <w:t xml:space="preserve">  </w:t>
-      </w:r>
-      <w:proofErr w:type="gramStart"/>
-      <w:r>
-        <w:t>M2 emissive areas.</w:t>
-      </w:r>
-      <w:proofErr w:type="gramEnd"/>
-      <w:r>
-        <w:t xml:space="preserve">  </w:t>
-      </w:r>
-      <w:proofErr w:type="gramStart"/>
-      <w:r>
-        <w:t>m2skirt</w:t>
-      </w:r>
-      <w:proofErr w:type="gramEnd"/>
-      <w:r>
-        <w:t xml:space="preserve"> shown in yellow, m2baff shown in orange.</w:t>
+      <w:r>
+        <w:fldChar w:fldCharType="begin"/>
+      </w:r>
+      <w:r>
+        <w:instrText xml:space="preserve"> SEQ Figure \* ARABIC </w:instrText>
+      </w:r>
+      <w:r>
+        <w:fldChar w:fldCharType="separate"/>
+      </w:r>
+      <w:r>
+        <w:rPr>
+          <w:noProof/>
+        </w:rPr>
+        <w:t>1</w:t>
+      </w:r>
+      <w:r>
+        <w:rPr>
+          <w:noProof/>
+        </w:rPr>
+        <w:fldChar w:fldCharType="end"/>
+      </w:r>
+      <w:r>
+        <w:t>.  M2 emissive areas.</w:t>
+      </w:r>
+      <w:r>
+        <w:t xml:space="preserve">  m2skirt shown in yellow, m2baff shown in orange.</w:t>
       </w:r>
     </w:p>
     <w:p>
@@ -4916,7 +4789,7 @@
                     </pic:cNvPicPr>
                   </pic:nvPicPr>
                   <pic:blipFill>
-                    <a:blip r:embed="rId10">
+                    <a:blip r:embed="rId11">
                       <a:extLst>
                         <a:ext uri="{28A0092B-C50C-407E-A947-70E740481C1C}">
                           <a14:useLocalDpi xmlns:a14="http://schemas.microsoft.com/office/drawing/2010/main" val="0"/>
@@ -4953,37 +4826,19 @@
         <w:pStyle w:val="Caption"/>
         <w:jc w:val="both"/>
       </w:pPr>
-      <w:proofErr w:type="gramStart"/>
       <w:r>
         <w:t xml:space="preserve">Figure </w:t>
       </w:r>
-      <w:r>
-        <w:fldChar w:fldCharType="begin"/>
-      </w:r>
-      <w:r>
-        <w:instrText xml:space="preserve"> SEQ Figure \* ARABIC </w:instrText>
-      </w:r>
-      <w:r>
-        <w:fldChar w:fldCharType="separate"/>
-      </w:r>
-      <w:r>
-        <w:rPr>
-          <w:noProof/>
-        </w:rPr>
-        <w:t>2</w:t>
-      </w:r>
-      <w:r>
-        <w:rPr>
-          <w:noProof/>
-        </w:rPr>
-        <w:fldChar w:fldCharType="end"/>
-      </w:r>
-      <w:r>
-        <w:t>.</w:t>
-      </w:r>
-      <w:proofErr w:type="gramEnd"/>
-      <w:r>
-        <w:t xml:space="preserve"> </w:t>
+      <w:fldSimple w:instr=" SEQ Figure \* ARABIC ">
+        <w:r>
+          <w:rPr>
+            <w:noProof/>
+          </w:rPr>
+          <w:t>2</w:t>
+        </w:r>
+      </w:fldSimple>
+      <w:r>
+        <w:t xml:space="preserve">. </w:t>
       </w:r>
       <w:proofErr w:type="spellStart"/>
       <w:r>
@@ -5050,7 +4905,7 @@
           <w:szCs w:val="19"/>
         </w:rPr>
         <w:sectPr>
-          <w:headerReference w:type="default" r:id="rId11"/>
+          <w:headerReference w:type="default" r:id="rId12"/>
           <w:pgSz w:w="12240" w:h="15840"/>
           <w:pgMar w:top="1440" w:right="1627" w:bottom="1440" w:left="1800" w:header="720" w:footer="720" w:gutter="0"/>
           <w:pgNumType w:chapSep="enDash"/>
@@ -5086,13 +4941,8 @@
       <w:pPr>
         <w:pStyle w:val="Heading2"/>
       </w:pPr>
-      <w:proofErr w:type="gramStart"/>
-      <w:r>
-        <w:t>Impact of M2 structure diameter.</w:t>
-      </w:r>
-      <w:proofErr w:type="gramEnd"/>
-      <w:r>
-        <w:t xml:space="preserve">  </w:t>
+      <w:r>
+        <w:t xml:space="preserve">Impact of M2 structure diameter.  </w:t>
       </w:r>
     </w:p>
     <w:p/>
@@ -5156,23 +5006,13 @@
           <w:szCs w:val="16"/>
         </w:rPr>
       </w:pPr>
-      <w:proofErr w:type="gramStart"/>
-      <w:r>
-        <w:rPr>
-          <w:rFonts w:ascii="Courier" w:hAnsi="Courier" w:cs="Courier"/>
-          <w:sz w:val="16"/>
-          <w:szCs w:val="16"/>
-        </w:rPr>
-        <w:t>python</w:t>
-      </w:r>
-      <w:proofErr w:type="gramEnd"/>
-      <w:r>
-        <w:rPr>
-          <w:rFonts w:ascii="Courier" w:hAnsi="Courier" w:cs="Courier"/>
-          <w:sz w:val="16"/>
-          <w:szCs w:val="16"/>
-        </w:rPr>
-        <w:t xml:space="preserve"> GMT_SlitDiffract.py --</w:t>
+      <w:r>
+        <w:rPr>
+          <w:rFonts w:ascii="Courier" w:hAnsi="Courier" w:cs="Courier"/>
+          <w:sz w:val="16"/>
+          <w:szCs w:val="16"/>
+        </w:rPr>
+        <w:t>python GMT_SlitDiffract.py --</w:t>
       </w:r>
       <w:proofErr w:type="spellStart"/>
       <w:r>
@@ -5321,7 +5161,6 @@
         </w:rPr>
       </w:pPr>
       <w:proofErr w:type="spellStart"/>
-      <w:proofErr w:type="gramStart"/>
       <w:r>
         <w:rPr>
           <w:rFonts w:ascii="Courier" w:hAnsi="Courier" w:cs="Courier"/>
@@ -5331,7 +5170,6 @@
         <w:t>thrutel</w:t>
       </w:r>
       <w:proofErr w:type="spellEnd"/>
-      <w:proofErr w:type="gramEnd"/>
       <w:r>
         <w:rPr>
           <w:rFonts w:ascii="Courier" w:hAnsi="Courier" w:cs="Courier"/>
@@ -5368,23 +5206,13 @@
           <w:szCs w:val="16"/>
         </w:rPr>
       </w:pPr>
-      <w:proofErr w:type="gramStart"/>
-      <w:r>
-        <w:rPr>
-          <w:rFonts w:ascii="Courier" w:hAnsi="Courier" w:cs="Courier"/>
-          <w:sz w:val="16"/>
-          <w:szCs w:val="16"/>
-        </w:rPr>
-        <w:t>m1emiss</w:t>
-      </w:r>
-      <w:proofErr w:type="gramEnd"/>
-      <w:r>
-        <w:rPr>
-          <w:rFonts w:ascii="Courier" w:hAnsi="Courier" w:cs="Courier"/>
-          <w:sz w:val="16"/>
-          <w:szCs w:val="16"/>
-        </w:rPr>
-        <w:t>: Effective area for thermal emission from the reflective surface of M1</w:t>
+      <w:r>
+        <w:rPr>
+          <w:rFonts w:ascii="Courier" w:hAnsi="Courier" w:cs="Courier"/>
+          <w:sz w:val="16"/>
+          <w:szCs w:val="16"/>
+        </w:rPr>
+        <w:t>m1emiss: Effective area for thermal emission from the reflective surface of M1</w:t>
       </w:r>
     </w:p>
     <w:p>
@@ -5414,23 +5242,13 @@
           <w:szCs w:val="16"/>
         </w:rPr>
       </w:pPr>
-      <w:proofErr w:type="gramStart"/>
-      <w:r>
-        <w:rPr>
-          <w:rFonts w:ascii="Courier" w:hAnsi="Courier" w:cs="Courier"/>
-          <w:sz w:val="16"/>
-          <w:szCs w:val="16"/>
-        </w:rPr>
-        <w:t>m2emiss</w:t>
-      </w:r>
-      <w:proofErr w:type="gramEnd"/>
-      <w:r>
-        <w:rPr>
-          <w:rFonts w:ascii="Courier" w:hAnsi="Courier" w:cs="Courier"/>
-          <w:sz w:val="16"/>
-          <w:szCs w:val="16"/>
-        </w:rPr>
-        <w:t>: Effective area for thermal emission from the reflective surface of M2</w:t>
+      <w:r>
+        <w:rPr>
+          <w:rFonts w:ascii="Courier" w:hAnsi="Courier" w:cs="Courier"/>
+          <w:sz w:val="16"/>
+          <w:szCs w:val="16"/>
+        </w:rPr>
+        <w:t>m2emiss: Effective area for thermal emission from the reflective surface of M2</w:t>
       </w:r>
     </w:p>
     <w:p>
@@ -5460,23 +5278,13 @@
           <w:szCs w:val="16"/>
         </w:rPr>
       </w:pPr>
-      <w:proofErr w:type="gramStart"/>
-      <w:r>
-        <w:rPr>
-          <w:rFonts w:ascii="Courier" w:hAnsi="Courier" w:cs="Courier"/>
-          <w:sz w:val="16"/>
-          <w:szCs w:val="16"/>
-        </w:rPr>
-        <w:t>m2struc</w:t>
-      </w:r>
-      <w:proofErr w:type="gramEnd"/>
-      <w:r>
-        <w:rPr>
-          <w:rFonts w:ascii="Courier" w:hAnsi="Courier" w:cs="Courier"/>
-          <w:sz w:val="16"/>
-          <w:szCs w:val="16"/>
-        </w:rPr>
-        <w:t>: Effective area for thermal emission from the structure surrounding M2</w:t>
+      <w:r>
+        <w:rPr>
+          <w:rFonts w:ascii="Courier" w:hAnsi="Courier" w:cs="Courier"/>
+          <w:sz w:val="16"/>
+          <w:szCs w:val="16"/>
+        </w:rPr>
+        <w:t>m2struc: Effective area for thermal emission from the structure surrounding M2</w:t>
       </w:r>
     </w:p>
     <w:p>
@@ -5506,23 +5314,13 @@
           <w:szCs w:val="16"/>
         </w:rPr>
       </w:pPr>
-      <w:proofErr w:type="gramStart"/>
-      <w:r>
-        <w:rPr>
-          <w:rFonts w:ascii="Courier" w:hAnsi="Courier" w:cs="Courier"/>
-          <w:sz w:val="16"/>
-          <w:szCs w:val="16"/>
-        </w:rPr>
-        <w:t>m1struc</w:t>
-      </w:r>
-      <w:proofErr w:type="gramEnd"/>
-      <w:r>
-        <w:rPr>
-          <w:rFonts w:ascii="Courier" w:hAnsi="Courier" w:cs="Courier"/>
-          <w:sz w:val="16"/>
-          <w:szCs w:val="16"/>
-        </w:rPr>
-        <w:t>: Effective area for thermal emission from the structure surrounding M1, reflected by M2</w:t>
+      <w:r>
+        <w:rPr>
+          <w:rFonts w:ascii="Courier" w:hAnsi="Courier" w:cs="Courier"/>
+          <w:sz w:val="16"/>
+          <w:szCs w:val="16"/>
+        </w:rPr>
+        <w:t>m1struc: Effective area for thermal emission from the structure surrounding M1, reflected by M2</w:t>
       </w:r>
     </w:p>
     <w:p>
@@ -5553,7 +5351,6 @@
         </w:rPr>
       </w:pPr>
       <w:proofErr w:type="spellStart"/>
-      <w:proofErr w:type="gramStart"/>
       <w:r>
         <w:rPr>
           <w:rFonts w:ascii="Courier" w:hAnsi="Courier" w:cs="Courier"/>
@@ -5563,7 +5360,6 @@
         <w:t>drctsky</w:t>
       </w:r>
       <w:proofErr w:type="spellEnd"/>
-      <w:proofErr w:type="gramEnd"/>
       <w:r>
         <w:rPr>
           <w:rFonts w:ascii="Courier" w:hAnsi="Courier" w:cs="Courier"/>
@@ -5628,23 +5424,13 @@
           <w:szCs w:val="16"/>
         </w:rPr>
       </w:pPr>
-      <w:proofErr w:type="gramStart"/>
-      <w:r>
-        <w:rPr>
-          <w:rFonts w:ascii="Courier" w:hAnsi="Courier" w:cs="Courier"/>
-          <w:sz w:val="16"/>
-          <w:szCs w:val="16"/>
-        </w:rPr>
-        <w:t>m2type</w:t>
-      </w:r>
-      <w:proofErr w:type="gramEnd"/>
-      <w:r>
-        <w:rPr>
-          <w:rFonts w:ascii="Courier" w:hAnsi="Courier" w:cs="Courier"/>
-          <w:sz w:val="16"/>
-          <w:szCs w:val="16"/>
-        </w:rPr>
-        <w:t>:  Type of M2 geometry</w:t>
+      <w:r>
+        <w:rPr>
+          <w:rFonts w:ascii="Courier" w:hAnsi="Courier" w:cs="Courier"/>
+          <w:sz w:val="16"/>
+          <w:szCs w:val="16"/>
+        </w:rPr>
+        <w:t>m2type:  Type of M2 geometry</w:t>
       </w:r>
     </w:p>
     <w:p>
@@ -5675,7 +5461,6 @@
         </w:rPr>
       </w:pPr>
       <w:proofErr w:type="spellStart"/>
-      <w:proofErr w:type="gramStart"/>
       <w:r>
         <w:rPr>
           <w:rFonts w:ascii="Courier" w:hAnsi="Courier" w:cs="Courier"/>
@@ -5685,7 +5470,6 @@
         <w:t>lyotseg</w:t>
       </w:r>
       <w:proofErr w:type="spellEnd"/>
-      <w:proofErr w:type="gramEnd"/>
       <w:r>
         <w:rPr>
           <w:rFonts w:ascii="Courier" w:hAnsi="Courier" w:cs="Courier"/>
@@ -5741,7 +5525,6 @@
         </w:rPr>
       </w:pPr>
       <w:proofErr w:type="spellStart"/>
-      <w:proofErr w:type="gramStart"/>
       <w:r>
         <w:rPr>
           <w:rFonts w:ascii="Courier" w:hAnsi="Courier" w:cs="Courier"/>
@@ -5751,7 +5534,6 @@
         <w:t>lyotcen</w:t>
       </w:r>
       <w:proofErr w:type="spellEnd"/>
-      <w:proofErr w:type="gramEnd"/>
       <w:r>
         <w:rPr>
           <w:rFonts w:ascii="Courier" w:hAnsi="Courier" w:cs="Courier"/>
@@ -5834,7 +5616,6 @@
           <w:szCs w:val="16"/>
         </w:rPr>
       </w:pPr>
-      <w:proofErr w:type="gramStart"/>
       <w:r>
         <w:rPr>
           <w:rFonts w:ascii="Courier" w:hAnsi="Courier" w:cs="Courier"/>
@@ -5843,7 +5624,6 @@
         </w:rPr>
         <w:t>m2type</w:t>
       </w:r>
-      <w:proofErr w:type="gramEnd"/>
       <w:r>
         <w:rPr>
           <w:rFonts w:ascii="Courier" w:hAnsi="Courier" w:cs="Courier"/>
@@ -6195,7 +5975,6 @@
           <w:szCs w:val="16"/>
         </w:rPr>
       </w:pPr>
-      <w:proofErr w:type="gramStart"/>
       <w:r>
         <w:rPr>
           <w:rFonts w:ascii="Courier" w:hAnsi="Courier" w:cs="Courier"/>
@@ -6204,7 +5983,6 @@
         </w:rPr>
         <w:t>base</w:t>
       </w:r>
-      <w:proofErr w:type="gramEnd"/>
       <w:r>
         <w:rPr>
           <w:rFonts w:ascii="Courier" w:hAnsi="Courier" w:cs="Courier"/>
@@ -6349,7 +6127,6 @@
           <w:szCs w:val="16"/>
         </w:rPr>
       </w:pPr>
-      <w:proofErr w:type="gramStart"/>
       <w:r>
         <w:rPr>
           <w:rFonts w:ascii="Courier" w:hAnsi="Courier" w:cs="Courier"/>
@@ -6358,7 +6135,6 @@
         </w:rPr>
         <w:t>base</w:t>
       </w:r>
-      <w:proofErr w:type="gramEnd"/>
       <w:r>
         <w:rPr>
           <w:rFonts w:ascii="Courier" w:hAnsi="Courier" w:cs="Courier"/>
@@ -6503,7 +6279,6 @@
           <w:szCs w:val="16"/>
         </w:rPr>
       </w:pPr>
-      <w:proofErr w:type="gramStart"/>
       <w:r>
         <w:rPr>
           <w:rFonts w:ascii="Courier" w:hAnsi="Courier" w:cs="Courier"/>
@@ -6512,7 +6287,6 @@
         </w:rPr>
         <w:t>base</w:t>
       </w:r>
-      <w:proofErr w:type="gramEnd"/>
       <w:r>
         <w:rPr>
           <w:rFonts w:ascii="Courier" w:hAnsi="Courier" w:cs="Courier"/>
@@ -6657,7 +6431,6 @@
           <w:szCs w:val="16"/>
         </w:rPr>
       </w:pPr>
-      <w:proofErr w:type="gramStart"/>
       <w:r>
         <w:rPr>
           <w:rFonts w:ascii="Courier" w:hAnsi="Courier" w:cs="Courier"/>
@@ -6666,7 +6439,6 @@
         </w:rPr>
         <w:t>base</w:t>
       </w:r>
-      <w:proofErr w:type="gramEnd"/>
       <w:r>
         <w:rPr>
           <w:rFonts w:ascii="Courier" w:hAnsi="Courier" w:cs="Courier"/>
@@ -6811,7 +6583,6 @@
           <w:szCs w:val="16"/>
         </w:rPr>
       </w:pPr>
-      <w:proofErr w:type="gramStart"/>
       <w:r>
         <w:rPr>
           <w:rFonts w:ascii="Courier" w:hAnsi="Courier" w:cs="Courier"/>
@@ -6820,7 +6591,6 @@
         </w:rPr>
         <w:t>base</w:t>
       </w:r>
-      <w:proofErr w:type="gramEnd"/>
       <w:r>
         <w:rPr>
           <w:rFonts w:ascii="Courier" w:hAnsi="Courier" w:cs="Courier"/>
@@ -6965,7 +6735,6 @@
           <w:szCs w:val="16"/>
         </w:rPr>
       </w:pPr>
-      <w:proofErr w:type="gramStart"/>
       <w:r>
         <w:rPr>
           <w:rFonts w:ascii="Courier" w:hAnsi="Courier" w:cs="Courier"/>
@@ -6974,7 +6743,6 @@
         </w:rPr>
         <w:t>base</w:t>
       </w:r>
-      <w:proofErr w:type="gramEnd"/>
       <w:r>
         <w:rPr>
           <w:rFonts w:ascii="Courier" w:hAnsi="Courier" w:cs="Courier"/>
@@ -7119,7 +6887,7 @@
 </file>
 
 <file path=word/endnotes.xml><?xml version="1.0" encoding="utf-8"?>
-<w:endnotes xmlns:wpc="http://schemas.microsoft.com/office/word/2010/wordprocessingCanvas" xmlns:mo="http://schemas.microsoft.com/office/mac/office/2008/main" xmlns:mc="http://schemas.openxmlformats.org/markup-compatibility/2006" xmlns:mv="urn:schemas-microsoft-com:mac:vml" xmlns:o="urn:schemas-microsoft-com:office:office" xmlns:r="http://schemas.openxmlformats.org/officeDocument/2006/relationships" xmlns:m="http://schemas.openxmlformats.org/officeDocument/2006/math" xmlns:v="urn:schemas-microsoft-com:vml" xmlns:wp14="http://schemas.microsoft.com/office/word/2010/wordprocessingDrawing" xmlns:wp="http://schemas.openxmlformats.org/drawingml/2006/wordprocessingDrawing" xmlns:w10="urn:schemas-microsoft-com:office:word" xmlns:w="http://schemas.openxmlformats.org/wordprocessingml/2006/main" xmlns:w14="http://schemas.microsoft.com/office/word/2010/wordml" xmlns:wpg="http://schemas.microsoft.com/office/word/2010/wordprocessingGroup" xmlns:wpi="http://schemas.microsoft.com/office/word/2010/wordprocessingInk" xmlns:wne="http://schemas.microsoft.com/office/word/2006/wordml" xmlns:wps="http://schemas.microsoft.com/office/word/2010/wordprocessingShape" mc:Ignorable="w14 wp14">
+<w:endnotes xmlns:wpc="http://schemas.microsoft.com/office/word/2010/wordprocessingCanvas" xmlns:mo="http://schemas.microsoft.com/office/mac/office/2008/main" xmlns:mc="http://schemas.openxmlformats.org/markup-compatibility/2006" xmlns:mv="urn:schemas-microsoft-com:mac:vml" xmlns:o="urn:schemas-microsoft-com:office:office" xmlns:r="http://schemas.openxmlformats.org/officeDocument/2006/relationships" xmlns:m="http://schemas.openxmlformats.org/officeDocument/2006/math" xmlns:v="urn:schemas-microsoft-com:vml" xmlns:wp14="http://schemas.microsoft.com/office/word/2010/wordprocessingDrawing" xmlns:wp="http://schemas.openxmlformats.org/drawingml/2006/wordprocessingDrawing" xmlns:w10="urn:schemas-microsoft-com:office:word" xmlns:w="http://schemas.openxmlformats.org/wordprocessingml/2006/main" xmlns:w14="http://schemas.microsoft.com/office/word/2010/wordml" xmlns:w15="http://schemas.microsoft.com/office/word/2012/wordml" xmlns:wpg="http://schemas.microsoft.com/office/word/2010/wordprocessingGroup" xmlns:wpi="http://schemas.microsoft.com/office/word/2010/wordprocessingInk" xmlns:wne="http://schemas.microsoft.com/office/word/2006/wordml" xmlns:wps="http://schemas.microsoft.com/office/word/2010/wordprocessingShape" mc:Ignorable="w14 w15 wp14">
   <w:endnote w:type="separator" w:id="-1">
     <w:p>
       <w:r>
@@ -7144,7 +6912,7 @@
 </file>
 
 <file path=word/footnotes.xml><?xml version="1.0" encoding="utf-8"?>
-<w:footnotes xmlns:wpc="http://schemas.microsoft.com/office/word/2010/wordprocessingCanvas" xmlns:mo="http://schemas.microsoft.com/office/mac/office/2008/main" xmlns:mc="http://schemas.openxmlformats.org/markup-compatibility/2006" xmlns:mv="urn:schemas-microsoft-com:mac:vml" xmlns:o="urn:schemas-microsoft-com:office:office" xmlns:r="http://schemas.openxmlformats.org/officeDocument/2006/relationships" xmlns:m="http://schemas.openxmlformats.org/officeDocument/2006/math" xmlns:v="urn:schemas-microsoft-com:vml" xmlns:wp14="http://schemas.microsoft.com/office/word/2010/wordprocessingDrawing" xmlns:wp="http://schemas.openxmlformats.org/drawingml/2006/wordprocessingDrawing" xmlns:w10="urn:schemas-microsoft-com:office:word" xmlns:w="http://schemas.openxmlformats.org/wordprocessingml/2006/main" xmlns:w14="http://schemas.microsoft.com/office/word/2010/wordml" xmlns:wpg="http://schemas.microsoft.com/office/word/2010/wordprocessingGroup" xmlns:wpi="http://schemas.microsoft.com/office/word/2010/wordprocessingInk" xmlns:wne="http://schemas.microsoft.com/office/word/2006/wordml" xmlns:wps="http://schemas.microsoft.com/office/word/2010/wordprocessingShape" mc:Ignorable="w14 wp14">
+<w:footnotes xmlns:wpc="http://schemas.microsoft.com/office/word/2010/wordprocessingCanvas" xmlns:mo="http://schemas.microsoft.com/office/mac/office/2008/main" xmlns:mc="http://schemas.openxmlformats.org/markup-compatibility/2006" xmlns:mv="urn:schemas-microsoft-com:mac:vml" xmlns:o="urn:schemas-microsoft-com:office:office" xmlns:r="http://schemas.openxmlformats.org/officeDocument/2006/relationships" xmlns:m="http://schemas.openxmlformats.org/officeDocument/2006/math" xmlns:v="urn:schemas-microsoft-com:vml" xmlns:wp14="http://schemas.microsoft.com/office/word/2010/wordprocessingDrawing" xmlns:wp="http://schemas.openxmlformats.org/drawingml/2006/wordprocessingDrawing" xmlns:w10="urn:schemas-microsoft-com:office:word" xmlns:w="http://schemas.openxmlformats.org/wordprocessingml/2006/main" xmlns:w14="http://schemas.microsoft.com/office/word/2010/wordml" xmlns:w15="http://schemas.microsoft.com/office/word/2012/wordml" xmlns:wpg="http://schemas.microsoft.com/office/word/2010/wordprocessingGroup" xmlns:wpi="http://schemas.microsoft.com/office/word/2010/wordprocessingInk" xmlns:wne="http://schemas.microsoft.com/office/word/2006/wordml" xmlns:wps="http://schemas.microsoft.com/office/word/2010/wordprocessingShape" mc:Ignorable="w14 w15 wp14">
   <w:footnote w:type="separator" w:id="-1">
     <w:p>
       <w:r>
@@ -7169,7 +6937,7 @@
 </file>
 
 <file path=word/header1.xml><?xml version="1.0" encoding="utf-8"?>
-<w:hdr xmlns:wpc="http://schemas.microsoft.com/office/word/2010/wordprocessingCanvas" xmlns:mo="http://schemas.microsoft.com/office/mac/office/2008/main" xmlns:mc="http://schemas.openxmlformats.org/markup-compatibility/2006" xmlns:mv="urn:schemas-microsoft-com:mac:vml" xmlns:o="urn:schemas-microsoft-com:office:office" xmlns:r="http://schemas.openxmlformats.org/officeDocument/2006/relationships" xmlns:m="http://schemas.openxmlformats.org/officeDocument/2006/math" xmlns:v="urn:schemas-microsoft-com:vml" xmlns:wp14="http://schemas.microsoft.com/office/word/2010/wordprocessingDrawing" xmlns:wp="http://schemas.openxmlformats.org/drawingml/2006/wordprocessingDrawing" xmlns:w10="urn:schemas-microsoft-com:office:word" xmlns:w="http://schemas.openxmlformats.org/wordprocessingml/2006/main" xmlns:w14="http://schemas.microsoft.com/office/word/2010/wordml" xmlns:wpg="http://schemas.microsoft.com/office/word/2010/wordprocessingGroup" xmlns:wpi="http://schemas.microsoft.com/office/word/2010/wordprocessingInk" xmlns:wne="http://schemas.microsoft.com/office/word/2006/wordml" xmlns:wps="http://schemas.microsoft.com/office/word/2010/wordprocessingShape" mc:Ignorable="w14 wp14">
+<w:hdr xmlns:wpc="http://schemas.microsoft.com/office/word/2010/wordprocessingCanvas" xmlns:mo="http://schemas.microsoft.com/office/mac/office/2008/main" xmlns:mc="http://schemas.openxmlformats.org/markup-compatibility/2006" xmlns:mv="urn:schemas-microsoft-com:mac:vml" xmlns:o="urn:schemas-microsoft-com:office:office" xmlns:r="http://schemas.openxmlformats.org/officeDocument/2006/relationships" xmlns:m="http://schemas.openxmlformats.org/officeDocument/2006/math" xmlns:v="urn:schemas-microsoft-com:vml" xmlns:wp14="http://schemas.microsoft.com/office/word/2010/wordprocessingDrawing" xmlns:wp="http://schemas.openxmlformats.org/drawingml/2006/wordprocessingDrawing" xmlns:w10="urn:schemas-microsoft-com:office:word" xmlns:w="http://schemas.openxmlformats.org/wordprocessingml/2006/main" xmlns:w14="http://schemas.microsoft.com/office/word/2010/wordml" xmlns:w15="http://schemas.microsoft.com/office/word/2012/wordml" xmlns:wpg="http://schemas.microsoft.com/office/word/2010/wordprocessingGroup" xmlns:wpi="http://schemas.microsoft.com/office/word/2010/wordprocessingInk" xmlns:wne="http://schemas.microsoft.com/office/word/2006/wordml" xmlns:wps="http://schemas.microsoft.com/office/word/2010/wordprocessingShape" mc:Ignorable="w14 w15 wp14">
   <w:p>
     <w:pPr>
       <w:pStyle w:val="Header"/>
@@ -7199,7 +6967,7 @@
       <w:rPr>
         <w:rFonts w:cs="Times New Roman"/>
       </w:rPr>
-      <w:t>November 8, 2015</w:t>
+      <w:t>January 8, 2018</w:t>
     </w:r>
     <w:r>
       <w:rPr>
@@ -7212,7 +6980,7 @@
 </file>
 
 <file path=word/numbering.xml><?xml version="1.0" encoding="utf-8"?>
-<w:numbering xmlns:wpc="http://schemas.microsoft.com/office/word/2010/wordprocessingCanvas" xmlns:mo="http://schemas.microsoft.com/office/mac/office/2008/main" xmlns:mc="http://schemas.openxmlformats.org/markup-compatibility/2006" xmlns:mv="urn:schemas-microsoft-com:mac:vml" xmlns:o="urn:schemas-microsoft-com:office:office" xmlns:r="http://schemas.openxmlformats.org/officeDocument/2006/relationships" xmlns:m="http://schemas.openxmlformats.org/officeDocument/2006/math" xmlns:v="urn:schemas-microsoft-com:vml" xmlns:wp14="http://schemas.microsoft.com/office/word/2010/wordprocessingDrawing" xmlns:wp="http://schemas.openxmlformats.org/drawingml/2006/wordprocessingDrawing" xmlns:w10="urn:schemas-microsoft-com:office:word" xmlns:w="http://schemas.openxmlformats.org/wordprocessingml/2006/main" xmlns:w14="http://schemas.microsoft.com/office/word/2010/wordml" xmlns:wpg="http://schemas.microsoft.com/office/word/2010/wordprocessingGroup" xmlns:wpi="http://schemas.microsoft.com/office/word/2010/wordprocessingInk" xmlns:wne="http://schemas.microsoft.com/office/word/2006/wordml" xmlns:wps="http://schemas.microsoft.com/office/word/2010/wordprocessingShape" mc:Ignorable="w14 wp14">
+<w:numbering xmlns:wpc="http://schemas.microsoft.com/office/word/2010/wordprocessingCanvas" xmlns:mo="http://schemas.microsoft.com/office/mac/office/2008/main" xmlns:mc="http://schemas.openxmlformats.org/markup-compatibility/2006" xmlns:mv="urn:schemas-microsoft-com:mac:vml" xmlns:o="urn:schemas-microsoft-com:office:office" xmlns:r="http://schemas.openxmlformats.org/officeDocument/2006/relationships" xmlns:m="http://schemas.openxmlformats.org/officeDocument/2006/math" xmlns:v="urn:schemas-microsoft-com:vml" xmlns:wp14="http://schemas.microsoft.com/office/word/2010/wordprocessingDrawing" xmlns:wp="http://schemas.openxmlformats.org/drawingml/2006/wordprocessingDrawing" xmlns:w10="urn:schemas-microsoft-com:office:word" xmlns:w="http://schemas.openxmlformats.org/wordprocessingml/2006/main" xmlns:w14="http://schemas.microsoft.com/office/word/2010/wordml" xmlns:w15="http://schemas.microsoft.com/office/word/2012/wordml" xmlns:wpg="http://schemas.microsoft.com/office/word/2010/wordprocessingGroup" xmlns:wpi="http://schemas.microsoft.com/office/word/2010/wordprocessingInk" xmlns:wne="http://schemas.microsoft.com/office/word/2006/wordml" xmlns:wps="http://schemas.microsoft.com/office/word/2010/wordprocessingShape" mc:Ignorable="w14 w15 wp14">
   <w:abstractNum w:abstractNumId="0">
     <w:nsid w:val="FFFFFF7D"/>
     <w:multiLevelType w:val="singleLevel"/>
@@ -9976,7 +9744,7 @@
 </file>
 
 <file path=word/styles.xml><?xml version="1.0" encoding="utf-8"?>
-<w:styles xmlns:mc="http://schemas.openxmlformats.org/markup-compatibility/2006" xmlns:r="http://schemas.openxmlformats.org/officeDocument/2006/relationships" xmlns:w="http://schemas.openxmlformats.org/wordprocessingml/2006/main" xmlns:w14="http://schemas.microsoft.com/office/word/2010/wordml" mc:Ignorable="w14">
+<w:styles xmlns:mc="http://schemas.openxmlformats.org/markup-compatibility/2006" xmlns:r="http://schemas.openxmlformats.org/officeDocument/2006/relationships" xmlns:w="http://schemas.openxmlformats.org/wordprocessingml/2006/main" xmlns:w14="http://schemas.microsoft.com/office/word/2010/wordml" xmlns:w15="http://schemas.microsoft.com/office/word/2012/wordml" mc:Ignorable="w14 w15">
   <w:docDefaults>
     <w:rPrDefault>
       <w:rPr>
@@ -9992,144 +9760,389 @@
       </w:pPr>
     </w:pPrDefault>
   </w:docDefaults>
-  <w:latentStyles w:defLockedState="0" w:defUIPriority="99" w:defSemiHidden="1" w:defUnhideWhenUsed="1" w:defQFormat="0" w:count="276">
-    <w:lsdException w:name="Normal" w:semiHidden="0" w:uiPriority="0" w:unhideWhenUsed="0" w:qFormat="1"/>
-    <w:lsdException w:name="heading 1" w:semiHidden="0" w:uiPriority="9" w:unhideWhenUsed="0" w:qFormat="1"/>
-    <w:lsdException w:name="heading 2" w:uiPriority="9" w:qFormat="1"/>
-    <w:lsdException w:name="heading 3" w:uiPriority="9" w:qFormat="1"/>
-    <w:lsdException w:name="heading 4" w:uiPriority="9" w:qFormat="1"/>
-    <w:lsdException w:name="heading 5" w:uiPriority="9" w:qFormat="1"/>
-    <w:lsdException w:name="heading 6" w:uiPriority="9" w:qFormat="1"/>
-    <w:lsdException w:name="heading 7" w:uiPriority="9" w:qFormat="1"/>
-    <w:lsdException w:name="heading 8" w:uiPriority="9" w:qFormat="1"/>
-    <w:lsdException w:name="heading 9" w:uiPriority="9" w:qFormat="1"/>
-    <w:lsdException w:name="toc 1" w:uiPriority="39"/>
-    <w:lsdException w:name="toc 2" w:uiPriority="39"/>
-    <w:lsdException w:name="toc 3" w:uiPriority="39"/>
-    <w:lsdException w:name="toc 4" w:uiPriority="39"/>
-    <w:lsdException w:name="toc 5" w:uiPriority="39"/>
-    <w:lsdException w:name="toc 6" w:uiPriority="39"/>
-    <w:lsdException w:name="toc 7" w:uiPriority="39"/>
-    <w:lsdException w:name="toc 8" w:uiPriority="39"/>
-    <w:lsdException w:name="toc 9" w:uiPriority="39"/>
-    <w:lsdException w:name="caption" w:uiPriority="35" w:qFormat="1"/>
-    <w:lsdException w:name="Title" w:semiHidden="0" w:uiPriority="10" w:unhideWhenUsed="0" w:qFormat="1"/>
-    <w:lsdException w:name="Default Paragraph Font" w:uiPriority="1"/>
-    <w:lsdException w:name="Subtitle" w:semiHidden="0" w:uiPriority="11" w:unhideWhenUsed="0" w:qFormat="1"/>
-    <w:lsdException w:name="Strong" w:semiHidden="0" w:uiPriority="22" w:unhideWhenUsed="0" w:qFormat="1"/>
-    <w:lsdException w:name="Emphasis" w:semiHidden="0" w:uiPriority="20" w:unhideWhenUsed="0" w:qFormat="1"/>
-    <w:lsdException w:name="Table Grid" w:semiHidden="0" w:uiPriority="59" w:unhideWhenUsed="0"/>
-    <w:lsdException w:name="Placeholder Text" w:unhideWhenUsed="0"/>
-    <w:lsdException w:name="No Spacing" w:semiHidden="0" w:uiPriority="1" w:unhideWhenUsed="0" w:qFormat="1"/>
-    <w:lsdException w:name="Light Shading" w:semiHidden="0" w:uiPriority="60" w:unhideWhenUsed="0"/>
-    <w:lsdException w:name="Light List" w:semiHidden="0" w:uiPriority="61" w:unhideWhenUsed="0"/>
-    <w:lsdException w:name="Light Grid" w:semiHidden="0" w:uiPriority="62" w:unhideWhenUsed="0"/>
-    <w:lsdException w:name="Medium Shading 1" w:semiHidden="0" w:uiPriority="63" w:unhideWhenUsed="0"/>
-    <w:lsdException w:name="Medium Shading 2" w:semiHidden="0" w:uiPriority="64" w:unhideWhenUsed="0"/>
-    <w:lsdException w:name="Medium List 1" w:semiHidden="0" w:uiPriority="65" w:unhideWhenUsed="0"/>
-    <w:lsdException w:name="Medium List 2" w:semiHidden="0" w:uiPriority="66" w:unhideWhenUsed="0"/>
-    <w:lsdException w:name="Medium Grid 1" w:semiHidden="0" w:uiPriority="67" w:unhideWhenUsed="0"/>
-    <w:lsdException w:name="Medium Grid 2" w:semiHidden="0" w:uiPriority="68" w:unhideWhenUsed="0"/>
-    <w:lsdException w:name="Medium Grid 3" w:semiHidden="0" w:uiPriority="69" w:unhideWhenUsed="0"/>
-    <w:lsdException w:name="Dark List" w:semiHidden="0" w:uiPriority="70" w:unhideWhenUsed="0"/>
-    <w:lsdException w:name="Colorful Shading" w:semiHidden="0" w:uiPriority="71" w:unhideWhenUsed="0"/>
-    <w:lsdException w:name="Colorful List" w:semiHidden="0" w:uiPriority="72" w:unhideWhenUsed="0"/>
-    <w:lsdException w:name="Colorful Grid" w:semiHidden="0" w:uiPriority="73" w:unhideWhenUsed="0"/>
-    <w:lsdException w:name="Light Shading Accent 1" w:semiHidden="0" w:uiPriority="60" w:unhideWhenUsed="0"/>
-    <w:lsdException w:name="Light List Accent 1" w:semiHidden="0" w:uiPriority="61" w:unhideWhenUsed="0"/>
-    <w:lsdException w:name="Light Grid Accent 1" w:semiHidden="0" w:uiPriority="62" w:unhideWhenUsed="0"/>
-    <w:lsdException w:name="Medium Shading 1 Accent 1" w:semiHidden="0" w:uiPriority="63" w:unhideWhenUsed="0"/>
-    <w:lsdException w:name="Medium Shading 2 Accent 1" w:semiHidden="0" w:uiPriority="64" w:unhideWhenUsed="0"/>
-    <w:lsdException w:name="Medium List 1 Accent 1" w:semiHidden="0" w:uiPriority="65" w:unhideWhenUsed="0"/>
-    <w:lsdException w:name="Revision" w:unhideWhenUsed="0"/>
-    <w:lsdException w:name="List Paragraph" w:semiHidden="0" w:uiPriority="34" w:unhideWhenUsed="0" w:qFormat="1"/>
-    <w:lsdException w:name="Quote" w:semiHidden="0" w:uiPriority="29" w:unhideWhenUsed="0" w:qFormat="1"/>
-    <w:lsdException w:name="Intense Quote" w:semiHidden="0" w:uiPriority="30" w:unhideWhenUsed="0" w:qFormat="1"/>
-    <w:lsdException w:name="Medium List 2 Accent 1" w:semiHidden="0" w:uiPriority="66" w:unhideWhenUsed="0"/>
-    <w:lsdException w:name="Medium Grid 1 Accent 1" w:semiHidden="0" w:uiPriority="67" w:unhideWhenUsed="0"/>
-    <w:lsdException w:name="Medium Grid 2 Accent 1" w:semiHidden="0" w:uiPriority="68" w:unhideWhenUsed="0"/>
-    <w:lsdException w:name="Medium Grid 3 Accent 1" w:semiHidden="0" w:uiPriority="69" w:unhideWhenUsed="0"/>
-    <w:lsdException w:name="Dark List Accent 1" w:semiHidden="0" w:uiPriority="70" w:unhideWhenUsed="0"/>
-    <w:lsdException w:name="Colorful Shading Accent 1" w:semiHidden="0" w:uiPriority="71" w:unhideWhenUsed="0"/>
-    <w:lsdException w:name="Colorful List Accent 1" w:semiHidden="0" w:uiPriority="72" w:unhideWhenUsed="0"/>
-    <w:lsdException w:name="Colorful Grid Accent 1" w:semiHidden="0" w:uiPriority="73" w:unhideWhenUsed="0"/>
-    <w:lsdException w:name="Light Shading Accent 2" w:semiHidden="0" w:uiPriority="60" w:unhideWhenUsed="0"/>
-    <w:lsdException w:name="Light List Accent 2" w:semiHidden="0" w:uiPriority="61" w:unhideWhenUsed="0"/>
-    <w:lsdException w:name="Light Grid Accent 2" w:semiHidden="0" w:uiPriority="62" w:unhideWhenUsed="0"/>
-    <w:lsdException w:name="Medium Shading 1 Accent 2" w:semiHidden="0" w:uiPriority="63" w:unhideWhenUsed="0"/>
-    <w:lsdException w:name="Medium Shading 2 Accent 2" w:semiHidden="0" w:uiPriority="64" w:unhideWhenUsed="0"/>
-    <w:lsdException w:name="Medium List 1 Accent 2" w:semiHidden="0" w:uiPriority="65" w:unhideWhenUsed="0"/>
-    <w:lsdException w:name="Medium List 2 Accent 2" w:semiHidden="0" w:uiPriority="66" w:unhideWhenUsed="0"/>
-    <w:lsdException w:name="Medium Grid 1 Accent 2" w:semiHidden="0" w:uiPriority="67" w:unhideWhenUsed="0"/>
-    <w:lsdException w:name="Medium Grid 2 Accent 2" w:semiHidden="0" w:uiPriority="68" w:unhideWhenUsed="0"/>
-    <w:lsdException w:name="Medium Grid 3 Accent 2" w:semiHidden="0" w:uiPriority="69" w:unhideWhenUsed="0"/>
-    <w:lsdException w:name="Dark List Accent 2" w:semiHidden="0" w:uiPriority="70" w:unhideWhenUsed="0"/>
-    <w:lsdException w:name="Colorful Shading Accent 2" w:semiHidden="0" w:uiPriority="71" w:unhideWhenUsed="0"/>
-    <w:lsdException w:name="Colorful List Accent 2" w:semiHidden="0" w:uiPriority="72" w:unhideWhenUsed="0"/>
-    <w:lsdException w:name="Colorful Grid Accent 2" w:semiHidden="0" w:uiPriority="73" w:unhideWhenUsed="0"/>
-    <w:lsdException w:name="Light Shading Accent 3" w:semiHidden="0" w:uiPriority="60" w:unhideWhenUsed="0"/>
-    <w:lsdException w:name="Light List Accent 3" w:semiHidden="0" w:uiPriority="61" w:unhideWhenUsed="0"/>
-    <w:lsdException w:name="Light Grid Accent 3" w:semiHidden="0" w:uiPriority="62" w:unhideWhenUsed="0"/>
-    <w:lsdException w:name="Medium Shading 1 Accent 3" w:semiHidden="0" w:uiPriority="63" w:unhideWhenUsed="0"/>
-    <w:lsdException w:name="Medium Shading 2 Accent 3" w:semiHidden="0" w:uiPriority="64" w:unhideWhenUsed="0"/>
-    <w:lsdException w:name="Medium List 1 Accent 3" w:semiHidden="0" w:uiPriority="65" w:unhideWhenUsed="0"/>
-    <w:lsdException w:name="Medium List 2 Accent 3" w:semiHidden="0" w:uiPriority="66" w:unhideWhenUsed="0"/>
-    <w:lsdException w:name="Medium Grid 1 Accent 3" w:semiHidden="0" w:uiPriority="67" w:unhideWhenUsed="0"/>
-    <w:lsdException w:name="Medium Grid 2 Accent 3" w:semiHidden="0" w:uiPriority="68" w:unhideWhenUsed="0"/>
-    <w:lsdException w:name="Medium Grid 3 Accent 3" w:semiHidden="0" w:uiPriority="69" w:unhideWhenUsed="0"/>
-    <w:lsdException w:name="Dark List Accent 3" w:semiHidden="0" w:uiPriority="70" w:unhideWhenUsed="0"/>
-    <w:lsdException w:name="Colorful Shading Accent 3" w:semiHidden="0" w:uiPriority="71" w:unhideWhenUsed="0"/>
-    <w:lsdException w:name="Colorful List Accent 3" w:semiHidden="0" w:uiPriority="72" w:unhideWhenUsed="0"/>
-    <w:lsdException w:name="Colorful Grid Accent 3" w:semiHidden="0" w:uiPriority="73" w:unhideWhenUsed="0"/>
-    <w:lsdException w:name="Light Shading Accent 4" w:semiHidden="0" w:uiPriority="60" w:unhideWhenUsed="0"/>
-    <w:lsdException w:name="Light List Accent 4" w:semiHidden="0" w:uiPriority="61" w:unhideWhenUsed="0"/>
-    <w:lsdException w:name="Light Grid Accent 4" w:semiHidden="0" w:uiPriority="62" w:unhideWhenUsed="0"/>
-    <w:lsdException w:name="Medium Shading 1 Accent 4" w:semiHidden="0" w:uiPriority="63" w:unhideWhenUsed="0"/>
-    <w:lsdException w:name="Medium Shading 2 Accent 4" w:semiHidden="0" w:uiPriority="64" w:unhideWhenUsed="0"/>
-    <w:lsdException w:name="Medium List 1 Accent 4" w:semiHidden="0" w:uiPriority="65" w:unhideWhenUsed="0"/>
-    <w:lsdException w:name="Medium List 2 Accent 4" w:semiHidden="0" w:uiPriority="66" w:unhideWhenUsed="0"/>
-    <w:lsdException w:name="Medium Grid 1 Accent 4" w:semiHidden="0" w:uiPriority="67" w:unhideWhenUsed="0"/>
-    <w:lsdException w:name="Medium Grid 2 Accent 4" w:semiHidden="0" w:uiPriority="68" w:unhideWhenUsed="0"/>
-    <w:lsdException w:name="Medium Grid 3 Accent 4" w:semiHidden="0" w:uiPriority="69" w:unhideWhenUsed="0"/>
-    <w:lsdException w:name="Dark List Accent 4" w:semiHidden="0" w:uiPriority="70" w:unhideWhenUsed="0"/>
-    <w:lsdException w:name="Colorful Shading Accent 4" w:semiHidden="0" w:uiPriority="71" w:unhideWhenUsed="0"/>
-    <w:lsdException w:name="Colorful List Accent 4" w:semiHidden="0" w:uiPriority="72" w:unhideWhenUsed="0"/>
-    <w:lsdException w:name="Colorful Grid Accent 4" w:semiHidden="0" w:uiPriority="73" w:unhideWhenUsed="0"/>
-    <w:lsdException w:name="Light Shading Accent 5" w:semiHidden="0" w:uiPriority="60" w:unhideWhenUsed="0"/>
-    <w:lsdException w:name="Light List Accent 5" w:semiHidden="0" w:uiPriority="61" w:unhideWhenUsed="0"/>
-    <w:lsdException w:name="Light Grid Accent 5" w:semiHidden="0" w:uiPriority="62" w:unhideWhenUsed="0"/>
-    <w:lsdException w:name="Medium Shading 1 Accent 5" w:semiHidden="0" w:uiPriority="63" w:unhideWhenUsed="0"/>
-    <w:lsdException w:name="Medium Shading 2 Accent 5" w:semiHidden="0" w:uiPriority="64" w:unhideWhenUsed="0"/>
-    <w:lsdException w:name="Medium List 1 Accent 5" w:semiHidden="0" w:uiPriority="65" w:unhideWhenUsed="0"/>
-    <w:lsdException w:name="Medium List 2 Accent 5" w:semiHidden="0" w:uiPriority="66" w:unhideWhenUsed="0"/>
-    <w:lsdException w:name="Medium Grid 1 Accent 5" w:semiHidden="0" w:uiPriority="67" w:unhideWhenUsed="0"/>
-    <w:lsdException w:name="Medium Grid 2 Accent 5" w:semiHidden="0" w:uiPriority="68" w:unhideWhenUsed="0"/>
-    <w:lsdException w:name="Medium Grid 3 Accent 5" w:semiHidden="0" w:uiPriority="69" w:unhideWhenUsed="0"/>
-    <w:lsdException w:name="Dark List Accent 5" w:semiHidden="0" w:uiPriority="70" w:unhideWhenUsed="0"/>
-    <w:lsdException w:name="Colorful Shading Accent 5" w:semiHidden="0" w:uiPriority="71" w:unhideWhenUsed="0"/>
-    <w:lsdException w:name="Colorful List Accent 5" w:semiHidden="0" w:uiPriority="72" w:unhideWhenUsed="0"/>
-    <w:lsdException w:name="Colorful Grid Accent 5" w:semiHidden="0" w:uiPriority="73" w:unhideWhenUsed="0"/>
-    <w:lsdException w:name="Light Shading Accent 6" w:semiHidden="0" w:uiPriority="60" w:unhideWhenUsed="0"/>
-    <w:lsdException w:name="Light List Accent 6" w:semiHidden="0" w:uiPriority="61" w:unhideWhenUsed="0"/>
-    <w:lsdException w:name="Light Grid Accent 6" w:semiHidden="0" w:uiPriority="62" w:unhideWhenUsed="0"/>
-    <w:lsdException w:name="Medium Shading 1 Accent 6" w:semiHidden="0" w:uiPriority="63" w:unhideWhenUsed="0"/>
-    <w:lsdException w:name="Medium Shading 2 Accent 6" w:semiHidden="0" w:uiPriority="64" w:unhideWhenUsed="0"/>
-    <w:lsdException w:name="Medium List 1 Accent 6" w:semiHidden="0" w:uiPriority="65" w:unhideWhenUsed="0"/>
-    <w:lsdException w:name="Medium List 2 Accent 6" w:semiHidden="0" w:uiPriority="66" w:unhideWhenUsed="0"/>
-    <w:lsdException w:name="Medium Grid 1 Accent 6" w:semiHidden="0" w:uiPriority="67" w:unhideWhenUsed="0"/>
-    <w:lsdException w:name="Medium Grid 2 Accent 6" w:semiHidden="0" w:uiPriority="68" w:unhideWhenUsed="0"/>
-    <w:lsdException w:name="Medium Grid 3 Accent 6" w:semiHidden="0" w:uiPriority="69" w:unhideWhenUsed="0"/>
-    <w:lsdException w:name="Dark List Accent 6" w:semiHidden="0" w:uiPriority="70" w:unhideWhenUsed="0"/>
-    <w:lsdException w:name="Colorful Shading Accent 6" w:semiHidden="0" w:uiPriority="71" w:unhideWhenUsed="0"/>
-    <w:lsdException w:name="Colorful List Accent 6" w:semiHidden="0" w:uiPriority="72" w:unhideWhenUsed="0"/>
-    <w:lsdException w:name="Colorful Grid Accent 6" w:semiHidden="0" w:uiPriority="73" w:unhideWhenUsed="0"/>
-    <w:lsdException w:name="Subtle Emphasis" w:semiHidden="0" w:uiPriority="19" w:unhideWhenUsed="0" w:qFormat="1"/>
-    <w:lsdException w:name="Intense Emphasis" w:semiHidden="0" w:uiPriority="21" w:unhideWhenUsed="0" w:qFormat="1"/>
-    <w:lsdException w:name="Subtle Reference" w:semiHidden="0" w:uiPriority="31" w:unhideWhenUsed="0" w:qFormat="1"/>
-    <w:lsdException w:name="Intense Reference" w:semiHidden="0" w:uiPriority="32" w:unhideWhenUsed="0" w:qFormat="1"/>
-    <w:lsdException w:name="Book Title" w:semiHidden="0" w:uiPriority="33" w:unhideWhenUsed="0" w:qFormat="1"/>
-    <w:lsdException w:name="Bibliography" w:uiPriority="37"/>
-    <w:lsdException w:name="TOC Heading" w:uiPriority="39" w:qFormat="1"/>
+  <w:latentStyles w:defLockedState="0" w:defUIPriority="99" w:defSemiHidden="0" w:defUnhideWhenUsed="0" w:defQFormat="0" w:count="382">
+    <w:lsdException w:name="Normal" w:uiPriority="0" w:qFormat="1"/>
+    <w:lsdException w:name="heading 1" w:uiPriority="9" w:qFormat="1"/>
+    <w:lsdException w:name="heading 2" w:semiHidden="1" w:uiPriority="9" w:unhideWhenUsed="1" w:qFormat="1"/>
+    <w:lsdException w:name="heading 3" w:semiHidden="1" w:uiPriority="9" w:unhideWhenUsed="1" w:qFormat="1"/>
+    <w:lsdException w:name="heading 4" w:semiHidden="1" w:uiPriority="9" w:unhideWhenUsed="1" w:qFormat="1"/>
+    <w:lsdException w:name="heading 5" w:semiHidden="1" w:uiPriority="9" w:unhideWhenUsed="1" w:qFormat="1"/>
+    <w:lsdException w:name="heading 6" w:semiHidden="1" w:uiPriority="9" w:unhideWhenUsed="1" w:qFormat="1"/>
+    <w:lsdException w:name="heading 7" w:semiHidden="1" w:uiPriority="9" w:unhideWhenUsed="1" w:qFormat="1"/>
+    <w:lsdException w:name="heading 8" w:semiHidden="1" w:uiPriority="9" w:unhideWhenUsed="1" w:qFormat="1"/>
+    <w:lsdException w:name="heading 9" w:semiHidden="1" w:uiPriority="9" w:unhideWhenUsed="1" w:qFormat="1"/>
+    <w:lsdException w:name="index 1" w:semiHidden="1" w:unhideWhenUsed="1"/>
+    <w:lsdException w:name="index 2" w:semiHidden="1" w:unhideWhenUsed="1"/>
+    <w:lsdException w:name="index 3" w:semiHidden="1" w:unhideWhenUsed="1"/>
+    <w:lsdException w:name="index 4" w:semiHidden="1" w:unhideWhenUsed="1"/>
+    <w:lsdException w:name="index 5" w:semiHidden="1" w:unhideWhenUsed="1"/>
+    <w:lsdException w:name="index 6" w:semiHidden="1" w:unhideWhenUsed="1"/>
+    <w:lsdException w:name="index 7" w:semiHidden="1" w:unhideWhenUsed="1"/>
+    <w:lsdException w:name="index 8" w:semiHidden="1" w:unhideWhenUsed="1"/>
+    <w:lsdException w:name="index 9" w:semiHidden="1" w:unhideWhenUsed="1"/>
+    <w:lsdException w:name="toc 1" w:semiHidden="1" w:uiPriority="39" w:unhideWhenUsed="1"/>
+    <w:lsdException w:name="toc 2" w:semiHidden="1" w:uiPriority="39" w:unhideWhenUsed="1"/>
+    <w:lsdException w:name="toc 3" w:semiHidden="1" w:uiPriority="39" w:unhideWhenUsed="1"/>
+    <w:lsdException w:name="toc 4" w:semiHidden="1" w:uiPriority="39" w:unhideWhenUsed="1"/>
+    <w:lsdException w:name="toc 5" w:semiHidden="1" w:uiPriority="39" w:unhideWhenUsed="1"/>
+    <w:lsdException w:name="toc 6" w:semiHidden="1" w:uiPriority="39" w:unhideWhenUsed="1"/>
+    <w:lsdException w:name="toc 7" w:semiHidden="1" w:uiPriority="39" w:unhideWhenUsed="1"/>
+    <w:lsdException w:name="toc 8" w:semiHidden="1" w:uiPriority="39" w:unhideWhenUsed="1"/>
+    <w:lsdException w:name="toc 9" w:semiHidden="1" w:uiPriority="39" w:unhideWhenUsed="1"/>
+    <w:lsdException w:name="Normal Indent" w:semiHidden="1" w:unhideWhenUsed="1"/>
+    <w:lsdException w:name="footnote text" w:semiHidden="1" w:unhideWhenUsed="1"/>
+    <w:lsdException w:name="annotation text" w:semiHidden="1" w:unhideWhenUsed="1"/>
+    <w:lsdException w:name="header" w:semiHidden="1" w:unhideWhenUsed="1"/>
+    <w:lsdException w:name="footer" w:semiHidden="1" w:unhideWhenUsed="1"/>
+    <w:lsdException w:name="index heading" w:semiHidden="1" w:unhideWhenUsed="1"/>
+    <w:lsdException w:name="caption" w:semiHidden="1" w:uiPriority="35" w:unhideWhenUsed="1" w:qFormat="1"/>
+    <w:lsdException w:name="table of figures" w:semiHidden="1" w:unhideWhenUsed="1"/>
+    <w:lsdException w:name="envelope address" w:semiHidden="1" w:unhideWhenUsed="1"/>
+    <w:lsdException w:name="envelope return" w:semiHidden="1" w:unhideWhenUsed="1"/>
+    <w:lsdException w:name="footnote reference" w:semiHidden="1" w:unhideWhenUsed="1"/>
+    <w:lsdException w:name="annotation reference" w:semiHidden="1" w:unhideWhenUsed="1"/>
+    <w:lsdException w:name="line number" w:semiHidden="1" w:unhideWhenUsed="1"/>
+    <w:lsdException w:name="page number" w:semiHidden="1" w:unhideWhenUsed="1"/>
+    <w:lsdException w:name="endnote reference" w:semiHidden="1" w:unhideWhenUsed="1"/>
+    <w:lsdException w:name="endnote text" w:semiHidden="1" w:unhideWhenUsed="1"/>
+    <w:lsdException w:name="table of authorities" w:semiHidden="1" w:unhideWhenUsed="1"/>
+    <w:lsdException w:name="macro" w:semiHidden="1" w:unhideWhenUsed="1"/>
+    <w:lsdException w:name="toa heading" w:semiHidden="1" w:unhideWhenUsed="1"/>
+    <w:lsdException w:name="List" w:semiHidden="1" w:unhideWhenUsed="1"/>
+    <w:lsdException w:name="List Bullet" w:semiHidden="1" w:unhideWhenUsed="1"/>
+    <w:lsdException w:name="List Number" w:semiHidden="1" w:unhideWhenUsed="1"/>
+    <w:lsdException w:name="List 2" w:semiHidden="1" w:unhideWhenUsed="1"/>
+    <w:lsdException w:name="List 3" w:semiHidden="1" w:unhideWhenUsed="1"/>
+    <w:lsdException w:name="List 4" w:semiHidden="1" w:unhideWhenUsed="1"/>
+    <w:lsdException w:name="List 5" w:semiHidden="1" w:unhideWhenUsed="1"/>
+    <w:lsdException w:name="List Bullet 2" w:semiHidden="1" w:unhideWhenUsed="1"/>
+    <w:lsdException w:name="List Bullet 3" w:semiHidden="1" w:unhideWhenUsed="1"/>
+    <w:lsdException w:name="List Bullet 4" w:semiHidden="1" w:unhideWhenUsed="1"/>
+    <w:lsdException w:name="List Bullet 5" w:semiHidden="1" w:unhideWhenUsed="1"/>
+    <w:lsdException w:name="List Number 2" w:semiHidden="1" w:unhideWhenUsed="1"/>
+    <w:lsdException w:name="List Number 3" w:semiHidden="1" w:unhideWhenUsed="1"/>
+    <w:lsdException w:name="List Number 4" w:semiHidden="1" w:unhideWhenUsed="1"/>
+    <w:lsdException w:name="List Number 5" w:semiHidden="1" w:unhideWhenUsed="1"/>
+    <w:lsdException w:name="Title" w:uiPriority="10" w:qFormat="1"/>
+    <w:lsdException w:name="Closing" w:semiHidden="1" w:unhideWhenUsed="1"/>
+    <w:lsdException w:name="Signature" w:semiHidden="1" w:unhideWhenUsed="1"/>
+    <w:lsdException w:name="Default Paragraph Font" w:semiHidden="1" w:uiPriority="1" w:unhideWhenUsed="1"/>
+    <w:lsdException w:name="Body Text" w:semiHidden="1" w:unhideWhenUsed="1"/>
+    <w:lsdException w:name="Body Text Indent" w:semiHidden="1" w:unhideWhenUsed="1"/>
+    <w:lsdException w:name="List Continue" w:semiHidden="1" w:unhideWhenUsed="1"/>
+    <w:lsdException w:name="List Continue 2" w:semiHidden="1" w:unhideWhenUsed="1"/>
+    <w:lsdException w:name="List Continue 3" w:semiHidden="1" w:unhideWhenUsed="1"/>
+    <w:lsdException w:name="List Continue 4" w:semiHidden="1" w:unhideWhenUsed="1"/>
+    <w:lsdException w:name="List Continue 5" w:semiHidden="1" w:unhideWhenUsed="1"/>
+    <w:lsdException w:name="Message Header" w:semiHidden="1" w:unhideWhenUsed="1"/>
+    <w:lsdException w:name="Subtitle" w:uiPriority="11" w:qFormat="1"/>
+    <w:lsdException w:name="Salutation" w:semiHidden="1" w:unhideWhenUsed="1"/>
+    <w:lsdException w:name="Date" w:semiHidden="1" w:unhideWhenUsed="1"/>
+    <w:lsdException w:name="Body Text First Indent" w:semiHidden="1" w:unhideWhenUsed="1"/>
+    <w:lsdException w:name="Body Text First Indent 2" w:semiHidden="1" w:unhideWhenUsed="1"/>
+    <w:lsdException w:name="Note Heading" w:semiHidden="1" w:unhideWhenUsed="1"/>
+    <w:lsdException w:name="Body Text 2" w:semiHidden="1" w:unhideWhenUsed="1"/>
+    <w:lsdException w:name="Body Text 3" w:semiHidden="1" w:unhideWhenUsed="1"/>
+    <w:lsdException w:name="Body Text Indent 2" w:semiHidden="1" w:unhideWhenUsed="1"/>
+    <w:lsdException w:name="Body Text Indent 3" w:semiHidden="1" w:unhideWhenUsed="1"/>
+    <w:lsdException w:name="Block Text" w:semiHidden="1" w:unhideWhenUsed="1"/>
+    <w:lsdException w:name="Hyperlink" w:semiHidden="1" w:unhideWhenUsed="1"/>
+    <w:lsdException w:name="FollowedHyperlink" w:semiHidden="1" w:unhideWhenUsed="1"/>
+    <w:lsdException w:name="Strong" w:uiPriority="22" w:qFormat="1"/>
+    <w:lsdException w:name="Emphasis" w:uiPriority="20" w:qFormat="1"/>
+    <w:lsdException w:name="Document Map" w:semiHidden="1" w:unhideWhenUsed="1"/>
+    <w:lsdException w:name="Plain Text" w:semiHidden="1" w:unhideWhenUsed="1"/>
+    <w:lsdException w:name="E-mail Signature" w:semiHidden="1" w:unhideWhenUsed="1"/>
+    <w:lsdException w:name="HTML Top of Form" w:semiHidden="1" w:unhideWhenUsed="1"/>
+    <w:lsdException w:name="HTML Bottom of Form" w:semiHidden="1" w:unhideWhenUsed="1"/>
+    <w:lsdException w:name="Normal (Web)" w:semiHidden="1" w:unhideWhenUsed="1"/>
+    <w:lsdException w:name="HTML Acronym" w:semiHidden="1" w:unhideWhenUsed="1"/>
+    <w:lsdException w:name="HTML Address" w:semiHidden="1" w:unhideWhenUsed="1"/>
+    <w:lsdException w:name="HTML Cite" w:semiHidden="1" w:unhideWhenUsed="1"/>
+    <w:lsdException w:name="HTML Code" w:semiHidden="1" w:unhideWhenUsed="1"/>
+    <w:lsdException w:name="HTML Definition" w:semiHidden="1" w:unhideWhenUsed="1"/>
+    <w:lsdException w:name="HTML Keyboard" w:semiHidden="1" w:unhideWhenUsed="1"/>
+    <w:lsdException w:name="HTML Preformatted" w:semiHidden="1" w:unhideWhenUsed="1"/>
+    <w:lsdException w:name="HTML Sample" w:semiHidden="1" w:unhideWhenUsed="1"/>
+    <w:lsdException w:name="HTML Typewriter" w:semiHidden="1" w:unhideWhenUsed="1"/>
+    <w:lsdException w:name="HTML Variable" w:semiHidden="1" w:unhideWhenUsed="1"/>
+    <w:lsdException w:name="Normal Table" w:semiHidden="1" w:unhideWhenUsed="1"/>
+    <w:lsdException w:name="annotation subject" w:semiHidden="1" w:unhideWhenUsed="1"/>
+    <w:lsdException w:name="No List" w:semiHidden="1" w:unhideWhenUsed="1"/>
+    <w:lsdException w:name="Outline List 1" w:semiHidden="1" w:unhideWhenUsed="1"/>
+    <w:lsdException w:name="Outline List 2" w:semiHidden="1" w:unhideWhenUsed="1"/>
+    <w:lsdException w:name="Outline List 3" w:semiHidden="1" w:unhideWhenUsed="1"/>
+    <w:lsdException w:name="Table Simple 1" w:semiHidden="1" w:unhideWhenUsed="1"/>
+    <w:lsdException w:name="Table Simple 2" w:semiHidden="1" w:unhideWhenUsed="1"/>
+    <w:lsdException w:name="Table Simple 3" w:semiHidden="1" w:unhideWhenUsed="1"/>
+    <w:lsdException w:name="Table Classic 1" w:semiHidden="1" w:unhideWhenUsed="1"/>
+    <w:lsdException w:name="Table Classic 2" w:semiHidden="1" w:unhideWhenUsed="1"/>
+    <w:lsdException w:name="Table Classic 3" w:semiHidden="1" w:unhideWhenUsed="1"/>
+    <w:lsdException w:name="Table Classic 4" w:semiHidden="1" w:unhideWhenUsed="1"/>
+    <w:lsdException w:name="Table Colorful 1" w:semiHidden="1" w:unhideWhenUsed="1"/>
+    <w:lsdException w:name="Table Colorful 2" w:semiHidden="1" w:unhideWhenUsed="1"/>
+    <w:lsdException w:name="Table Colorful 3" w:semiHidden="1" w:unhideWhenUsed="1"/>
+    <w:lsdException w:name="Table Columns 1" w:semiHidden="1" w:unhideWhenUsed="1"/>
+    <w:lsdException w:name="Table Columns 2" w:semiHidden="1" w:unhideWhenUsed="1"/>
+    <w:lsdException w:name="Table Columns 3" w:semiHidden="1" w:unhideWhenUsed="1"/>
+    <w:lsdException w:name="Table Columns 4" w:semiHidden="1" w:unhideWhenUsed="1"/>
+    <w:lsdException w:name="Table Columns 5" w:semiHidden="1" w:unhideWhenUsed="1"/>
+    <w:lsdException w:name="Table Grid 1" w:semiHidden="1" w:unhideWhenUsed="1"/>
+    <w:lsdException w:name="Table Grid 2" w:semiHidden="1" w:unhideWhenUsed="1"/>
+    <w:lsdException w:name="Table Grid 3" w:semiHidden="1" w:unhideWhenUsed="1"/>
+    <w:lsdException w:name="Table Grid 4" w:semiHidden="1" w:unhideWhenUsed="1"/>
+    <w:lsdException w:name="Table Grid 5" w:semiHidden="1" w:unhideWhenUsed="1"/>
+    <w:lsdException w:name="Table Grid 6" w:semiHidden="1" w:unhideWhenUsed="1"/>
+    <w:lsdException w:name="Table Grid 7" w:semiHidden="1" w:unhideWhenUsed="1"/>
+    <w:lsdException w:name="Table Grid 8" w:semiHidden="1" w:unhideWhenUsed="1"/>
+    <w:lsdException w:name="Table List 1" w:semiHidden="1" w:unhideWhenUsed="1"/>
+    <w:lsdException w:name="Table List 2" w:semiHidden="1" w:unhideWhenUsed="1"/>
+    <w:lsdException w:name="Table List 3" w:semiHidden="1" w:unhideWhenUsed="1"/>
+    <w:lsdException w:name="Table List 4" w:semiHidden="1" w:unhideWhenUsed="1"/>
+    <w:lsdException w:name="Table List 5" w:semiHidden="1" w:unhideWhenUsed="1"/>
+    <w:lsdException w:name="Table List 6" w:semiHidden="1" w:unhideWhenUsed="1"/>
+    <w:lsdException w:name="Table List 7" w:semiHidden="1" w:unhideWhenUsed="1"/>
+    <w:lsdException w:name="Table List 8" w:semiHidden="1" w:unhideWhenUsed="1"/>
+    <w:lsdException w:name="Table 3D effects 1" w:semiHidden="1" w:unhideWhenUsed="1"/>
+    <w:lsdException w:name="Table 3D effects 2" w:semiHidden="1" w:unhideWhenUsed="1"/>
+    <w:lsdException w:name="Table 3D effects 3" w:semiHidden="1" w:unhideWhenUsed="1"/>
+    <w:lsdException w:name="Table Contemporary" w:semiHidden="1" w:unhideWhenUsed="1"/>
+    <w:lsdException w:name="Table Elegant" w:semiHidden="1" w:unhideWhenUsed="1"/>
+    <w:lsdException w:name="Table Professional" w:semiHidden="1" w:unhideWhenUsed="1"/>
+    <w:lsdException w:name="Table Subtle 1" w:semiHidden="1" w:unhideWhenUsed="1"/>
+    <w:lsdException w:name="Table Subtle 2" w:semiHidden="1" w:unhideWhenUsed="1"/>
+    <w:lsdException w:name="Table Web 1" w:semiHidden="1" w:unhideWhenUsed="1"/>
+    <w:lsdException w:name="Table Web 2" w:semiHidden="1" w:unhideWhenUsed="1"/>
+    <w:lsdException w:name="Table Web 3" w:semiHidden="1" w:unhideWhenUsed="1"/>
+    <w:lsdException w:name="Balloon Text" w:semiHidden="1" w:unhideWhenUsed="1"/>
+    <w:lsdException w:name="Table Grid" w:uiPriority="59"/>
+    <w:lsdException w:name="Table Theme" w:semiHidden="1" w:unhideWhenUsed="1"/>
+    <w:lsdException w:name="Note Level 1" w:semiHidden="1" w:unhideWhenUsed="1"/>
+    <w:lsdException w:name="Note Level 2" w:semiHidden="1" w:unhideWhenUsed="1"/>
+    <w:lsdException w:name="Note Level 3" w:semiHidden="1" w:unhideWhenUsed="1"/>
+    <w:lsdException w:name="Note Level 4" w:semiHidden="1" w:unhideWhenUsed="1"/>
+    <w:lsdException w:name="Note Level 5" w:semiHidden="1" w:unhideWhenUsed="1"/>
+    <w:lsdException w:name="Note Level 6" w:semiHidden="1" w:unhideWhenUsed="1"/>
+    <w:lsdException w:name="Note Level 7" w:semiHidden="1" w:unhideWhenUsed="1"/>
+    <w:lsdException w:name="Note Level 8" w:semiHidden="1" w:unhideWhenUsed="1"/>
+    <w:lsdException w:name="Note Level 9" w:semiHidden="1" w:unhideWhenUsed="1"/>
+    <w:lsdException w:name="Placeholder Text" w:semiHidden="1"/>
+    <w:lsdException w:name="No Spacing" w:uiPriority="1" w:qFormat="1"/>
+    <w:lsdException w:name="Light Shading" w:uiPriority="60"/>
+    <w:lsdException w:name="Light List" w:uiPriority="61"/>
+    <w:lsdException w:name="Light Grid" w:uiPriority="62"/>
+    <w:lsdException w:name="Medium Shading 1" w:uiPriority="63"/>
+    <w:lsdException w:name="Medium Shading 2" w:uiPriority="64"/>
+    <w:lsdException w:name="Medium List 1" w:uiPriority="65"/>
+    <w:lsdException w:name="Medium List 2" w:uiPriority="66"/>
+    <w:lsdException w:name="Medium Grid 1" w:uiPriority="67"/>
+    <w:lsdException w:name="Medium Grid 2" w:uiPriority="68"/>
+    <w:lsdException w:name="Medium Grid 3" w:uiPriority="69"/>
+    <w:lsdException w:name="Dark List" w:uiPriority="70"/>
+    <w:lsdException w:name="Colorful Shading" w:uiPriority="71"/>
+    <w:lsdException w:name="Colorful List" w:uiPriority="72"/>
+    <w:lsdException w:name="Colorful Grid" w:uiPriority="73"/>
+    <w:lsdException w:name="Light Shading Accent 1" w:uiPriority="60"/>
+    <w:lsdException w:name="Light List Accent 1" w:uiPriority="61"/>
+    <w:lsdException w:name="Light Grid Accent 1" w:uiPriority="62"/>
+    <w:lsdException w:name="Medium Shading 1 Accent 1" w:uiPriority="63"/>
+    <w:lsdException w:name="Medium Shading 2 Accent 1" w:uiPriority="64"/>
+    <w:lsdException w:name="Medium List 1 Accent 1" w:uiPriority="65"/>
+    <w:lsdException w:name="Revision" w:semiHidden="1"/>
+    <w:lsdException w:name="List Paragraph" w:uiPriority="34" w:qFormat="1"/>
+    <w:lsdException w:name="Quote" w:uiPriority="29" w:qFormat="1"/>
+    <w:lsdException w:name="Intense Quote" w:uiPriority="30" w:qFormat="1"/>
+    <w:lsdException w:name="Medium List 2 Accent 1" w:uiPriority="66"/>
+    <w:lsdException w:name="Medium Grid 1 Accent 1" w:uiPriority="67"/>
+    <w:lsdException w:name="Medium Grid 2 Accent 1" w:uiPriority="68"/>
+    <w:lsdException w:name="Medium Grid 3 Accent 1" w:uiPriority="69"/>
+    <w:lsdException w:name="Dark List Accent 1" w:uiPriority="70"/>
+    <w:lsdException w:name="Colorful Shading Accent 1" w:uiPriority="71"/>
+    <w:lsdException w:name="Colorful List Accent 1" w:uiPriority="72"/>
+    <w:lsdException w:name="Colorful Grid Accent 1" w:uiPriority="73"/>
+    <w:lsdException w:name="Light Shading Accent 2" w:uiPriority="60"/>
+    <w:lsdException w:name="Light List Accent 2" w:uiPriority="61"/>
+    <w:lsdException w:name="Light Grid Accent 2" w:uiPriority="62"/>
+    <w:lsdException w:name="Medium Shading 1 Accent 2" w:uiPriority="63"/>
+    <w:lsdException w:name="Medium Shading 2 Accent 2" w:uiPriority="64"/>
+    <w:lsdException w:name="Medium List 1 Accent 2" w:uiPriority="65"/>
+    <w:lsdException w:name="Medium List 2 Accent 2" w:uiPriority="66"/>
+    <w:lsdException w:name="Medium Grid 1 Accent 2" w:uiPriority="67"/>
+    <w:lsdException w:name="Medium Grid 2 Accent 2" w:uiPriority="68"/>
+    <w:lsdException w:name="Medium Grid 3 Accent 2" w:uiPriority="69"/>
+    <w:lsdException w:name="Dark List Accent 2" w:uiPriority="70"/>
+    <w:lsdException w:name="Colorful Shading Accent 2" w:uiPriority="71"/>
+    <w:lsdException w:name="Colorful List Accent 2" w:uiPriority="72"/>
+    <w:lsdException w:name="Colorful Grid Accent 2" w:uiPriority="73"/>
+    <w:lsdException w:name="Light Shading Accent 3" w:uiPriority="60"/>
+    <w:lsdException w:name="Light List Accent 3" w:uiPriority="61"/>
+    <w:lsdException w:name="Light Grid Accent 3" w:uiPriority="62"/>
+    <w:lsdException w:name="Medium Shading 1 Accent 3" w:uiPriority="63"/>
+    <w:lsdException w:name="Medium Shading 2 Accent 3" w:uiPriority="64"/>
+    <w:lsdException w:name="Medium List 1 Accent 3" w:uiPriority="65"/>
+    <w:lsdException w:name="Medium List 2 Accent 3" w:uiPriority="66"/>
+    <w:lsdException w:name="Medium Grid 1 Accent 3" w:uiPriority="67"/>
+    <w:lsdException w:name="Medium Grid 2 Accent 3" w:uiPriority="68"/>
+    <w:lsdException w:name="Medium Grid 3 Accent 3" w:uiPriority="69"/>
+    <w:lsdException w:name="Dark List Accent 3" w:uiPriority="70"/>
+    <w:lsdException w:name="Colorful Shading Accent 3" w:uiPriority="71"/>
+    <w:lsdException w:name="Colorful List Accent 3" w:uiPriority="72"/>
+    <w:lsdException w:name="Colorful Grid Accent 3" w:uiPriority="73"/>
+    <w:lsdException w:name="Light Shading Accent 4" w:uiPriority="60"/>
+    <w:lsdException w:name="Light List Accent 4" w:uiPriority="61"/>
+    <w:lsdException w:name="Light Grid Accent 4" w:uiPriority="62"/>
+    <w:lsdException w:name="Medium Shading 1 Accent 4" w:uiPriority="63"/>
+    <w:lsdException w:name="Medium Shading 2 Accent 4" w:uiPriority="64"/>
+    <w:lsdException w:name="Medium List 1 Accent 4" w:uiPriority="65"/>
+    <w:lsdException w:name="Medium List 2 Accent 4" w:uiPriority="66"/>
+    <w:lsdException w:name="Medium Grid 1 Accent 4" w:uiPriority="67"/>
+    <w:lsdException w:name="Medium Grid 2 Accent 4" w:uiPriority="68"/>
+    <w:lsdException w:name="Medium Grid 3 Accent 4" w:uiPriority="69"/>
+    <w:lsdException w:name="Dark List Accent 4" w:uiPriority="70"/>
+    <w:lsdException w:name="Colorful Shading Accent 4" w:uiPriority="71"/>
+    <w:lsdException w:name="Colorful List Accent 4" w:uiPriority="72"/>
+    <w:lsdException w:name="Colorful Grid Accent 4" w:uiPriority="73"/>
+    <w:lsdException w:name="Light Shading Accent 5" w:uiPriority="60"/>
+    <w:lsdException w:name="Light List Accent 5" w:uiPriority="61"/>
+    <w:lsdException w:name="Light Grid Accent 5" w:uiPriority="62"/>
+    <w:lsdException w:name="Medium Shading 1 Accent 5" w:uiPriority="63"/>
+    <w:lsdException w:name="Medium Shading 2 Accent 5" w:uiPriority="64"/>
+    <w:lsdException w:name="Medium List 1 Accent 5" w:uiPriority="65"/>
+    <w:lsdException w:name="Medium List 2 Accent 5" w:uiPriority="66"/>
+    <w:lsdException w:name="Medium Grid 1 Accent 5" w:uiPriority="67"/>
+    <w:lsdException w:name="Medium Grid 2 Accent 5" w:uiPriority="68"/>
+    <w:lsdException w:name="Medium Grid 3 Accent 5" w:uiPriority="69"/>
+    <w:lsdException w:name="Dark List Accent 5" w:uiPriority="70"/>
+    <w:lsdException w:name="Colorful Shading Accent 5" w:uiPriority="71"/>
+    <w:lsdException w:name="Colorful List Accent 5" w:uiPriority="72"/>
+    <w:lsdException w:name="Colorful Grid Accent 5" w:uiPriority="73"/>
+    <w:lsdException w:name="Light Shading Accent 6" w:uiPriority="60"/>
+    <w:lsdException w:name="Light List Accent 6" w:uiPriority="61"/>
+    <w:lsdException w:name="Light Grid Accent 6" w:uiPriority="62"/>
+    <w:lsdException w:name="Medium Shading 1 Accent 6" w:uiPriority="63"/>
+    <w:lsdException w:name="Medium Shading 2 Accent 6" w:uiPriority="64"/>
+    <w:lsdException w:name="Medium List 1 Accent 6" w:uiPriority="65"/>
+    <w:lsdException w:name="Medium List 2 Accent 6" w:uiPriority="66"/>
+    <w:lsdException w:name="Medium Grid 1 Accent 6" w:uiPriority="67"/>
+    <w:lsdException w:name="Medium Grid 2 Accent 6" w:uiPriority="68"/>
+    <w:lsdException w:name="Medium Grid 3 Accent 6" w:uiPriority="69"/>
+    <w:lsdException w:name="Dark List Accent 6" w:uiPriority="70"/>
+    <w:lsdException w:name="Colorful Shading Accent 6" w:uiPriority="71"/>
+    <w:lsdException w:name="Colorful List Accent 6" w:uiPriority="72"/>
+    <w:lsdException w:name="Colorful Grid Accent 6" w:uiPriority="73"/>
+    <w:lsdException w:name="Subtle Emphasis" w:uiPriority="19" w:qFormat="1"/>
+    <w:lsdException w:name="Intense Emphasis" w:uiPriority="21" w:qFormat="1"/>
+    <w:lsdException w:name="Subtle Reference" w:uiPriority="31" w:qFormat="1"/>
+    <w:lsdException w:name="Intense Reference" w:uiPriority="32" w:qFormat="1"/>
+    <w:lsdException w:name="Book Title" w:uiPriority="33" w:qFormat="1"/>
+    <w:lsdException w:name="Bibliography" w:semiHidden="1" w:uiPriority="37" w:unhideWhenUsed="1"/>
+    <w:lsdException w:name="TOC Heading" w:semiHidden="1" w:uiPriority="39" w:unhideWhenUsed="1" w:qFormat="1"/>
+    <w:lsdException w:name="Plain Table 1" w:uiPriority="41"/>
+    <w:lsdException w:name="Plain Table 2" w:uiPriority="42"/>
+    <w:lsdException w:name="Plain Table 3" w:uiPriority="43"/>
+    <w:lsdException w:name="Plain Table 4" w:uiPriority="44"/>
+    <w:lsdException w:name="Plain Table 5" w:uiPriority="45"/>
+    <w:lsdException w:name="Grid Table Light" w:uiPriority="40"/>
+    <w:lsdException w:name="Grid Table 1 Light" w:uiPriority="46"/>
+    <w:lsdException w:name="Grid Table 2" w:uiPriority="47"/>
+    <w:lsdException w:name="Grid Table 3" w:uiPriority="48"/>
+    <w:lsdException w:name="Grid Table 4" w:uiPriority="49"/>
+    <w:lsdException w:name="Grid Table 5 Dark" w:uiPriority="50"/>
+    <w:lsdException w:name="Grid Table 6 Colorful" w:uiPriority="51"/>
+    <w:lsdException w:name="Grid Table 7 Colorful" w:uiPriority="52"/>
+    <w:lsdException w:name="Grid Table 1 Light Accent 1" w:uiPriority="46"/>
+    <w:lsdException w:name="Grid Table 2 Accent 1" w:uiPriority="47"/>
+    <w:lsdException w:name="Grid Table 3 Accent 1" w:uiPriority="48"/>
+    <w:lsdException w:name="Grid Table 4 Accent 1" w:uiPriority="49"/>
+    <w:lsdException w:name="Grid Table 5 Dark Accent 1" w:uiPriority="50"/>
+    <w:lsdException w:name="Grid Table 6 Colorful Accent 1" w:uiPriority="51"/>
+    <w:lsdException w:name="Grid Table 7 Colorful Accent 1" w:uiPriority="52"/>
+    <w:lsdException w:name="Grid Table 1 Light Accent 2" w:uiPriority="46"/>
+    <w:lsdException w:name="Grid Table 2 Accent 2" w:uiPriority="47"/>
+    <w:lsdException w:name="Grid Table 3 Accent 2" w:uiPriority="48"/>
+    <w:lsdException w:name="Grid Table 4 Accent 2" w:uiPriority="49"/>
+    <w:lsdException w:name="Grid Table 5 Dark Accent 2" w:uiPriority="50"/>
+    <w:lsdException w:name="Grid Table 6 Colorful Accent 2" w:uiPriority="51"/>
+    <w:lsdException w:name="Grid Table 7 Colorful Accent 2" w:uiPriority="52"/>
+    <w:lsdException w:name="Grid Table 1 Light Accent 3" w:uiPriority="46"/>
+    <w:lsdException w:name="Grid Table 2 Accent 3" w:uiPriority="47"/>
+    <w:lsdException w:name="Grid Table 3 Accent 3" w:uiPriority="48"/>
+    <w:lsdException w:name="Grid Table 4 Accent 3" w:uiPriority="49"/>
+    <w:lsdException w:name="Grid Table 5 Dark Accent 3" w:uiPriority="50"/>
+    <w:lsdException w:name="Grid Table 6 Colorful Accent 3" w:uiPriority="51"/>
+    <w:lsdException w:name="Grid Table 7 Colorful Accent 3" w:uiPriority="52"/>
+    <w:lsdException w:name="Grid Table 1 Light Accent 4" w:uiPriority="46"/>
+    <w:lsdException w:name="Grid Table 2 Accent 4" w:uiPriority="47"/>
+    <w:lsdException w:name="Grid Table 3 Accent 4" w:uiPriority="48"/>
+    <w:lsdException w:name="Grid Table 4 Accent 4" w:uiPriority="49"/>
+    <w:lsdException w:name="Grid Table 5 Dark Accent 4" w:uiPriority="50"/>
+    <w:lsdException w:name="Grid Table 6 Colorful Accent 4" w:uiPriority="51"/>
+    <w:lsdException w:name="Grid Table 7 Colorful Accent 4" w:uiPriority="52"/>
+    <w:lsdException w:name="Grid Table 1 Light Accent 5" w:uiPriority="46"/>
+    <w:lsdException w:name="Grid Table 2 Accent 5" w:uiPriority="47"/>
+    <w:lsdException w:name="Grid Table 3 Accent 5" w:uiPriority="48"/>
+    <w:lsdException w:name="Grid Table 4 Accent 5" w:uiPriority="49"/>
+    <w:lsdException w:name="Grid Table 5 Dark Accent 5" w:uiPriority="50"/>
+    <w:lsdException w:name="Grid Table 6 Colorful Accent 5" w:uiPriority="51"/>
+    <w:lsdException w:name="Grid Table 7 Colorful Accent 5" w:uiPriority="52"/>
+    <w:lsdException w:name="Grid Table 1 Light Accent 6" w:uiPriority="46"/>
+    <w:lsdException w:name="Grid Table 2 Accent 6" w:uiPriority="47"/>
+    <w:lsdException w:name="Grid Table 3 Accent 6" w:uiPriority="48"/>
+    <w:lsdException w:name="Grid Table 4 Accent 6" w:uiPriority="49"/>
+    <w:lsdException w:name="Grid Table 5 Dark Accent 6" w:uiPriority="50"/>
+    <w:lsdException w:name="Grid Table 6 Colorful Accent 6" w:uiPriority="51"/>
+    <w:lsdException w:name="Grid Table 7 Colorful Accent 6" w:uiPriority="52"/>
+    <w:lsdException w:name="List Table 1 Light" w:uiPriority="46"/>
+    <w:lsdException w:name="List Table 2" w:uiPriority="47"/>
+    <w:lsdException w:name="List Table 3" w:uiPriority="48"/>
+    <w:lsdException w:name="List Table 4" w:uiPriority="49"/>
+    <w:lsdException w:name="List Table 5 Dark" w:uiPriority="50"/>
+    <w:lsdException w:name="List Table 6 Colorful" w:uiPriority="51"/>
+    <w:lsdException w:name="List Table 7 Colorful" w:uiPriority="52"/>
+    <w:lsdException w:name="List Table 1 Light Accent 1" w:uiPriority="46"/>
+    <w:lsdException w:name="List Table 2 Accent 1" w:uiPriority="47"/>
+    <w:lsdException w:name="List Table 3 Accent 1" w:uiPriority="48"/>
+    <w:lsdException w:name="List Table 4 Accent 1" w:uiPriority="49"/>
+    <w:lsdException w:name="List Table 5 Dark Accent 1" w:uiPriority="50"/>
+    <w:lsdException w:name="List Table 6 Colorful Accent 1" w:uiPriority="51"/>
+    <w:lsdException w:name="List Table 7 Colorful Accent 1" w:uiPriority="52"/>
+    <w:lsdException w:name="List Table 1 Light Accent 2" w:uiPriority="46"/>
+    <w:lsdException w:name="List Table 2 Accent 2" w:uiPriority="47"/>
+    <w:lsdException w:name="List Table 3 Accent 2" w:uiPriority="48"/>
+    <w:lsdException w:name="List Table 4 Accent 2" w:uiPriority="49"/>
+    <w:lsdException w:name="List Table 5 Dark Accent 2" w:uiPriority="50"/>
+    <w:lsdException w:name="List Table 6 Colorful Accent 2" w:uiPriority="51"/>
+    <w:lsdException w:name="List Table 7 Colorful Accent 2" w:uiPriority="52"/>
+    <w:lsdException w:name="List Table 1 Light Accent 3" w:uiPriority="46"/>
+    <w:lsdException w:name="List Table 2 Accent 3" w:uiPriority="47"/>
+    <w:lsdException w:name="List Table 3 Accent 3" w:uiPriority="48"/>
+    <w:lsdException w:name="List Table 4 Accent 3" w:uiPriority="49"/>
+    <w:lsdException w:name="List Table 5 Dark Accent 3" w:uiPriority="50"/>
+    <w:lsdException w:name="List Table 6 Colorful Accent 3" w:uiPriority="51"/>
+    <w:lsdException w:name="List Table 7 Colorful Accent 3" w:uiPriority="52"/>
+    <w:lsdException w:name="List Table 1 Light Accent 4" w:uiPriority="46"/>
+    <w:lsdException w:name="List Table 2 Accent 4" w:uiPriority="47"/>
+    <w:lsdException w:name="List Table 3 Accent 4" w:uiPriority="48"/>
+    <w:lsdException w:name="List Table 4 Accent 4" w:uiPriority="49"/>
+    <w:lsdException w:name="List Table 5 Dark Accent 4" w:uiPriority="50"/>
+    <w:lsdException w:name="List Table 6 Colorful Accent 4" w:uiPriority="51"/>
+    <w:lsdException w:name="List Table 7 Colorful Accent 4" w:uiPriority="52"/>
+    <w:lsdException w:name="List Table 1 Light Accent 5" w:uiPriority="46"/>
+    <w:lsdException w:name="List Table 2 Accent 5" w:uiPriority="47"/>
+    <w:lsdException w:name="List Table 3 Accent 5" w:uiPriority="48"/>
+    <w:lsdException w:name="List Table 4 Accent 5" w:uiPriority="49"/>
+    <w:lsdException w:name="List Table 5 Dark Accent 5" w:uiPriority="50"/>
+    <w:lsdException w:name="List Table 6 Colorful Accent 5" w:uiPriority="51"/>
+    <w:lsdException w:name="List Table 7 Colorful Accent 5" w:uiPriority="52"/>
+    <w:lsdException w:name="List Table 1 Light Accent 6" w:uiPriority="46"/>
+    <w:lsdException w:name="List Table 2 Accent 6" w:uiPriority="47"/>
+    <w:lsdException w:name="List Table 3 Accent 6" w:uiPriority="48"/>
+    <w:lsdException w:name="List Table 4 Accent 6" w:uiPriority="49"/>
+    <w:lsdException w:name="List Table 5 Dark Accent 6" w:uiPriority="50"/>
+    <w:lsdException w:name="List Table 6 Colorful Accent 6" w:uiPriority="51"/>
+    <w:lsdException w:name="List Table 7 Colorful Accent 6" w:uiPriority="52"/>
+    <w:lsdException w:name="Mention" w:semiHidden="1" w:unhideWhenUsed="1"/>
+    <w:lsdException w:name="Smart Hyperlink" w:semiHidden="1" w:unhideWhenUsed="1"/>
   </w:latentStyles>
   <w:style w:type="paragraph" w:default="1" w:styleId="Normal">
     <w:name w:val="Normal"/>
@@ -12196,2227 +12209,6 @@
 </w:styles>
 </file>
 
-<file path=word/stylesWithEffects.xml><?xml version="1.0" encoding="utf-8"?>
-<w:styles xmlns:wpc="http://schemas.microsoft.com/office/word/2010/wordprocessingCanvas" xmlns:mo="http://schemas.microsoft.com/office/mac/office/2008/main" xmlns:mc="http://schemas.openxmlformats.org/markup-compatibility/2006" xmlns:mv="urn:schemas-microsoft-com:mac:vml" xmlns:o="urn:schemas-microsoft-com:office:office" xmlns:r="http://schemas.openxmlformats.org/officeDocument/2006/relationships" xmlns:m="http://schemas.openxmlformats.org/officeDocument/2006/math" xmlns:v="urn:schemas-microsoft-com:vml" xmlns:wp14="http://schemas.microsoft.com/office/word/2010/wordprocessingDrawing" xmlns:wp="http://schemas.openxmlformats.org/drawingml/2006/wordprocessingDrawing" xmlns:w10="urn:schemas-microsoft-com:office:word" xmlns:w="http://schemas.openxmlformats.org/wordprocessingml/2006/main" xmlns:w14="http://schemas.microsoft.com/office/word/2010/wordml" xmlns:wpg="http://schemas.microsoft.com/office/word/2010/wordprocessingGroup" xmlns:wpi="http://schemas.microsoft.com/office/word/2010/wordprocessingInk" xmlns:wne="http://schemas.microsoft.com/office/word/2006/wordml" xmlns:wps="http://schemas.microsoft.com/office/word/2010/wordprocessingShape" mc:Ignorable="w14 wp14">
-  <w:docDefaults>
-    <w:rPrDefault>
-      <w:rPr>
-        <w:rFonts w:asciiTheme="minorHAnsi" w:eastAsiaTheme="minorHAnsi" w:hAnsiTheme="minorHAnsi" w:cstheme="minorBidi"/>
-        <w:sz w:val="22"/>
-        <w:szCs w:val="22"/>
-        <w:lang w:val="en-US" w:eastAsia="en-US" w:bidi="ar-SA"/>
-      </w:rPr>
-    </w:rPrDefault>
-    <w:pPrDefault>
-      <w:pPr>
-        <w:spacing w:after="200" w:line="276" w:lineRule="auto"/>
-      </w:pPr>
-    </w:pPrDefault>
-  </w:docDefaults>
-  <w:latentStyles w:defLockedState="0" w:defUIPriority="99" w:defSemiHidden="1" w:defUnhideWhenUsed="1" w:defQFormat="0" w:count="276">
-    <w:lsdException w:name="Normal" w:semiHidden="0" w:uiPriority="0" w:unhideWhenUsed="0" w:qFormat="1"/>
-    <w:lsdException w:name="heading 1" w:semiHidden="0" w:uiPriority="9" w:unhideWhenUsed="0" w:qFormat="1"/>
-    <w:lsdException w:name="heading 2" w:uiPriority="9" w:qFormat="1"/>
-    <w:lsdException w:name="heading 3" w:uiPriority="9" w:qFormat="1"/>
-    <w:lsdException w:name="heading 4" w:uiPriority="9" w:qFormat="1"/>
-    <w:lsdException w:name="heading 5" w:uiPriority="9" w:qFormat="1"/>
-    <w:lsdException w:name="heading 6" w:uiPriority="9" w:qFormat="1"/>
-    <w:lsdException w:name="heading 7" w:uiPriority="9" w:qFormat="1"/>
-    <w:lsdException w:name="heading 8" w:uiPriority="9" w:qFormat="1"/>
-    <w:lsdException w:name="heading 9" w:uiPriority="9" w:qFormat="1"/>
-    <w:lsdException w:name="toc 1" w:uiPriority="39"/>
-    <w:lsdException w:name="toc 2" w:uiPriority="39"/>
-    <w:lsdException w:name="toc 3" w:uiPriority="39"/>
-    <w:lsdException w:name="toc 4" w:uiPriority="39"/>
-    <w:lsdException w:name="toc 5" w:uiPriority="39"/>
-    <w:lsdException w:name="toc 6" w:uiPriority="39"/>
-    <w:lsdException w:name="toc 7" w:uiPriority="39"/>
-    <w:lsdException w:name="toc 8" w:uiPriority="39"/>
-    <w:lsdException w:name="toc 9" w:uiPriority="39"/>
-    <w:lsdException w:name="caption" w:uiPriority="35" w:qFormat="1"/>
-    <w:lsdException w:name="Title" w:semiHidden="0" w:uiPriority="10" w:unhideWhenUsed="0" w:qFormat="1"/>
-    <w:lsdException w:name="Default Paragraph Font" w:uiPriority="1"/>
-    <w:lsdException w:name="Subtitle" w:semiHidden="0" w:uiPriority="11" w:unhideWhenUsed="0" w:qFormat="1"/>
-    <w:lsdException w:name="Strong" w:semiHidden="0" w:uiPriority="22" w:unhideWhenUsed="0" w:qFormat="1"/>
-    <w:lsdException w:name="Emphasis" w:semiHidden="0" w:uiPriority="20" w:unhideWhenUsed="0" w:qFormat="1"/>
-    <w:lsdException w:name="Table Grid" w:semiHidden="0" w:uiPriority="59" w:unhideWhenUsed="0"/>
-    <w:lsdException w:name="Placeholder Text" w:unhideWhenUsed="0"/>
-    <w:lsdException w:name="No Spacing" w:semiHidden="0" w:uiPriority="1" w:unhideWhenUsed="0" w:qFormat="1"/>
-    <w:lsdException w:name="Light Shading" w:semiHidden="0" w:uiPriority="60" w:unhideWhenUsed="0"/>
-    <w:lsdException w:name="Light List" w:semiHidden="0" w:uiPriority="61" w:unhideWhenUsed="0"/>
-    <w:lsdException w:name="Light Grid" w:semiHidden="0" w:uiPriority="62" w:unhideWhenUsed="0"/>
-    <w:lsdException w:name="Medium Shading 1" w:semiHidden="0" w:uiPriority="63" w:unhideWhenUsed="0"/>
-    <w:lsdException w:name="Medium Shading 2" w:semiHidden="0" w:uiPriority="64" w:unhideWhenUsed="0"/>
-    <w:lsdException w:name="Medium List 1" w:semiHidden="0" w:uiPriority="65" w:unhideWhenUsed="0"/>
-    <w:lsdException w:name="Medium List 2" w:semiHidden="0" w:uiPriority="66" w:unhideWhenUsed="0"/>
-    <w:lsdException w:name="Medium Grid 1" w:semiHidden="0" w:uiPriority="67" w:unhideWhenUsed="0"/>
-    <w:lsdException w:name="Medium Grid 2" w:semiHidden="0" w:uiPriority="68" w:unhideWhenUsed="0"/>
-    <w:lsdException w:name="Medium Grid 3" w:semiHidden="0" w:uiPriority="69" w:unhideWhenUsed="0"/>
-    <w:lsdException w:name="Dark List" w:semiHidden="0" w:uiPriority="70" w:unhideWhenUsed="0"/>
-    <w:lsdException w:name="Colorful Shading" w:semiHidden="0" w:uiPriority="71" w:unhideWhenUsed="0"/>
-    <w:lsdException w:name="Colorful List" w:semiHidden="0" w:uiPriority="72" w:unhideWhenUsed="0"/>
-    <w:lsdException w:name="Colorful Grid" w:semiHidden="0" w:uiPriority="73" w:unhideWhenUsed="0"/>
-    <w:lsdException w:name="Light Shading Accent 1" w:semiHidden="0" w:uiPriority="60" w:unhideWhenUsed="0"/>
-    <w:lsdException w:name="Light List Accent 1" w:semiHidden="0" w:uiPriority="61" w:unhideWhenUsed="0"/>
-    <w:lsdException w:name="Light Grid Accent 1" w:semiHidden="0" w:uiPriority="62" w:unhideWhenUsed="0"/>
-    <w:lsdException w:name="Medium Shading 1 Accent 1" w:semiHidden="0" w:uiPriority="63" w:unhideWhenUsed="0"/>
-    <w:lsdException w:name="Medium Shading 2 Accent 1" w:semiHidden="0" w:uiPriority="64" w:unhideWhenUsed="0"/>
-    <w:lsdException w:name="Medium List 1 Accent 1" w:semiHidden="0" w:uiPriority="65" w:unhideWhenUsed="0"/>
-    <w:lsdException w:name="Revision" w:unhideWhenUsed="0"/>
-    <w:lsdException w:name="List Paragraph" w:semiHidden="0" w:uiPriority="34" w:unhideWhenUsed="0" w:qFormat="1"/>
-    <w:lsdException w:name="Quote" w:semiHidden="0" w:uiPriority="29" w:unhideWhenUsed="0" w:qFormat="1"/>
-    <w:lsdException w:name="Intense Quote" w:semiHidden="0" w:uiPriority="30" w:unhideWhenUsed="0" w:qFormat="1"/>
-    <w:lsdException w:name="Medium List 2 Accent 1" w:semiHidden="0" w:uiPriority="66" w:unhideWhenUsed="0"/>
-    <w:lsdException w:name="Medium Grid 1 Accent 1" w:semiHidden="0" w:uiPriority="67" w:unhideWhenUsed="0"/>
-    <w:lsdException w:name="Medium Grid 2 Accent 1" w:semiHidden="0" w:uiPriority="68" w:unhideWhenUsed="0"/>
-    <w:lsdException w:name="Medium Grid 3 Accent 1" w:semiHidden="0" w:uiPriority="69" w:unhideWhenUsed="0"/>
-    <w:lsdException w:name="Dark List Accent 1" w:semiHidden="0" w:uiPriority="70" w:unhideWhenUsed="0"/>
-    <w:lsdException w:name="Colorful Shading Accent 1" w:semiHidden="0" w:uiPriority="71" w:unhideWhenUsed="0"/>
-    <w:lsdException w:name="Colorful List Accent 1" w:semiHidden="0" w:uiPriority="72" w:unhideWhenUsed="0"/>
-    <w:lsdException w:name="Colorful Grid Accent 1" w:semiHidden="0" w:uiPriority="73" w:unhideWhenUsed="0"/>
-    <w:lsdException w:name="Light Shading Accent 2" w:semiHidden="0" w:uiPriority="60" w:unhideWhenUsed="0"/>
-    <w:lsdException w:name="Light List Accent 2" w:semiHidden="0" w:uiPriority="61" w:unhideWhenUsed="0"/>
-    <w:lsdException w:name="Light Grid Accent 2" w:semiHidden="0" w:uiPriority="62" w:unhideWhenUsed="0"/>
-    <w:lsdException w:name="Medium Shading 1 Accent 2" w:semiHidden="0" w:uiPriority="63" w:unhideWhenUsed="0"/>
-    <w:lsdException w:name="Medium Shading 2 Accent 2" w:semiHidden="0" w:uiPriority="64" w:unhideWhenUsed="0"/>
-    <w:lsdException w:name="Medium List 1 Accent 2" w:semiHidden="0" w:uiPriority="65" w:unhideWhenUsed="0"/>
-    <w:lsdException w:name="Medium List 2 Accent 2" w:semiHidden="0" w:uiPriority="66" w:unhideWhenUsed="0"/>
-    <w:lsdException w:name="Medium Grid 1 Accent 2" w:semiHidden="0" w:uiPriority="67" w:unhideWhenUsed="0"/>
-    <w:lsdException w:name="Medium Grid 2 Accent 2" w:semiHidden="0" w:uiPriority="68" w:unhideWhenUsed="0"/>
-    <w:lsdException w:name="Medium Grid 3 Accent 2" w:semiHidden="0" w:uiPriority="69" w:unhideWhenUsed="0"/>
-    <w:lsdException w:name="Dark List Accent 2" w:semiHidden="0" w:uiPriority="70" w:unhideWhenUsed="0"/>
-    <w:lsdException w:name="Colorful Shading Accent 2" w:semiHidden="0" w:uiPriority="71" w:unhideWhenUsed="0"/>
-    <w:lsdException w:name="Colorful List Accent 2" w:semiHidden="0" w:uiPriority="72" w:unhideWhenUsed="0"/>
-    <w:lsdException w:name="Colorful Grid Accent 2" w:semiHidden="0" w:uiPriority="73" w:unhideWhenUsed="0"/>
-    <w:lsdException w:name="Light Shading Accent 3" w:semiHidden="0" w:uiPriority="60" w:unhideWhenUsed="0"/>
-    <w:lsdException w:name="Light List Accent 3" w:semiHidden="0" w:uiPriority="61" w:unhideWhenUsed="0"/>
-    <w:lsdException w:name="Light Grid Accent 3" w:semiHidden="0" w:uiPriority="62" w:unhideWhenUsed="0"/>
-    <w:lsdException w:name="Medium Shading 1 Accent 3" w:semiHidden="0" w:uiPriority="63" w:unhideWhenUsed="0"/>
-    <w:lsdException w:name="Medium Shading 2 Accent 3" w:semiHidden="0" w:uiPriority="64" w:unhideWhenUsed="0"/>
-    <w:lsdException w:name="Medium List 1 Accent 3" w:semiHidden="0" w:uiPriority="65" w:unhideWhenUsed="0"/>
-    <w:lsdException w:name="Medium List 2 Accent 3" w:semiHidden="0" w:uiPriority="66" w:unhideWhenUsed="0"/>
-    <w:lsdException w:name="Medium Grid 1 Accent 3" w:semiHidden="0" w:uiPriority="67" w:unhideWhenUsed="0"/>
-    <w:lsdException w:name="Medium Grid 2 Accent 3" w:semiHidden="0" w:uiPriority="68" w:unhideWhenUsed="0"/>
-    <w:lsdException w:name="Medium Grid 3 Accent 3" w:semiHidden="0" w:uiPriority="69" w:unhideWhenUsed="0"/>
-    <w:lsdException w:name="Dark List Accent 3" w:semiHidden="0" w:uiPriority="70" w:unhideWhenUsed="0"/>
-    <w:lsdException w:name="Colorful Shading Accent 3" w:semiHidden="0" w:uiPriority="71" w:unhideWhenUsed="0"/>
-    <w:lsdException w:name="Colorful List Accent 3" w:semiHidden="0" w:uiPriority="72" w:unhideWhenUsed="0"/>
-    <w:lsdException w:name="Colorful Grid Accent 3" w:semiHidden="0" w:uiPriority="73" w:unhideWhenUsed="0"/>
-    <w:lsdException w:name="Light Shading Accent 4" w:semiHidden="0" w:uiPriority="60" w:unhideWhenUsed="0"/>
-    <w:lsdException w:name="Light List Accent 4" w:semiHidden="0" w:uiPriority="61" w:unhideWhenUsed="0"/>
-    <w:lsdException w:name="Light Grid Accent 4" w:semiHidden="0" w:uiPriority="62" w:unhideWhenUsed="0"/>
-    <w:lsdException w:name="Medium Shading 1 Accent 4" w:semiHidden="0" w:uiPriority="63" w:unhideWhenUsed="0"/>
-    <w:lsdException w:name="Medium Shading 2 Accent 4" w:semiHidden="0" w:uiPriority="64" w:unhideWhenUsed="0"/>
-    <w:lsdException w:name="Medium List 1 Accent 4" w:semiHidden="0" w:uiPriority="65" w:unhideWhenUsed="0"/>
-    <w:lsdException w:name="Medium List 2 Accent 4" w:semiHidden="0" w:uiPriority="66" w:unhideWhenUsed="0"/>
-    <w:lsdException w:name="Medium Grid 1 Accent 4" w:semiHidden="0" w:uiPriority="67" w:unhideWhenUsed="0"/>
-    <w:lsdException w:name="Medium Grid 2 Accent 4" w:semiHidden="0" w:uiPriority="68" w:unhideWhenUsed="0"/>
-    <w:lsdException w:name="Medium Grid 3 Accent 4" w:semiHidden="0" w:uiPriority="69" w:unhideWhenUsed="0"/>
-    <w:lsdException w:name="Dark List Accent 4" w:semiHidden="0" w:uiPriority="70" w:unhideWhenUsed="0"/>
-    <w:lsdException w:name="Colorful Shading Accent 4" w:semiHidden="0" w:uiPriority="71" w:unhideWhenUsed="0"/>
-    <w:lsdException w:name="Colorful List Accent 4" w:semiHidden="0" w:uiPriority="72" w:unhideWhenUsed="0"/>
-    <w:lsdException w:name="Colorful Grid Accent 4" w:semiHidden="0" w:uiPriority="73" w:unhideWhenUsed="0"/>
-    <w:lsdException w:name="Light Shading Accent 5" w:semiHidden="0" w:uiPriority="60" w:unhideWhenUsed="0"/>
-    <w:lsdException w:name="Light List Accent 5" w:semiHidden="0" w:uiPriority="61" w:unhideWhenUsed="0"/>
-    <w:lsdException w:name="Light Grid Accent 5" w:semiHidden="0" w:uiPriority="62" w:unhideWhenUsed="0"/>
-    <w:lsdException w:name="Medium Shading 1 Accent 5" w:semiHidden="0" w:uiPriority="63" w:unhideWhenUsed="0"/>
-    <w:lsdException w:name="Medium Shading 2 Accent 5" w:semiHidden="0" w:uiPriority="64" w:unhideWhenUsed="0"/>
-    <w:lsdException w:name="Medium List 1 Accent 5" w:semiHidden="0" w:uiPriority="65" w:unhideWhenUsed="0"/>
-    <w:lsdException w:name="Medium List 2 Accent 5" w:semiHidden="0" w:uiPriority="66" w:unhideWhenUsed="0"/>
-    <w:lsdException w:name="Medium Grid 1 Accent 5" w:semiHidden="0" w:uiPriority="67" w:unhideWhenUsed="0"/>
-    <w:lsdException w:name="Medium Grid 2 Accent 5" w:semiHidden="0" w:uiPriority="68" w:unhideWhenUsed="0"/>
-    <w:lsdException w:name="Medium Grid 3 Accent 5" w:semiHidden="0" w:uiPriority="69" w:unhideWhenUsed="0"/>
-    <w:lsdException w:name="Dark List Accent 5" w:semiHidden="0" w:uiPriority="70" w:unhideWhenUsed="0"/>
-    <w:lsdException w:name="Colorful Shading Accent 5" w:semiHidden="0" w:uiPriority="71" w:unhideWhenUsed="0"/>
-    <w:lsdException w:name="Colorful List Accent 5" w:semiHidden="0" w:uiPriority="72" w:unhideWhenUsed="0"/>
-    <w:lsdException w:name="Colorful Grid Accent 5" w:semiHidden="0" w:uiPriority="73" w:unhideWhenUsed="0"/>
-    <w:lsdException w:name="Light Shading Accent 6" w:semiHidden="0" w:uiPriority="60" w:unhideWhenUsed="0"/>
-    <w:lsdException w:name="Light List Accent 6" w:semiHidden="0" w:uiPriority="61" w:unhideWhenUsed="0"/>
-    <w:lsdException w:name="Light Grid Accent 6" w:semiHidden="0" w:uiPriority="62" w:unhideWhenUsed="0"/>
-    <w:lsdException w:name="Medium Shading 1 Accent 6" w:semiHidden="0" w:uiPriority="63" w:unhideWhenUsed="0"/>
-    <w:lsdException w:name="Medium Shading 2 Accent 6" w:semiHidden="0" w:uiPriority="64" w:unhideWhenUsed="0"/>
-    <w:lsdException w:name="Medium List 1 Accent 6" w:semiHidden="0" w:uiPriority="65" w:unhideWhenUsed="0"/>
-    <w:lsdException w:name="Medium List 2 Accent 6" w:semiHidden="0" w:uiPriority="66" w:unhideWhenUsed="0"/>
-    <w:lsdException w:name="Medium Grid 1 Accent 6" w:semiHidden="0" w:uiPriority="67" w:unhideWhenUsed="0"/>
-    <w:lsdException w:name="Medium Grid 2 Accent 6" w:semiHidden="0" w:uiPriority="68" w:unhideWhenUsed="0"/>
-    <w:lsdException w:name="Medium Grid 3 Accent 6" w:semiHidden="0" w:uiPriority="69" w:unhideWhenUsed="0"/>
-    <w:lsdException w:name="Dark List Accent 6" w:semiHidden="0" w:uiPriority="70" w:unhideWhenUsed="0"/>
-    <w:lsdException w:name="Colorful Shading Accent 6" w:semiHidden="0" w:uiPriority="71" w:unhideWhenUsed="0"/>
-    <w:lsdException w:name="Colorful List Accent 6" w:semiHidden="0" w:uiPriority="72" w:unhideWhenUsed="0"/>
-    <w:lsdException w:name="Colorful Grid Accent 6" w:semiHidden="0" w:uiPriority="73" w:unhideWhenUsed="0"/>
-    <w:lsdException w:name="Subtle Emphasis" w:semiHidden="0" w:uiPriority="19" w:unhideWhenUsed="0" w:qFormat="1"/>
-    <w:lsdException w:name="Intense Emphasis" w:semiHidden="0" w:uiPriority="21" w:unhideWhenUsed="0" w:qFormat="1"/>
-    <w:lsdException w:name="Subtle Reference" w:semiHidden="0" w:uiPriority="31" w:unhideWhenUsed="0" w:qFormat="1"/>
-    <w:lsdException w:name="Intense Reference" w:semiHidden="0" w:uiPriority="32" w:unhideWhenUsed="0" w:qFormat="1"/>
-    <w:lsdException w:name="Book Title" w:semiHidden="0" w:uiPriority="33" w:unhideWhenUsed="0" w:qFormat="1"/>
-    <w:lsdException w:name="Bibliography" w:uiPriority="37"/>
-    <w:lsdException w:name="TOC Heading" w:uiPriority="39" w:qFormat="1"/>
-  </w:latentStyles>
-  <w:style w:type="paragraph" w:default="1" w:styleId="Normal">
-    <w:name w:val="Normal"/>
-    <w:qFormat/>
-    <w:rsid w:val="008328B2"/>
-    <w:pPr>
-      <w:spacing w:after="0" w:line="240" w:lineRule="auto"/>
-      <w:jc w:val="both"/>
-    </w:pPr>
-    <w:rPr>
-      <w:rFonts w:ascii="Times New Roman" w:hAnsi="Times New Roman"/>
-    </w:rPr>
-  </w:style>
-  <w:style w:type="paragraph" w:styleId="Heading1">
-    <w:name w:val="heading 1"/>
-    <w:basedOn w:val="Normal"/>
-    <w:next w:val="Normal"/>
-    <w:link w:val="Heading1Char"/>
-    <w:uiPriority w:val="9"/>
-    <w:qFormat/>
-    <w:rsid w:val="00523B23"/>
-    <w:pPr>
-      <w:keepNext/>
-      <w:keepLines/>
-      <w:numPr>
-        <w:numId w:val="9"/>
-      </w:numPr>
-      <w:spacing w:after="60"/>
-      <w:outlineLvl w:val="0"/>
-    </w:pPr>
-    <w:rPr>
-      <w:rFonts w:eastAsiaTheme="majorEastAsia" w:cs="Times New Roman"/>
-      <w:b/>
-      <w:bCs/>
-      <w:caps/>
-      <w:color w:val="000000" w:themeColor="text1"/>
-      <w:sz w:val="32"/>
-      <w:szCs w:val="28"/>
-    </w:rPr>
-  </w:style>
-  <w:style w:type="paragraph" w:styleId="Heading2">
-    <w:name w:val="heading 2"/>
-    <w:basedOn w:val="Normal"/>
-    <w:next w:val="Normal"/>
-    <w:link w:val="Heading2Char"/>
-    <w:uiPriority w:val="9"/>
-    <w:unhideWhenUsed/>
-    <w:qFormat/>
-    <w:rsid w:val="0075760E"/>
-    <w:pPr>
-      <w:keepNext/>
-      <w:keepLines/>
-      <w:numPr>
-        <w:ilvl w:val="1"/>
-        <w:numId w:val="9"/>
-      </w:numPr>
-      <w:spacing w:after="60"/>
-      <w:outlineLvl w:val="1"/>
-    </w:pPr>
-    <w:rPr>
-      <w:rFonts w:eastAsiaTheme="majorEastAsia" w:cstheme="majorBidi"/>
-      <w:b/>
-      <w:bCs/>
-      <w:color w:val="000000" w:themeColor="text1"/>
-      <w:sz w:val="32"/>
-      <w:szCs w:val="26"/>
-    </w:rPr>
-  </w:style>
-  <w:style w:type="paragraph" w:styleId="Heading3">
-    <w:name w:val="heading 3"/>
-    <w:basedOn w:val="NormalWeb"/>
-    <w:next w:val="Normal"/>
-    <w:link w:val="Heading3Char"/>
-    <w:uiPriority w:val="9"/>
-    <w:unhideWhenUsed/>
-    <w:qFormat/>
-    <w:rsid w:val="00D07C47"/>
-    <w:pPr>
-      <w:numPr>
-        <w:ilvl w:val="2"/>
-        <w:numId w:val="9"/>
-      </w:numPr>
-      <w:spacing w:after="120"/>
-      <w:outlineLvl w:val="2"/>
-    </w:pPr>
-    <w:rPr>
-      <w:b/>
-      <w:sz w:val="28"/>
-    </w:rPr>
-  </w:style>
-  <w:style w:type="paragraph" w:styleId="Heading4">
-    <w:name w:val="heading 4"/>
-    <w:basedOn w:val="BodyText"/>
-    <w:next w:val="Normal"/>
-    <w:link w:val="Heading4Char"/>
-    <w:uiPriority w:val="9"/>
-    <w:unhideWhenUsed/>
-    <w:qFormat/>
-    <w:rsid w:val="007313CE"/>
-    <w:pPr>
-      <w:keepNext/>
-      <w:numPr>
-        <w:ilvl w:val="3"/>
-        <w:numId w:val="9"/>
-      </w:numPr>
-      <w:spacing w:after="60"/>
-      <w:outlineLvl w:val="3"/>
-    </w:pPr>
-    <w:rPr>
-      <w:b/>
-      <w:i/>
-      <w:sz w:val="26"/>
-    </w:rPr>
-  </w:style>
-  <w:style w:type="paragraph" w:styleId="Heading5">
-    <w:name w:val="heading 5"/>
-    <w:basedOn w:val="BodyText"/>
-    <w:next w:val="Normal"/>
-    <w:link w:val="Heading5Char"/>
-    <w:uiPriority w:val="9"/>
-    <w:unhideWhenUsed/>
-    <w:qFormat/>
-    <w:rsid w:val="00523B23"/>
-    <w:pPr>
-      <w:numPr>
-        <w:ilvl w:val="4"/>
-        <w:numId w:val="9"/>
-      </w:numPr>
-      <w:spacing w:after="60"/>
-      <w:outlineLvl w:val="4"/>
-    </w:pPr>
-    <w:rPr>
-      <w:b/>
-      <w:sz w:val="24"/>
-    </w:rPr>
-  </w:style>
-  <w:style w:type="paragraph" w:styleId="Heading6">
-    <w:name w:val="heading 6"/>
-    <w:basedOn w:val="Normal"/>
-    <w:next w:val="Normal"/>
-    <w:link w:val="Heading6Char"/>
-    <w:uiPriority w:val="9"/>
-    <w:unhideWhenUsed/>
-    <w:qFormat/>
-    <w:rsid w:val="00523B23"/>
-    <w:pPr>
-      <w:keepNext/>
-      <w:keepLines/>
-      <w:numPr>
-        <w:ilvl w:val="5"/>
-        <w:numId w:val="9"/>
-      </w:numPr>
-      <w:spacing w:before="200"/>
-      <w:outlineLvl w:val="5"/>
-    </w:pPr>
-    <w:rPr>
-      <w:rFonts w:eastAsiaTheme="majorEastAsia" w:cstheme="majorBidi"/>
-      <w:b/>
-      <w:i/>
-      <w:iCs/>
-      <w:color w:val="000000" w:themeColor="text1"/>
-      <w:sz w:val="24"/>
-    </w:rPr>
-  </w:style>
-  <w:style w:type="paragraph" w:styleId="Heading7">
-    <w:name w:val="heading 7"/>
-    <w:basedOn w:val="Normal"/>
-    <w:next w:val="Normal"/>
-    <w:link w:val="Heading7Char"/>
-    <w:uiPriority w:val="9"/>
-    <w:unhideWhenUsed/>
-    <w:qFormat/>
-    <w:rsid w:val="00523B23"/>
-    <w:pPr>
-      <w:keepNext/>
-      <w:keepLines/>
-      <w:numPr>
-        <w:ilvl w:val="6"/>
-        <w:numId w:val="9"/>
-      </w:numPr>
-      <w:spacing w:before="200"/>
-      <w:outlineLvl w:val="6"/>
-    </w:pPr>
-    <w:rPr>
-      <w:rFonts w:eastAsiaTheme="majorEastAsia" w:cstheme="majorBidi"/>
-      <w:b/>
-      <w:iCs/>
-      <w:color w:val="000000" w:themeColor="text1"/>
-    </w:rPr>
-  </w:style>
-  <w:style w:type="paragraph" w:styleId="Heading8">
-    <w:name w:val="heading 8"/>
-    <w:basedOn w:val="Heading7"/>
-    <w:next w:val="Normal"/>
-    <w:link w:val="Heading8Char"/>
-    <w:uiPriority w:val="9"/>
-    <w:unhideWhenUsed/>
-    <w:qFormat/>
-    <w:rsid w:val="00523B23"/>
-    <w:pPr>
-      <w:numPr>
-        <w:ilvl w:val="7"/>
-      </w:numPr>
-      <w:outlineLvl w:val="7"/>
-    </w:pPr>
-    <w:rPr>
-      <w:i/>
-    </w:rPr>
-  </w:style>
-  <w:style w:type="paragraph" w:styleId="Heading9">
-    <w:name w:val="heading 9"/>
-    <w:basedOn w:val="Normal"/>
-    <w:next w:val="Normal"/>
-    <w:link w:val="Heading9Char"/>
-    <w:uiPriority w:val="9"/>
-    <w:unhideWhenUsed/>
-    <w:qFormat/>
-    <w:rsid w:val="00523B23"/>
-    <w:pPr>
-      <w:keepNext/>
-      <w:keepLines/>
-      <w:numPr>
-        <w:ilvl w:val="8"/>
-        <w:numId w:val="9"/>
-      </w:numPr>
-      <w:spacing w:before="200"/>
-      <w:outlineLvl w:val="8"/>
-    </w:pPr>
-    <w:rPr>
-      <w:rFonts w:eastAsiaTheme="majorEastAsia" w:cstheme="majorBidi"/>
-      <w:i/>
-      <w:iCs/>
-      <w:color w:val="000000" w:themeColor="text1"/>
-      <w:szCs w:val="20"/>
-    </w:rPr>
-  </w:style>
-  <w:style w:type="character" w:default="1" w:styleId="DefaultParagraphFont">
-    <w:name w:val="Default Paragraph Font"/>
-    <w:uiPriority w:val="1"/>
-    <w:semiHidden/>
-    <w:unhideWhenUsed/>
-  </w:style>
-  <w:style w:type="table" w:default="1" w:styleId="TableNormal">
-    <w:name w:val="Normal Table"/>
-    <w:uiPriority w:val="99"/>
-    <w:semiHidden/>
-    <w:unhideWhenUsed/>
-    <w:tblPr>
-      <w:tblInd w:w="0" w:type="dxa"/>
-      <w:tblCellMar>
-        <w:top w:w="0" w:type="dxa"/>
-        <w:left w:w="108" w:type="dxa"/>
-        <w:bottom w:w="0" w:type="dxa"/>
-        <w:right w:w="108" w:type="dxa"/>
-      </w:tblCellMar>
-    </w:tblPr>
-  </w:style>
-  <w:style w:type="numbering" w:default="1" w:styleId="NoList">
-    <w:name w:val="No List"/>
-    <w:uiPriority w:val="99"/>
-    <w:semiHidden/>
-    <w:unhideWhenUsed/>
-  </w:style>
-  <w:style w:type="paragraph" w:styleId="BodyText">
-    <w:name w:val="Body Text"/>
-    <w:basedOn w:val="Normal"/>
-    <w:link w:val="BodyTextChar"/>
-    <w:uiPriority w:val="99"/>
-    <w:unhideWhenUsed/>
-    <w:rsid w:val="00523B23"/>
-    <w:pPr>
-      <w:spacing w:after="240"/>
-    </w:pPr>
-    <w:rPr>
-      <w:rFonts w:cs="Times New Roman"/>
-    </w:rPr>
-  </w:style>
-  <w:style w:type="character" w:customStyle="1" w:styleId="BodyTextChar">
-    <w:name w:val="Body Text Char"/>
-    <w:basedOn w:val="DefaultParagraphFont"/>
-    <w:link w:val="BodyText"/>
-    <w:uiPriority w:val="99"/>
-    <w:rsid w:val="00523B23"/>
-    <w:rPr>
-      <w:rFonts w:ascii="Times New Roman" w:hAnsi="Times New Roman" w:cs="Times New Roman"/>
-    </w:rPr>
-  </w:style>
-  <w:style w:type="paragraph" w:styleId="TOC1">
-    <w:name w:val="toc 1"/>
-    <w:basedOn w:val="Normal"/>
-    <w:next w:val="Normal"/>
-    <w:autoRedefine/>
-    <w:uiPriority w:val="39"/>
-    <w:unhideWhenUsed/>
-    <w:rsid w:val="00523B23"/>
-    <w:pPr>
-      <w:tabs>
-        <w:tab w:val="left" w:pos="446"/>
-        <w:tab w:val="right" w:leader="dot" w:pos="8803"/>
-      </w:tabs>
-      <w:spacing w:before="120"/>
-    </w:pPr>
-    <w:rPr>
-      <w:b/>
-    </w:rPr>
-  </w:style>
-  <w:style w:type="paragraph" w:styleId="TOC2">
-    <w:name w:val="toc 2"/>
-    <w:basedOn w:val="Normal"/>
-    <w:next w:val="Normal"/>
-    <w:autoRedefine/>
-    <w:uiPriority w:val="39"/>
-    <w:unhideWhenUsed/>
-    <w:rsid w:val="00523B23"/>
-    <w:pPr>
-      <w:tabs>
-        <w:tab w:val="left" w:pos="880"/>
-        <w:tab w:val="right" w:leader="dot" w:pos="8803"/>
-      </w:tabs>
-      <w:ind w:left="216"/>
-    </w:pPr>
-  </w:style>
-  <w:style w:type="paragraph" w:styleId="TOC3">
-    <w:name w:val="toc 3"/>
-    <w:basedOn w:val="Normal"/>
-    <w:next w:val="Normal"/>
-    <w:autoRedefine/>
-    <w:uiPriority w:val="39"/>
-    <w:unhideWhenUsed/>
-    <w:rsid w:val="00523B23"/>
-    <w:pPr>
-      <w:tabs>
-        <w:tab w:val="left" w:pos="1320"/>
-        <w:tab w:val="right" w:leader="dot" w:pos="8803"/>
-      </w:tabs>
-      <w:ind w:left="446"/>
-    </w:pPr>
-  </w:style>
-  <w:style w:type="paragraph" w:styleId="TOC4">
-    <w:name w:val="toc 4"/>
-    <w:basedOn w:val="Normal"/>
-    <w:next w:val="Normal"/>
-    <w:autoRedefine/>
-    <w:uiPriority w:val="39"/>
-    <w:unhideWhenUsed/>
-    <w:rsid w:val="00523B23"/>
-    <w:pPr>
-      <w:spacing w:after="100"/>
-      <w:ind w:left="660"/>
-    </w:pPr>
-  </w:style>
-  <w:style w:type="paragraph" w:styleId="TOC5">
-    <w:name w:val="toc 5"/>
-    <w:basedOn w:val="Normal"/>
-    <w:next w:val="Normal"/>
-    <w:autoRedefine/>
-    <w:uiPriority w:val="39"/>
-    <w:unhideWhenUsed/>
-    <w:rsid w:val="00523B23"/>
-    <w:pPr>
-      <w:spacing w:after="100"/>
-      <w:ind w:left="880"/>
-    </w:pPr>
-  </w:style>
-  <w:style w:type="paragraph" w:styleId="TOC6">
-    <w:name w:val="toc 6"/>
-    <w:basedOn w:val="Normal"/>
-    <w:next w:val="Normal"/>
-    <w:autoRedefine/>
-    <w:uiPriority w:val="39"/>
-    <w:unhideWhenUsed/>
-    <w:rsid w:val="00523B23"/>
-    <w:pPr>
-      <w:spacing w:after="100"/>
-      <w:ind w:left="1100"/>
-    </w:pPr>
-  </w:style>
-  <w:style w:type="paragraph" w:styleId="TOC7">
-    <w:name w:val="toc 7"/>
-    <w:basedOn w:val="Normal"/>
-    <w:next w:val="Normal"/>
-    <w:autoRedefine/>
-    <w:uiPriority w:val="39"/>
-    <w:unhideWhenUsed/>
-    <w:rsid w:val="00523B23"/>
-    <w:pPr>
-      <w:spacing w:after="100"/>
-      <w:ind w:left="1320"/>
-    </w:pPr>
-  </w:style>
-  <w:style w:type="paragraph" w:styleId="TOC8">
-    <w:name w:val="toc 8"/>
-    <w:basedOn w:val="Normal"/>
-    <w:next w:val="Normal"/>
-    <w:autoRedefine/>
-    <w:uiPriority w:val="39"/>
-    <w:unhideWhenUsed/>
-    <w:rsid w:val="00523B23"/>
-    <w:pPr>
-      <w:spacing w:after="100"/>
-      <w:ind w:left="1540"/>
-    </w:pPr>
-  </w:style>
-  <w:style w:type="paragraph" w:styleId="TOC9">
-    <w:name w:val="toc 9"/>
-    <w:basedOn w:val="Normal"/>
-    <w:next w:val="Normal"/>
-    <w:autoRedefine/>
-    <w:uiPriority w:val="39"/>
-    <w:unhideWhenUsed/>
-    <w:rsid w:val="00523B23"/>
-    <w:pPr>
-      <w:spacing w:after="100"/>
-      <w:ind w:left="1760"/>
-    </w:pPr>
-  </w:style>
-  <w:style w:type="character" w:customStyle="1" w:styleId="Heading1Char">
-    <w:name w:val="Heading 1 Char"/>
-    <w:basedOn w:val="DefaultParagraphFont"/>
-    <w:link w:val="Heading1"/>
-    <w:uiPriority w:val="9"/>
-    <w:rsid w:val="00523B23"/>
-    <w:rPr>
-      <w:rFonts w:ascii="Times New Roman" w:eastAsiaTheme="majorEastAsia" w:hAnsi="Times New Roman" w:cs="Times New Roman"/>
-      <w:b/>
-      <w:bCs/>
-      <w:caps/>
-      <w:color w:val="000000" w:themeColor="text1"/>
-      <w:sz w:val="32"/>
-      <w:szCs w:val="28"/>
-    </w:rPr>
-  </w:style>
-  <w:style w:type="paragraph" w:styleId="TOCHeading">
-    <w:name w:val="TOC Heading"/>
-    <w:basedOn w:val="Heading1"/>
-    <w:next w:val="Normal"/>
-    <w:uiPriority w:val="39"/>
-    <w:unhideWhenUsed/>
-    <w:qFormat/>
-    <w:rsid w:val="00523B23"/>
-    <w:pPr>
-      <w:numPr>
-        <w:numId w:val="0"/>
-      </w:numPr>
-      <w:jc w:val="center"/>
-      <w:outlineLvl w:val="9"/>
-    </w:pPr>
-    <w:rPr>
-      <w:caps w:val="0"/>
-    </w:rPr>
-  </w:style>
-  <w:style w:type="paragraph" w:customStyle="1" w:styleId="FigureTitle">
-    <w:name w:val="Figure Title"/>
-    <w:basedOn w:val="BodyText"/>
-    <w:qFormat/>
-    <w:rsid w:val="00523B23"/>
-    <w:pPr>
-      <w:spacing w:before="120"/>
-      <w:jc w:val="center"/>
-    </w:pPr>
-    <w:rPr>
-      <w:b/>
-    </w:rPr>
-  </w:style>
-  <w:style w:type="paragraph" w:customStyle="1" w:styleId="TableTitle">
-    <w:name w:val="Table Title"/>
-    <w:basedOn w:val="BodyText"/>
-    <w:qFormat/>
-    <w:rsid w:val="00523B23"/>
-    <w:pPr>
-      <w:spacing w:after="120"/>
-      <w:jc w:val="center"/>
-    </w:pPr>
-    <w:rPr>
-      <w:b/>
-    </w:rPr>
-  </w:style>
-  <w:style w:type="paragraph" w:styleId="Header">
-    <w:name w:val="header"/>
-    <w:basedOn w:val="Normal"/>
-    <w:link w:val="HeaderChar"/>
-    <w:uiPriority w:val="99"/>
-    <w:unhideWhenUsed/>
-    <w:rsid w:val="00523B23"/>
-    <w:pPr>
-      <w:tabs>
-        <w:tab w:val="center" w:pos="4680"/>
-        <w:tab w:val="right" w:pos="9360"/>
-      </w:tabs>
-    </w:pPr>
-  </w:style>
-  <w:style w:type="character" w:customStyle="1" w:styleId="HeaderChar">
-    <w:name w:val="Header Char"/>
-    <w:basedOn w:val="DefaultParagraphFont"/>
-    <w:link w:val="Header"/>
-    <w:uiPriority w:val="99"/>
-    <w:rsid w:val="00523B23"/>
-    <w:rPr>
-      <w:rFonts w:ascii="Times New Roman" w:hAnsi="Times New Roman"/>
-    </w:rPr>
-  </w:style>
-  <w:style w:type="paragraph" w:styleId="Footer">
-    <w:name w:val="footer"/>
-    <w:basedOn w:val="Normal"/>
-    <w:link w:val="FooterChar"/>
-    <w:uiPriority w:val="99"/>
-    <w:unhideWhenUsed/>
-    <w:rsid w:val="00523B23"/>
-    <w:pPr>
-      <w:tabs>
-        <w:tab w:val="center" w:pos="4680"/>
-        <w:tab w:val="right" w:pos="9360"/>
-      </w:tabs>
-    </w:pPr>
-  </w:style>
-  <w:style w:type="character" w:customStyle="1" w:styleId="FooterChar">
-    <w:name w:val="Footer Char"/>
-    <w:basedOn w:val="DefaultParagraphFont"/>
-    <w:link w:val="Footer"/>
-    <w:uiPriority w:val="99"/>
-    <w:rsid w:val="00523B23"/>
-    <w:rPr>
-      <w:rFonts w:ascii="Times New Roman" w:hAnsi="Times New Roman"/>
-    </w:rPr>
-  </w:style>
-  <w:style w:type="character" w:customStyle="1" w:styleId="Heading2Char">
-    <w:name w:val="Heading 2 Char"/>
-    <w:basedOn w:val="DefaultParagraphFont"/>
-    <w:link w:val="Heading2"/>
-    <w:uiPriority w:val="9"/>
-    <w:rsid w:val="0075760E"/>
-    <w:rPr>
-      <w:rFonts w:ascii="Times New Roman" w:eastAsiaTheme="majorEastAsia" w:hAnsi="Times New Roman" w:cstheme="majorBidi"/>
-      <w:b/>
-      <w:bCs/>
-      <w:color w:val="000000" w:themeColor="text1"/>
-      <w:sz w:val="32"/>
-      <w:szCs w:val="26"/>
-    </w:rPr>
-  </w:style>
-  <w:style w:type="paragraph" w:customStyle="1" w:styleId="Graphic">
-    <w:name w:val="Graphic"/>
-    <w:basedOn w:val="BodyText"/>
-    <w:qFormat/>
-    <w:rsid w:val="00523B23"/>
-    <w:pPr>
-      <w:spacing w:after="120"/>
-      <w:jc w:val="center"/>
-    </w:pPr>
-    <w:rPr>
-      <w:noProof/>
-    </w:rPr>
-  </w:style>
-  <w:style w:type="paragraph" w:customStyle="1" w:styleId="TableText">
-    <w:name w:val="Table Text"/>
-    <w:basedOn w:val="BodyText"/>
-    <w:qFormat/>
-    <w:rsid w:val="00523B23"/>
-    <w:pPr>
-      <w:spacing w:after="0"/>
-      <w:jc w:val="left"/>
-    </w:pPr>
-    <w:rPr>
-      <w:sz w:val="20"/>
-    </w:rPr>
-  </w:style>
-  <w:style w:type="character" w:customStyle="1" w:styleId="Heading3Char">
-    <w:name w:val="Heading 3 Char"/>
-    <w:basedOn w:val="DefaultParagraphFont"/>
-    <w:link w:val="Heading3"/>
-    <w:uiPriority w:val="9"/>
-    <w:rsid w:val="00D07C47"/>
-    <w:rPr>
-      <w:rFonts w:ascii="Times New Roman" w:hAnsi="Times New Roman" w:cs="Times New Roman"/>
-      <w:b/>
-      <w:sz w:val="28"/>
-      <w:szCs w:val="24"/>
-    </w:rPr>
-  </w:style>
-  <w:style w:type="paragraph" w:styleId="BodyText2">
-    <w:name w:val="Body Text 2"/>
-    <w:basedOn w:val="BodyText"/>
-    <w:link w:val="BodyText2Char"/>
-    <w:uiPriority w:val="99"/>
-    <w:unhideWhenUsed/>
-    <w:rsid w:val="00523B23"/>
-  </w:style>
-  <w:style w:type="character" w:customStyle="1" w:styleId="BodyText2Char">
-    <w:name w:val="Body Text 2 Char"/>
-    <w:basedOn w:val="DefaultParagraphFont"/>
-    <w:link w:val="BodyText2"/>
-    <w:uiPriority w:val="99"/>
-    <w:rsid w:val="00523B23"/>
-    <w:rPr>
-      <w:rFonts w:ascii="Times New Roman" w:hAnsi="Times New Roman" w:cs="Times New Roman"/>
-    </w:rPr>
-  </w:style>
-  <w:style w:type="character" w:customStyle="1" w:styleId="Heading4Char">
-    <w:name w:val="Heading 4 Char"/>
-    <w:basedOn w:val="DefaultParagraphFont"/>
-    <w:link w:val="Heading4"/>
-    <w:uiPriority w:val="9"/>
-    <w:rsid w:val="007313CE"/>
-    <w:rPr>
-      <w:rFonts w:ascii="Times New Roman" w:hAnsi="Times New Roman" w:cs="Times New Roman"/>
-      <w:b/>
-      <w:i/>
-      <w:sz w:val="26"/>
-    </w:rPr>
-  </w:style>
-  <w:style w:type="character" w:customStyle="1" w:styleId="Heading5Char">
-    <w:name w:val="Heading 5 Char"/>
-    <w:basedOn w:val="DefaultParagraphFont"/>
-    <w:link w:val="Heading5"/>
-    <w:uiPriority w:val="9"/>
-    <w:rsid w:val="00523B23"/>
-    <w:rPr>
-      <w:rFonts w:ascii="Times New Roman" w:hAnsi="Times New Roman" w:cs="Times New Roman"/>
-      <w:b/>
-      <w:sz w:val="24"/>
-    </w:rPr>
-  </w:style>
-  <w:style w:type="character" w:styleId="Hyperlink">
-    <w:name w:val="Hyperlink"/>
-    <w:basedOn w:val="DefaultParagraphFont"/>
-    <w:uiPriority w:val="99"/>
-    <w:unhideWhenUsed/>
-    <w:rsid w:val="00523B23"/>
-    <w:rPr>
-      <w:color w:val="0000FF" w:themeColor="hyperlink"/>
-      <w:u w:val="single"/>
-    </w:rPr>
-  </w:style>
-  <w:style w:type="paragraph" w:styleId="TableofFigures">
-    <w:name w:val="table of figures"/>
-    <w:basedOn w:val="Normal"/>
-    <w:next w:val="Normal"/>
-    <w:uiPriority w:val="99"/>
-    <w:unhideWhenUsed/>
-    <w:rsid w:val="00523B23"/>
-  </w:style>
-  <w:style w:type="paragraph" w:customStyle="1" w:styleId="Blankpage">
-    <w:name w:val="Blank page"/>
-    <w:basedOn w:val="Normal"/>
-    <w:qFormat/>
-    <w:rsid w:val="00523B23"/>
-    <w:pPr>
-      <w:spacing w:before="5000"/>
-      <w:jc w:val="center"/>
-    </w:pPr>
-  </w:style>
-  <w:style w:type="table" w:styleId="TableGrid">
-    <w:name w:val="Table Grid"/>
-    <w:basedOn w:val="TableNormal"/>
-    <w:uiPriority w:val="59"/>
-    <w:rsid w:val="00523B23"/>
-    <w:pPr>
-      <w:spacing w:after="0" w:line="240" w:lineRule="auto"/>
-    </w:pPr>
-    <w:tblPr>
-      <w:tblInd w:w="0" w:type="dxa"/>
-      <w:tblBorders>
-        <w:top w:val="single" w:sz="4" w:space="0" w:color="auto"/>
-        <w:left w:val="single" w:sz="4" w:space="0" w:color="auto"/>
-        <w:bottom w:val="single" w:sz="4" w:space="0" w:color="auto"/>
-        <w:right w:val="single" w:sz="4" w:space="0" w:color="auto"/>
-        <w:insideH w:val="single" w:sz="4" w:space="0" w:color="auto"/>
-        <w:insideV w:val="single" w:sz="4" w:space="0" w:color="auto"/>
-      </w:tblBorders>
-      <w:tblCellMar>
-        <w:top w:w="0" w:type="dxa"/>
-        <w:left w:w="108" w:type="dxa"/>
-        <w:bottom w:w="0" w:type="dxa"/>
-        <w:right w:w="108" w:type="dxa"/>
-      </w:tblCellMar>
-    </w:tblPr>
-  </w:style>
-  <w:style w:type="paragraph" w:customStyle="1" w:styleId="TableHeading">
-    <w:name w:val="Table Heading"/>
-    <w:basedOn w:val="BodyText"/>
-    <w:qFormat/>
-    <w:rsid w:val="00523B23"/>
-    <w:pPr>
-      <w:spacing w:after="0"/>
-      <w:jc w:val="left"/>
-    </w:pPr>
-    <w:rPr>
-      <w:b/>
-      <w:sz w:val="20"/>
-    </w:rPr>
-  </w:style>
-  <w:style w:type="character" w:customStyle="1" w:styleId="Heading6Char">
-    <w:name w:val="Heading 6 Char"/>
-    <w:basedOn w:val="DefaultParagraphFont"/>
-    <w:link w:val="Heading6"/>
-    <w:uiPriority w:val="9"/>
-    <w:rsid w:val="00523B23"/>
-    <w:rPr>
-      <w:rFonts w:ascii="Times New Roman" w:eastAsiaTheme="majorEastAsia" w:hAnsi="Times New Roman" w:cstheme="majorBidi"/>
-      <w:b/>
-      <w:i/>
-      <w:iCs/>
-      <w:color w:val="000000" w:themeColor="text1"/>
-      <w:sz w:val="24"/>
-    </w:rPr>
-  </w:style>
-  <w:style w:type="character" w:customStyle="1" w:styleId="Heading7Char">
-    <w:name w:val="Heading 7 Char"/>
-    <w:basedOn w:val="DefaultParagraphFont"/>
-    <w:link w:val="Heading7"/>
-    <w:uiPriority w:val="9"/>
-    <w:rsid w:val="00523B23"/>
-    <w:rPr>
-      <w:rFonts w:ascii="Times New Roman" w:eastAsiaTheme="majorEastAsia" w:hAnsi="Times New Roman" w:cstheme="majorBidi"/>
-      <w:b/>
-      <w:iCs/>
-      <w:color w:val="000000" w:themeColor="text1"/>
-    </w:rPr>
-  </w:style>
-  <w:style w:type="character" w:customStyle="1" w:styleId="Heading8Char">
-    <w:name w:val="Heading 8 Char"/>
-    <w:basedOn w:val="DefaultParagraphFont"/>
-    <w:link w:val="Heading8"/>
-    <w:uiPriority w:val="9"/>
-    <w:rsid w:val="00523B23"/>
-    <w:rPr>
-      <w:rFonts w:ascii="Times New Roman" w:eastAsiaTheme="majorEastAsia" w:hAnsi="Times New Roman" w:cstheme="majorBidi"/>
-      <w:b/>
-      <w:i/>
-      <w:iCs/>
-      <w:color w:val="000000" w:themeColor="text1"/>
-    </w:rPr>
-  </w:style>
-  <w:style w:type="character" w:customStyle="1" w:styleId="Heading9Char">
-    <w:name w:val="Heading 9 Char"/>
-    <w:basedOn w:val="DefaultParagraphFont"/>
-    <w:link w:val="Heading9"/>
-    <w:uiPriority w:val="9"/>
-    <w:rsid w:val="00523B23"/>
-    <w:rPr>
-      <w:rFonts w:ascii="Times New Roman" w:eastAsiaTheme="majorEastAsia" w:hAnsi="Times New Roman" w:cstheme="majorBidi"/>
-      <w:i/>
-      <w:iCs/>
-      <w:color w:val="000000" w:themeColor="text1"/>
-      <w:szCs w:val="20"/>
-    </w:rPr>
-  </w:style>
-  <w:style w:type="paragraph" w:styleId="BalloonText">
-    <w:name w:val="Balloon Text"/>
-    <w:basedOn w:val="Normal"/>
-    <w:link w:val="BalloonTextChar"/>
-    <w:uiPriority w:val="99"/>
-    <w:semiHidden/>
-    <w:unhideWhenUsed/>
-    <w:rsid w:val="00523B23"/>
-    <w:rPr>
-      <w:rFonts w:ascii="Tahoma" w:hAnsi="Tahoma" w:cs="Tahoma"/>
-      <w:sz w:val="16"/>
-      <w:szCs w:val="16"/>
-    </w:rPr>
-  </w:style>
-  <w:style w:type="character" w:customStyle="1" w:styleId="BalloonTextChar">
-    <w:name w:val="Balloon Text Char"/>
-    <w:basedOn w:val="DefaultParagraphFont"/>
-    <w:link w:val="BalloonText"/>
-    <w:uiPriority w:val="99"/>
-    <w:semiHidden/>
-    <w:rsid w:val="00523B23"/>
-    <w:rPr>
-      <w:rFonts w:ascii="Tahoma" w:hAnsi="Tahoma" w:cs="Tahoma"/>
-      <w:sz w:val="16"/>
-      <w:szCs w:val="16"/>
-    </w:rPr>
-  </w:style>
-  <w:style w:type="paragraph" w:styleId="NoSpacing">
-    <w:name w:val="No Spacing"/>
-    <w:basedOn w:val="Normal"/>
-    <w:uiPriority w:val="1"/>
-    <w:qFormat/>
-    <w:rsid w:val="00523B23"/>
-  </w:style>
-  <w:style w:type="paragraph" w:customStyle="1" w:styleId="PrincipalHding">
-    <w:name w:val="*Principal Hding*"/>
-    <w:basedOn w:val="Normal"/>
-    <w:rsid w:val="00523B23"/>
-    <w:pPr>
-      <w:numPr>
-        <w:numId w:val="1"/>
-      </w:numPr>
-    </w:pPr>
-  </w:style>
-  <w:style w:type="paragraph" w:customStyle="1" w:styleId="Bullet1">
-    <w:name w:val="Bullet 1"/>
-    <w:basedOn w:val="BodyText"/>
-    <w:qFormat/>
-    <w:rsid w:val="00523B23"/>
-    <w:pPr>
-      <w:numPr>
-        <w:numId w:val="2"/>
-      </w:numPr>
-      <w:spacing w:after="120"/>
-    </w:pPr>
-  </w:style>
-  <w:style w:type="paragraph" w:customStyle="1" w:styleId="Bullet1Last">
-    <w:name w:val="Bullet 1 Last"/>
-    <w:basedOn w:val="Bullet1"/>
-    <w:qFormat/>
-    <w:rsid w:val="00C1182D"/>
-  </w:style>
-  <w:style w:type="paragraph" w:styleId="List">
-    <w:name w:val="List"/>
-    <w:basedOn w:val="Normal"/>
-    <w:uiPriority w:val="99"/>
-    <w:unhideWhenUsed/>
-    <w:rsid w:val="00523B23"/>
-    <w:pPr>
-      <w:numPr>
-        <w:numId w:val="5"/>
-      </w:numPr>
-      <w:spacing w:after="120"/>
-    </w:pPr>
-  </w:style>
-  <w:style w:type="paragraph" w:customStyle="1" w:styleId="ListLast">
-    <w:name w:val="List Last"/>
-    <w:basedOn w:val="List"/>
-    <w:qFormat/>
-    <w:rsid w:val="00523B23"/>
-    <w:pPr>
-      <w:numPr>
-        <w:numId w:val="0"/>
-      </w:numPr>
-      <w:spacing w:after="240"/>
-    </w:pPr>
-  </w:style>
-  <w:style w:type="paragraph" w:styleId="ListNumber">
-    <w:name w:val="List Number"/>
-    <w:basedOn w:val="ListNumber2"/>
-    <w:uiPriority w:val="99"/>
-    <w:unhideWhenUsed/>
-    <w:rsid w:val="00523B23"/>
-    <w:pPr>
-      <w:numPr>
-        <w:numId w:val="0"/>
-      </w:numPr>
-    </w:pPr>
-  </w:style>
-  <w:style w:type="paragraph" w:customStyle="1" w:styleId="ListNumberLast">
-    <w:name w:val="List Number Last"/>
-    <w:basedOn w:val="ListNumber"/>
-    <w:qFormat/>
-    <w:rsid w:val="00523B23"/>
-    <w:pPr>
-      <w:spacing w:after="240"/>
-    </w:pPr>
-  </w:style>
-  <w:style w:type="paragraph" w:styleId="Caption">
-    <w:name w:val="caption"/>
-    <w:basedOn w:val="Normal"/>
-    <w:next w:val="Normal"/>
-    <w:uiPriority w:val="35"/>
-    <w:unhideWhenUsed/>
-    <w:qFormat/>
-    <w:rsid w:val="00523B23"/>
-    <w:pPr>
-      <w:spacing w:before="120" w:after="240"/>
-      <w:jc w:val="center"/>
-    </w:pPr>
-    <w:rPr>
-      <w:b/>
-      <w:bCs/>
-      <w:color w:val="000000" w:themeColor="text1"/>
-      <w:sz w:val="20"/>
-      <w:szCs w:val="18"/>
-    </w:rPr>
-  </w:style>
-  <w:style w:type="paragraph" w:styleId="NormalWeb">
-    <w:name w:val="Normal (Web)"/>
-    <w:basedOn w:val="Normal"/>
-    <w:uiPriority w:val="99"/>
-    <w:unhideWhenUsed/>
-    <w:rsid w:val="00523B23"/>
-    <w:rPr>
-      <w:rFonts w:cs="Times New Roman"/>
-      <w:sz w:val="24"/>
-      <w:szCs w:val="24"/>
-    </w:rPr>
-  </w:style>
-  <w:style w:type="paragraph" w:customStyle="1" w:styleId="TableTextCentered">
-    <w:name w:val="Table Text Centered"/>
-    <w:basedOn w:val="TableText"/>
-    <w:qFormat/>
-    <w:rsid w:val="00523B23"/>
-    <w:pPr>
-      <w:jc w:val="center"/>
-    </w:pPr>
-  </w:style>
-  <w:style w:type="paragraph" w:styleId="ListNumber2">
-    <w:name w:val="List Number 2"/>
-    <w:basedOn w:val="Normal"/>
-    <w:uiPriority w:val="99"/>
-    <w:unhideWhenUsed/>
-    <w:rsid w:val="00523B23"/>
-    <w:pPr>
-      <w:numPr>
-        <w:numId w:val="7"/>
-      </w:numPr>
-      <w:spacing w:after="120"/>
-    </w:pPr>
-  </w:style>
-  <w:style w:type="paragraph" w:styleId="ListNumber3">
-    <w:name w:val="List Number 3"/>
-    <w:basedOn w:val="Normal"/>
-    <w:uiPriority w:val="99"/>
-    <w:unhideWhenUsed/>
-    <w:rsid w:val="00523B23"/>
-    <w:pPr>
-      <w:numPr>
-        <w:numId w:val="4"/>
-      </w:numPr>
-      <w:contextualSpacing/>
-    </w:pPr>
-  </w:style>
-  <w:style w:type="paragraph" w:styleId="ListNumber4">
-    <w:name w:val="List Number 4"/>
-    <w:basedOn w:val="Normal"/>
-    <w:uiPriority w:val="99"/>
-    <w:unhideWhenUsed/>
-    <w:rsid w:val="00523B23"/>
-    <w:pPr>
-      <w:numPr>
-        <w:numId w:val="6"/>
-      </w:numPr>
-      <w:contextualSpacing/>
-    </w:pPr>
-  </w:style>
-  <w:style w:type="paragraph" w:styleId="List2">
-    <w:name w:val="List 2"/>
-    <w:basedOn w:val="ListNumber3"/>
-    <w:uiPriority w:val="99"/>
-    <w:unhideWhenUsed/>
-    <w:rsid w:val="00523B23"/>
-    <w:pPr>
-      <w:numPr>
-        <w:numId w:val="0"/>
-      </w:numPr>
-      <w:spacing w:after="120"/>
-      <w:contextualSpacing w:val="0"/>
-    </w:pPr>
-  </w:style>
-  <w:style w:type="paragraph" w:customStyle="1" w:styleId="ListNumber2Last">
-    <w:name w:val="List Number 2 Last"/>
-    <w:basedOn w:val="ListNumber2"/>
-    <w:qFormat/>
-    <w:rsid w:val="00523B23"/>
-    <w:pPr>
-      <w:numPr>
-        <w:numId w:val="0"/>
-      </w:numPr>
-      <w:spacing w:after="240"/>
-    </w:pPr>
-  </w:style>
-  <w:style w:type="paragraph" w:customStyle="1" w:styleId="List2Last">
-    <w:name w:val="List 2 Last"/>
-    <w:basedOn w:val="List2"/>
-    <w:qFormat/>
-    <w:rsid w:val="00523B23"/>
-    <w:pPr>
-      <w:spacing w:after="240"/>
-    </w:pPr>
-  </w:style>
-  <w:style w:type="paragraph" w:customStyle="1" w:styleId="FigureTitleJustified">
-    <w:name w:val="Figure Title Justified"/>
-    <w:basedOn w:val="FigureTitle"/>
-    <w:qFormat/>
-    <w:rsid w:val="00523B23"/>
-    <w:pPr>
-      <w:jc w:val="both"/>
-    </w:pPr>
-    <w:rPr>
-      <w:b w:val="0"/>
-    </w:rPr>
-  </w:style>
-  <w:style w:type="paragraph" w:customStyle="1" w:styleId="TableTitleJustified">
-    <w:name w:val="Table Title Justified"/>
-    <w:basedOn w:val="FigureTitleJustified"/>
-    <w:qFormat/>
-    <w:rsid w:val="00523B23"/>
-  </w:style>
-  <w:style w:type="paragraph" w:customStyle="1" w:styleId="SubHead">
-    <w:name w:val="Sub Head"/>
-    <w:basedOn w:val="BodyText"/>
-    <w:qFormat/>
-    <w:rsid w:val="00523B23"/>
-    <w:pPr>
-      <w:spacing w:before="240" w:after="60"/>
-    </w:pPr>
-    <w:rPr>
-      <w:b/>
-    </w:rPr>
-  </w:style>
-  <w:style w:type="paragraph" w:customStyle="1" w:styleId="TableHeadingCentered">
-    <w:name w:val="Table Heading Centered"/>
-    <w:basedOn w:val="TableHeading"/>
-    <w:qFormat/>
-    <w:rsid w:val="00523B23"/>
-    <w:pPr>
-      <w:jc w:val="center"/>
-    </w:pPr>
-  </w:style>
-  <w:style w:type="paragraph" w:customStyle="1" w:styleId="Bullet2">
-    <w:name w:val="Bullet 2"/>
-    <w:basedOn w:val="ListParagraph"/>
-    <w:qFormat/>
-    <w:rsid w:val="00523B23"/>
-    <w:pPr>
-      <w:numPr>
-        <w:numId w:val="3"/>
-      </w:numPr>
-      <w:spacing w:after="120" w:line="276" w:lineRule="auto"/>
-      <w:contextualSpacing w:val="0"/>
-    </w:pPr>
-    <w:rPr>
-      <w:rFonts w:cs="Times New Roman"/>
-      <w:color w:val="000000" w:themeColor="text1"/>
-      <w:szCs w:val="24"/>
-    </w:rPr>
-  </w:style>
-  <w:style w:type="paragraph" w:styleId="ListParagraph">
-    <w:name w:val="List Paragraph"/>
-    <w:basedOn w:val="Normal"/>
-    <w:uiPriority w:val="34"/>
-    <w:qFormat/>
-    <w:rsid w:val="00523B23"/>
-    <w:pPr>
-      <w:ind w:left="720"/>
-      <w:contextualSpacing/>
-    </w:pPr>
-  </w:style>
-  <w:style w:type="paragraph" w:customStyle="1" w:styleId="BUllet2Last">
-    <w:name w:val="BUllet 2 Last"/>
-    <w:basedOn w:val="Bullet2"/>
-    <w:qFormat/>
-    <w:rsid w:val="00523B23"/>
-    <w:pPr>
-      <w:numPr>
-        <w:numId w:val="0"/>
-      </w:numPr>
-      <w:spacing w:after="240"/>
-    </w:pPr>
-  </w:style>
-  <w:style w:type="paragraph" w:customStyle="1" w:styleId="ColorfulList-Accent11">
-    <w:name w:val="Colorful List - Accent 11"/>
-    <w:basedOn w:val="Normal"/>
-    <w:uiPriority w:val="34"/>
-    <w:qFormat/>
-    <w:rsid w:val="00E60C5D"/>
-    <w:pPr>
-      <w:spacing w:after="200" w:line="276" w:lineRule="auto"/>
-      <w:ind w:left="720"/>
-      <w:contextualSpacing/>
-    </w:pPr>
-    <w:rPr>
-      <w:rFonts w:ascii="Cambria" w:eastAsia="MS Mincho" w:hAnsi="Cambria" w:cs="Times New Roman"/>
-      <w:lang w:bidi="en-US"/>
-    </w:rPr>
-  </w:style>
-  <w:style w:type="paragraph" w:customStyle="1" w:styleId="Style1">
-    <w:name w:val="Style1"/>
-    <w:basedOn w:val="TableTitle"/>
-    <w:qFormat/>
-    <w:rsid w:val="00E60C5D"/>
-    <w:pPr>
-      <w:spacing w:before="240"/>
-    </w:pPr>
-    <w:rPr>
-      <w:b w:val="0"/>
-      <w:sz w:val="20"/>
-    </w:rPr>
-  </w:style>
-  <w:style w:type="paragraph" w:styleId="CommentText">
-    <w:name w:val="annotation text"/>
-    <w:basedOn w:val="Normal"/>
-    <w:link w:val="CommentTextChar"/>
-    <w:uiPriority w:val="99"/>
-    <w:semiHidden/>
-    <w:rsid w:val="00E60C5D"/>
-    <w:pPr>
-      <w:spacing w:after="120"/>
-    </w:pPr>
-    <w:rPr>
-      <w:rFonts w:ascii="Arial" w:eastAsia="Times New Roman" w:hAnsi="Arial" w:cs="Times New Roman"/>
-      <w:sz w:val="20"/>
-      <w:szCs w:val="20"/>
-    </w:rPr>
-  </w:style>
-  <w:style w:type="character" w:customStyle="1" w:styleId="CommentTextChar">
-    <w:name w:val="Comment Text Char"/>
-    <w:basedOn w:val="DefaultParagraphFont"/>
-    <w:link w:val="CommentText"/>
-    <w:uiPriority w:val="99"/>
-    <w:semiHidden/>
-    <w:rsid w:val="00E60C5D"/>
-    <w:rPr>
-      <w:rFonts w:ascii="Arial" w:eastAsia="Times New Roman" w:hAnsi="Arial" w:cs="Times New Roman"/>
-      <w:sz w:val="20"/>
-      <w:szCs w:val="20"/>
-    </w:rPr>
-  </w:style>
-  <w:style w:type="paragraph" w:customStyle="1" w:styleId="BLPbodytext">
-    <w:name w:val="BLP body text"/>
-    <w:basedOn w:val="Normal"/>
-    <w:rsid w:val="00E60C5D"/>
-    <w:pPr>
-      <w:spacing w:after="200"/>
-    </w:pPr>
-    <w:rPr>
-      <w:rFonts w:eastAsia="Times New Roman" w:cs="Times New Roman"/>
-      <w:sz w:val="24"/>
-      <w:szCs w:val="24"/>
-    </w:rPr>
-  </w:style>
-  <w:style w:type="character" w:styleId="CommentReference">
-    <w:name w:val="annotation reference"/>
-    <w:basedOn w:val="DefaultParagraphFont"/>
-    <w:uiPriority w:val="99"/>
-    <w:semiHidden/>
-    <w:unhideWhenUsed/>
-    <w:rsid w:val="00902C5C"/>
-    <w:rPr>
-      <w:sz w:val="16"/>
-      <w:szCs w:val="16"/>
-    </w:rPr>
-  </w:style>
-  <w:style w:type="paragraph" w:styleId="CommentSubject">
-    <w:name w:val="annotation subject"/>
-    <w:basedOn w:val="CommentText"/>
-    <w:next w:val="CommentText"/>
-    <w:link w:val="CommentSubjectChar"/>
-    <w:uiPriority w:val="99"/>
-    <w:semiHidden/>
-    <w:unhideWhenUsed/>
-    <w:rsid w:val="00902C5C"/>
-    <w:pPr>
-      <w:spacing w:after="0"/>
-    </w:pPr>
-    <w:rPr>
-      <w:rFonts w:ascii="Times New Roman" w:eastAsiaTheme="minorHAnsi" w:hAnsi="Times New Roman" w:cstheme="minorBidi"/>
-      <w:b/>
-      <w:bCs/>
-    </w:rPr>
-  </w:style>
-  <w:style w:type="character" w:customStyle="1" w:styleId="CommentSubjectChar">
-    <w:name w:val="Comment Subject Char"/>
-    <w:basedOn w:val="CommentTextChar"/>
-    <w:link w:val="CommentSubject"/>
-    <w:uiPriority w:val="99"/>
-    <w:semiHidden/>
-    <w:rsid w:val="00902C5C"/>
-    <w:rPr>
-      <w:rFonts w:ascii="Times New Roman" w:eastAsia="Times New Roman" w:hAnsi="Times New Roman" w:cs="Times New Roman"/>
-      <w:b/>
-      <w:bCs/>
-      <w:sz w:val="20"/>
-      <w:szCs w:val="20"/>
-    </w:rPr>
-  </w:style>
-  <w:style w:type="paragraph" w:styleId="Revision">
-    <w:name w:val="Revision"/>
-    <w:hidden/>
-    <w:uiPriority w:val="99"/>
-    <w:semiHidden/>
-    <w:rsid w:val="00902C5C"/>
-    <w:pPr>
-      <w:spacing w:after="0" w:line="240" w:lineRule="auto"/>
-    </w:pPr>
-    <w:rPr>
-      <w:rFonts w:ascii="Times New Roman" w:hAnsi="Times New Roman"/>
-    </w:rPr>
-  </w:style>
-  <w:style w:type="paragraph" w:styleId="Title">
-    <w:name w:val="Title"/>
-    <w:basedOn w:val="Normal"/>
-    <w:next w:val="Normal"/>
-    <w:link w:val="TitleChar"/>
-    <w:uiPriority w:val="10"/>
-    <w:qFormat/>
-    <w:rsid w:val="007703FA"/>
-    <w:pPr>
-      <w:pBdr>
-        <w:bottom w:val="single" w:sz="8" w:space="4" w:color="4F81BD" w:themeColor="accent1"/>
-      </w:pBdr>
-      <w:spacing w:after="300"/>
-      <w:contextualSpacing/>
-    </w:pPr>
-    <w:rPr>
-      <w:rFonts w:asciiTheme="majorHAnsi" w:eastAsiaTheme="majorEastAsia" w:hAnsiTheme="majorHAnsi" w:cstheme="majorBidi"/>
-      <w:color w:val="17365D" w:themeColor="text2" w:themeShade="BF"/>
-      <w:spacing w:val="5"/>
-      <w:kern w:val="28"/>
-      <w:sz w:val="52"/>
-      <w:szCs w:val="52"/>
-    </w:rPr>
-  </w:style>
-  <w:style w:type="character" w:customStyle="1" w:styleId="TitleChar">
-    <w:name w:val="Title Char"/>
-    <w:basedOn w:val="DefaultParagraphFont"/>
-    <w:link w:val="Title"/>
-    <w:uiPriority w:val="10"/>
-    <w:rsid w:val="007703FA"/>
-    <w:rPr>
-      <w:rFonts w:asciiTheme="majorHAnsi" w:eastAsiaTheme="majorEastAsia" w:hAnsiTheme="majorHAnsi" w:cstheme="majorBidi"/>
-      <w:color w:val="17365D" w:themeColor="text2" w:themeShade="BF"/>
-      <w:spacing w:val="5"/>
-      <w:kern w:val="28"/>
-      <w:sz w:val="52"/>
-      <w:szCs w:val="52"/>
-    </w:rPr>
-  </w:style>
-  <w:style w:type="paragraph" w:styleId="Subtitle">
-    <w:name w:val="Subtitle"/>
-    <w:basedOn w:val="Normal"/>
-    <w:next w:val="Normal"/>
-    <w:link w:val="SubtitleChar"/>
-    <w:uiPriority w:val="11"/>
-    <w:qFormat/>
-    <w:rsid w:val="00576A44"/>
-    <w:pPr>
-      <w:numPr>
-        <w:ilvl w:val="1"/>
-      </w:numPr>
-    </w:pPr>
-    <w:rPr>
-      <w:rFonts w:asciiTheme="majorHAnsi" w:eastAsiaTheme="majorEastAsia" w:hAnsiTheme="majorHAnsi" w:cstheme="majorBidi"/>
-      <w:i/>
-      <w:iCs/>
-      <w:color w:val="4F81BD" w:themeColor="accent1"/>
-      <w:spacing w:val="15"/>
-      <w:sz w:val="24"/>
-      <w:szCs w:val="24"/>
-    </w:rPr>
-  </w:style>
-  <w:style w:type="character" w:customStyle="1" w:styleId="SubtitleChar">
-    <w:name w:val="Subtitle Char"/>
-    <w:basedOn w:val="DefaultParagraphFont"/>
-    <w:link w:val="Subtitle"/>
-    <w:uiPriority w:val="11"/>
-    <w:rsid w:val="00576A44"/>
-    <w:rPr>
-      <w:rFonts w:asciiTheme="majorHAnsi" w:eastAsiaTheme="majorEastAsia" w:hAnsiTheme="majorHAnsi" w:cstheme="majorBidi"/>
-      <w:i/>
-      <w:iCs/>
-      <w:color w:val="4F81BD" w:themeColor="accent1"/>
-      <w:spacing w:val="15"/>
-      <w:sz w:val="24"/>
-      <w:szCs w:val="24"/>
-    </w:rPr>
-  </w:style>
-  <w:style w:type="paragraph" w:customStyle="1" w:styleId="Normal1">
-    <w:name w:val="Normal1"/>
-    <w:rsid w:val="00F51A12"/>
-    <w:pPr>
-      <w:spacing w:after="0" w:line="240" w:lineRule="auto"/>
-      <w:jc w:val="both"/>
-    </w:pPr>
-    <w:rPr>
-      <w:rFonts w:ascii="Times New Roman" w:eastAsia="Times New Roman" w:hAnsi="Times New Roman" w:cs="Times New Roman"/>
-      <w:color w:val="000000"/>
-      <w:szCs w:val="24"/>
-      <w:lang w:eastAsia="ja-JP"/>
-    </w:rPr>
-  </w:style>
-  <w:style w:type="character" w:customStyle="1" w:styleId="noneditabletext17">
-    <w:name w:val="noneditabletext17"/>
-    <w:basedOn w:val="DefaultParagraphFont"/>
-    <w:rsid w:val="00B158EA"/>
-    <w:rPr>
-      <w:vanish w:val="0"/>
-      <w:webHidden w:val="0"/>
-      <w:specVanish w:val="0"/>
-    </w:rPr>
-  </w:style>
-  <w:style w:type="character" w:customStyle="1" w:styleId="noneditabletext18">
-    <w:name w:val="noneditabletext18"/>
-    <w:basedOn w:val="DefaultParagraphFont"/>
-    <w:rsid w:val="00B158EA"/>
-    <w:rPr>
-      <w:vanish w:val="0"/>
-      <w:webHidden w:val="0"/>
-      <w:specVanish w:val="0"/>
-    </w:rPr>
-  </w:style>
-  <w:style w:type="character" w:customStyle="1" w:styleId="noneditabletext19">
-    <w:name w:val="noneditabletext19"/>
-    <w:basedOn w:val="DefaultParagraphFont"/>
-    <w:rsid w:val="00B158EA"/>
-    <w:rPr>
-      <w:vanish w:val="0"/>
-      <w:webHidden w:val="0"/>
-      <w:specVanish w:val="0"/>
-    </w:rPr>
-  </w:style>
-  <w:style w:type="character" w:customStyle="1" w:styleId="noneditabletext20">
-    <w:name w:val="noneditabletext20"/>
-    <w:basedOn w:val="DefaultParagraphFont"/>
-    <w:rsid w:val="00B158EA"/>
-    <w:rPr>
-      <w:vanish w:val="0"/>
-      <w:webHidden w:val="0"/>
-      <w:specVanish w:val="0"/>
-    </w:rPr>
-  </w:style>
-  <w:style w:type="character" w:customStyle="1" w:styleId="noneditabletext22">
-    <w:name w:val="noneditabletext22"/>
-    <w:basedOn w:val="DefaultParagraphFont"/>
-    <w:rsid w:val="00B158EA"/>
-    <w:rPr>
-      <w:vanish w:val="0"/>
-      <w:webHidden w:val="0"/>
-      <w:specVanish w:val="0"/>
-    </w:rPr>
-  </w:style>
-  <w:style w:type="table" w:styleId="LightList">
-    <w:name w:val="Light List"/>
-    <w:basedOn w:val="TableNormal"/>
-    <w:uiPriority w:val="61"/>
-    <w:rsid w:val="00175983"/>
-    <w:pPr>
-      <w:spacing w:after="0" w:line="240" w:lineRule="auto"/>
-    </w:pPr>
-    <w:tblPr>
-      <w:tblStyleRowBandSize w:val="1"/>
-      <w:tblStyleColBandSize w:val="1"/>
-      <w:tblInd w:w="0" w:type="dxa"/>
-      <w:tblBorders>
-        <w:top w:val="single" w:sz="8" w:space="0" w:color="000000" w:themeColor="text1"/>
-        <w:left w:val="single" w:sz="8" w:space="0" w:color="000000" w:themeColor="text1"/>
-        <w:bottom w:val="single" w:sz="8" w:space="0" w:color="000000" w:themeColor="text1"/>
-        <w:right w:val="single" w:sz="8" w:space="0" w:color="000000" w:themeColor="text1"/>
-      </w:tblBorders>
-      <w:tblCellMar>
-        <w:top w:w="0" w:type="dxa"/>
-        <w:left w:w="108" w:type="dxa"/>
-        <w:bottom w:w="0" w:type="dxa"/>
-        <w:right w:w="108" w:type="dxa"/>
-      </w:tblCellMar>
-    </w:tblPr>
-    <w:tblStylePr w:type="firstRow">
-      <w:pPr>
-        <w:spacing w:before="0" w:after="0" w:line="240" w:lineRule="auto"/>
-      </w:pPr>
-      <w:rPr>
-        <w:b/>
-        <w:bCs/>
-        <w:color w:val="FFFFFF" w:themeColor="background1"/>
-      </w:rPr>
-      <w:tblPr/>
-      <w:tcPr>
-        <w:shd w:val="clear" w:color="auto" w:fill="000000" w:themeFill="text1"/>
-      </w:tcPr>
-    </w:tblStylePr>
-    <w:tblStylePr w:type="lastRow">
-      <w:pPr>
-        <w:spacing w:before="0" w:after="0" w:line="240" w:lineRule="auto"/>
-      </w:pPr>
-      <w:rPr>
-        <w:b/>
-        <w:bCs/>
-      </w:rPr>
-      <w:tblPr/>
-      <w:tcPr>
-        <w:tcBorders>
-          <w:top w:val="double" w:sz="6" w:space="0" w:color="000000" w:themeColor="text1"/>
-          <w:left w:val="single" w:sz="8" w:space="0" w:color="000000" w:themeColor="text1"/>
-          <w:bottom w:val="single" w:sz="8" w:space="0" w:color="000000" w:themeColor="text1"/>
-          <w:right w:val="single" w:sz="8" w:space="0" w:color="000000" w:themeColor="text1"/>
-        </w:tcBorders>
-      </w:tcPr>
-    </w:tblStylePr>
-    <w:tblStylePr w:type="firstCol">
-      <w:rPr>
-        <w:b/>
-        <w:bCs/>
-      </w:rPr>
-    </w:tblStylePr>
-    <w:tblStylePr w:type="lastCol">
-      <w:rPr>
-        <w:b/>
-        <w:bCs/>
-      </w:rPr>
-    </w:tblStylePr>
-    <w:tblStylePr w:type="band1Vert">
-      <w:tblPr/>
-      <w:tcPr>
-        <w:tcBorders>
-          <w:top w:val="single" w:sz="8" w:space="0" w:color="000000" w:themeColor="text1"/>
-          <w:left w:val="single" w:sz="8" w:space="0" w:color="000000" w:themeColor="text1"/>
-          <w:bottom w:val="single" w:sz="8" w:space="0" w:color="000000" w:themeColor="text1"/>
-          <w:right w:val="single" w:sz="8" w:space="0" w:color="000000" w:themeColor="text1"/>
-        </w:tcBorders>
-      </w:tcPr>
-    </w:tblStylePr>
-    <w:tblStylePr w:type="band1Horz">
-      <w:tblPr/>
-      <w:tcPr>
-        <w:tcBorders>
-          <w:top w:val="single" w:sz="8" w:space="0" w:color="000000" w:themeColor="text1"/>
-          <w:left w:val="single" w:sz="8" w:space="0" w:color="000000" w:themeColor="text1"/>
-          <w:bottom w:val="single" w:sz="8" w:space="0" w:color="000000" w:themeColor="text1"/>
-          <w:right w:val="single" w:sz="8" w:space="0" w:color="000000" w:themeColor="text1"/>
-        </w:tcBorders>
-      </w:tcPr>
-    </w:tblStylePr>
-  </w:style>
-  <w:style w:type="table" w:styleId="LightShading-Accent6">
-    <w:name w:val="Light Shading Accent 6"/>
-    <w:basedOn w:val="TableNormal"/>
-    <w:uiPriority w:val="60"/>
-    <w:rsid w:val="00175983"/>
-    <w:pPr>
-      <w:spacing w:after="0" w:line="240" w:lineRule="auto"/>
-    </w:pPr>
-    <w:rPr>
-      <w:color w:val="E36C0A" w:themeColor="accent6" w:themeShade="BF"/>
-    </w:rPr>
-    <w:tblPr>
-      <w:tblStyleRowBandSize w:val="1"/>
-      <w:tblStyleColBandSize w:val="1"/>
-      <w:tblInd w:w="0" w:type="dxa"/>
-      <w:tblBorders>
-        <w:top w:val="single" w:sz="8" w:space="0" w:color="F79646" w:themeColor="accent6"/>
-        <w:bottom w:val="single" w:sz="8" w:space="0" w:color="F79646" w:themeColor="accent6"/>
-      </w:tblBorders>
-      <w:tblCellMar>
-        <w:top w:w="0" w:type="dxa"/>
-        <w:left w:w="108" w:type="dxa"/>
-        <w:bottom w:w="0" w:type="dxa"/>
-        <w:right w:w="108" w:type="dxa"/>
-      </w:tblCellMar>
-    </w:tblPr>
-    <w:tblStylePr w:type="firstRow">
-      <w:pPr>
-        <w:spacing w:before="0" w:after="0" w:line="240" w:lineRule="auto"/>
-      </w:pPr>
-      <w:rPr>
-        <w:b/>
-        <w:bCs/>
-      </w:rPr>
-      <w:tblPr/>
-      <w:tcPr>
-        <w:tcBorders>
-          <w:top w:val="single" w:sz="8" w:space="0" w:color="F79646" w:themeColor="accent6"/>
-          <w:left w:val="nil"/>
-          <w:bottom w:val="single" w:sz="8" w:space="0" w:color="F79646" w:themeColor="accent6"/>
-          <w:right w:val="nil"/>
-          <w:insideH w:val="nil"/>
-          <w:insideV w:val="nil"/>
-        </w:tcBorders>
-      </w:tcPr>
-    </w:tblStylePr>
-    <w:tblStylePr w:type="lastRow">
-      <w:pPr>
-        <w:spacing w:before="0" w:after="0" w:line="240" w:lineRule="auto"/>
-      </w:pPr>
-      <w:rPr>
-        <w:b/>
-        <w:bCs/>
-      </w:rPr>
-      <w:tblPr/>
-      <w:tcPr>
-        <w:tcBorders>
-          <w:top w:val="single" w:sz="8" w:space="0" w:color="F79646" w:themeColor="accent6"/>
-          <w:left w:val="nil"/>
-          <w:bottom w:val="single" w:sz="8" w:space="0" w:color="F79646" w:themeColor="accent6"/>
-          <w:right w:val="nil"/>
-          <w:insideH w:val="nil"/>
-          <w:insideV w:val="nil"/>
-        </w:tcBorders>
-      </w:tcPr>
-    </w:tblStylePr>
-    <w:tblStylePr w:type="firstCol">
-      <w:rPr>
-        <w:b/>
-        <w:bCs/>
-      </w:rPr>
-    </w:tblStylePr>
-    <w:tblStylePr w:type="lastCol">
-      <w:rPr>
-        <w:b/>
-        <w:bCs/>
-      </w:rPr>
-    </w:tblStylePr>
-    <w:tblStylePr w:type="band1Vert">
-      <w:tblPr/>
-      <w:tcPr>
-        <w:tcBorders>
-          <w:left w:val="nil"/>
-          <w:right w:val="nil"/>
-          <w:insideH w:val="nil"/>
-          <w:insideV w:val="nil"/>
-        </w:tcBorders>
-        <w:shd w:val="clear" w:color="auto" w:fill="FDE4D0" w:themeFill="accent6" w:themeFillTint="3F"/>
-      </w:tcPr>
-    </w:tblStylePr>
-    <w:tblStylePr w:type="band1Horz">
-      <w:tblPr/>
-      <w:tcPr>
-        <w:tcBorders>
-          <w:left w:val="nil"/>
-          <w:right w:val="nil"/>
-          <w:insideH w:val="nil"/>
-          <w:insideV w:val="nil"/>
-        </w:tcBorders>
-        <w:shd w:val="clear" w:color="auto" w:fill="FDE4D0" w:themeFill="accent6" w:themeFillTint="3F"/>
-      </w:tcPr>
-    </w:tblStylePr>
-  </w:style>
-  <w:style w:type="table" w:styleId="LightShading-Accent5">
-    <w:name w:val="Light Shading Accent 5"/>
-    <w:basedOn w:val="TableNormal"/>
-    <w:uiPriority w:val="60"/>
-    <w:rsid w:val="00175983"/>
-    <w:pPr>
-      <w:spacing w:after="0" w:line="240" w:lineRule="auto"/>
-    </w:pPr>
-    <w:rPr>
-      <w:color w:val="31849B" w:themeColor="accent5" w:themeShade="BF"/>
-    </w:rPr>
-    <w:tblPr>
-      <w:tblStyleRowBandSize w:val="1"/>
-      <w:tblStyleColBandSize w:val="1"/>
-      <w:tblInd w:w="0" w:type="dxa"/>
-      <w:tblBorders>
-        <w:top w:val="single" w:sz="8" w:space="0" w:color="4BACC6" w:themeColor="accent5"/>
-        <w:bottom w:val="single" w:sz="8" w:space="0" w:color="4BACC6" w:themeColor="accent5"/>
-      </w:tblBorders>
-      <w:tblCellMar>
-        <w:top w:w="0" w:type="dxa"/>
-        <w:left w:w="108" w:type="dxa"/>
-        <w:bottom w:w="0" w:type="dxa"/>
-        <w:right w:w="108" w:type="dxa"/>
-      </w:tblCellMar>
-    </w:tblPr>
-    <w:tblStylePr w:type="firstRow">
-      <w:pPr>
-        <w:spacing w:before="0" w:after="0" w:line="240" w:lineRule="auto"/>
-      </w:pPr>
-      <w:rPr>
-        <w:b/>
-        <w:bCs/>
-      </w:rPr>
-      <w:tblPr/>
-      <w:tcPr>
-        <w:tcBorders>
-          <w:top w:val="single" w:sz="8" w:space="0" w:color="4BACC6" w:themeColor="accent5"/>
-          <w:left w:val="nil"/>
-          <w:bottom w:val="single" w:sz="8" w:space="0" w:color="4BACC6" w:themeColor="accent5"/>
-          <w:right w:val="nil"/>
-          <w:insideH w:val="nil"/>
-          <w:insideV w:val="nil"/>
-        </w:tcBorders>
-      </w:tcPr>
-    </w:tblStylePr>
-    <w:tblStylePr w:type="lastRow">
-      <w:pPr>
-        <w:spacing w:before="0" w:after="0" w:line="240" w:lineRule="auto"/>
-      </w:pPr>
-      <w:rPr>
-        <w:b/>
-        <w:bCs/>
-      </w:rPr>
-      <w:tblPr/>
-      <w:tcPr>
-        <w:tcBorders>
-          <w:top w:val="single" w:sz="8" w:space="0" w:color="4BACC6" w:themeColor="accent5"/>
-          <w:left w:val="nil"/>
-          <w:bottom w:val="single" w:sz="8" w:space="0" w:color="4BACC6" w:themeColor="accent5"/>
-          <w:right w:val="nil"/>
-          <w:insideH w:val="nil"/>
-          <w:insideV w:val="nil"/>
-        </w:tcBorders>
-      </w:tcPr>
-    </w:tblStylePr>
-    <w:tblStylePr w:type="firstCol">
-      <w:rPr>
-        <w:b/>
-        <w:bCs/>
-      </w:rPr>
-    </w:tblStylePr>
-    <w:tblStylePr w:type="lastCol">
-      <w:rPr>
-        <w:b/>
-        <w:bCs/>
-      </w:rPr>
-    </w:tblStylePr>
-    <w:tblStylePr w:type="band1Vert">
-      <w:tblPr/>
-      <w:tcPr>
-        <w:tcBorders>
-          <w:left w:val="nil"/>
-          <w:right w:val="nil"/>
-          <w:insideH w:val="nil"/>
-          <w:insideV w:val="nil"/>
-        </w:tcBorders>
-        <w:shd w:val="clear" w:color="auto" w:fill="D2EAF1" w:themeFill="accent5" w:themeFillTint="3F"/>
-      </w:tcPr>
-    </w:tblStylePr>
-    <w:tblStylePr w:type="band1Horz">
-      <w:tblPr/>
-      <w:tcPr>
-        <w:tcBorders>
-          <w:left w:val="nil"/>
-          <w:right w:val="nil"/>
-          <w:insideH w:val="nil"/>
-          <w:insideV w:val="nil"/>
-        </w:tcBorders>
-        <w:shd w:val="clear" w:color="auto" w:fill="D2EAF1" w:themeFill="accent5" w:themeFillTint="3F"/>
-      </w:tcPr>
-    </w:tblStylePr>
-  </w:style>
-  <w:style w:type="table" w:styleId="LightShading-Accent4">
-    <w:name w:val="Light Shading Accent 4"/>
-    <w:basedOn w:val="TableNormal"/>
-    <w:uiPriority w:val="60"/>
-    <w:rsid w:val="00175983"/>
-    <w:pPr>
-      <w:spacing w:after="0" w:line="240" w:lineRule="auto"/>
-    </w:pPr>
-    <w:rPr>
-      <w:color w:val="5F497A" w:themeColor="accent4" w:themeShade="BF"/>
-    </w:rPr>
-    <w:tblPr>
-      <w:tblStyleRowBandSize w:val="1"/>
-      <w:tblStyleColBandSize w:val="1"/>
-      <w:tblInd w:w="0" w:type="dxa"/>
-      <w:tblBorders>
-        <w:top w:val="single" w:sz="8" w:space="0" w:color="8064A2" w:themeColor="accent4"/>
-        <w:bottom w:val="single" w:sz="8" w:space="0" w:color="8064A2" w:themeColor="accent4"/>
-      </w:tblBorders>
-      <w:tblCellMar>
-        <w:top w:w="0" w:type="dxa"/>
-        <w:left w:w="108" w:type="dxa"/>
-        <w:bottom w:w="0" w:type="dxa"/>
-        <w:right w:w="108" w:type="dxa"/>
-      </w:tblCellMar>
-    </w:tblPr>
-    <w:tblStylePr w:type="firstRow">
-      <w:pPr>
-        <w:spacing w:before="0" w:after="0" w:line="240" w:lineRule="auto"/>
-      </w:pPr>
-      <w:rPr>
-        <w:b/>
-        <w:bCs/>
-      </w:rPr>
-      <w:tblPr/>
-      <w:tcPr>
-        <w:tcBorders>
-          <w:top w:val="single" w:sz="8" w:space="0" w:color="8064A2" w:themeColor="accent4"/>
-          <w:left w:val="nil"/>
-          <w:bottom w:val="single" w:sz="8" w:space="0" w:color="8064A2" w:themeColor="accent4"/>
-          <w:right w:val="nil"/>
-          <w:insideH w:val="nil"/>
-          <w:insideV w:val="nil"/>
-        </w:tcBorders>
-      </w:tcPr>
-    </w:tblStylePr>
-    <w:tblStylePr w:type="lastRow">
-      <w:pPr>
-        <w:spacing w:before="0" w:after="0" w:line="240" w:lineRule="auto"/>
-      </w:pPr>
-      <w:rPr>
-        <w:b/>
-        <w:bCs/>
-      </w:rPr>
-      <w:tblPr/>
-      <w:tcPr>
-        <w:tcBorders>
-          <w:top w:val="single" w:sz="8" w:space="0" w:color="8064A2" w:themeColor="accent4"/>
-          <w:left w:val="nil"/>
-          <w:bottom w:val="single" w:sz="8" w:space="0" w:color="8064A2" w:themeColor="accent4"/>
-          <w:right w:val="nil"/>
-          <w:insideH w:val="nil"/>
-          <w:insideV w:val="nil"/>
-        </w:tcBorders>
-      </w:tcPr>
-    </w:tblStylePr>
-    <w:tblStylePr w:type="firstCol">
-      <w:rPr>
-        <w:b/>
-        <w:bCs/>
-      </w:rPr>
-    </w:tblStylePr>
-    <w:tblStylePr w:type="lastCol">
-      <w:rPr>
-        <w:b/>
-        <w:bCs/>
-      </w:rPr>
-    </w:tblStylePr>
-    <w:tblStylePr w:type="band1Vert">
-      <w:tblPr/>
-      <w:tcPr>
-        <w:tcBorders>
-          <w:left w:val="nil"/>
-          <w:right w:val="nil"/>
-          <w:insideH w:val="nil"/>
-          <w:insideV w:val="nil"/>
-        </w:tcBorders>
-        <w:shd w:val="clear" w:color="auto" w:fill="DFD8E8" w:themeFill="accent4" w:themeFillTint="3F"/>
-      </w:tcPr>
-    </w:tblStylePr>
-    <w:tblStylePr w:type="band1Horz">
-      <w:tblPr/>
-      <w:tcPr>
-        <w:tcBorders>
-          <w:left w:val="nil"/>
-          <w:right w:val="nil"/>
-          <w:insideH w:val="nil"/>
-          <w:insideV w:val="nil"/>
-        </w:tcBorders>
-        <w:shd w:val="clear" w:color="auto" w:fill="DFD8E8" w:themeFill="accent4" w:themeFillTint="3F"/>
-      </w:tcPr>
-    </w:tblStylePr>
-  </w:style>
-  <w:style w:type="table" w:styleId="LightShading-Accent2">
-    <w:name w:val="Light Shading Accent 2"/>
-    <w:basedOn w:val="TableNormal"/>
-    <w:uiPriority w:val="60"/>
-    <w:rsid w:val="00175983"/>
-    <w:pPr>
-      <w:spacing w:after="0" w:line="240" w:lineRule="auto"/>
-    </w:pPr>
-    <w:rPr>
-      <w:color w:val="943634" w:themeColor="accent2" w:themeShade="BF"/>
-    </w:rPr>
-    <w:tblPr>
-      <w:tblStyleRowBandSize w:val="1"/>
-      <w:tblStyleColBandSize w:val="1"/>
-      <w:tblInd w:w="0" w:type="dxa"/>
-      <w:tblBorders>
-        <w:top w:val="single" w:sz="8" w:space="0" w:color="C0504D" w:themeColor="accent2"/>
-        <w:bottom w:val="single" w:sz="8" w:space="0" w:color="C0504D" w:themeColor="accent2"/>
-      </w:tblBorders>
-      <w:tblCellMar>
-        <w:top w:w="0" w:type="dxa"/>
-        <w:left w:w="108" w:type="dxa"/>
-        <w:bottom w:w="0" w:type="dxa"/>
-        <w:right w:w="108" w:type="dxa"/>
-      </w:tblCellMar>
-    </w:tblPr>
-    <w:tblStylePr w:type="firstRow">
-      <w:pPr>
-        <w:spacing w:before="0" w:after="0" w:line="240" w:lineRule="auto"/>
-      </w:pPr>
-      <w:rPr>
-        <w:b/>
-        <w:bCs/>
-      </w:rPr>
-      <w:tblPr/>
-      <w:tcPr>
-        <w:tcBorders>
-          <w:top w:val="single" w:sz="8" w:space="0" w:color="C0504D" w:themeColor="accent2"/>
-          <w:left w:val="nil"/>
-          <w:bottom w:val="single" w:sz="8" w:space="0" w:color="C0504D" w:themeColor="accent2"/>
-          <w:right w:val="nil"/>
-          <w:insideH w:val="nil"/>
-          <w:insideV w:val="nil"/>
-        </w:tcBorders>
-      </w:tcPr>
-    </w:tblStylePr>
-    <w:tblStylePr w:type="lastRow">
-      <w:pPr>
-        <w:spacing w:before="0" w:after="0" w:line="240" w:lineRule="auto"/>
-      </w:pPr>
-      <w:rPr>
-        <w:b/>
-        <w:bCs/>
-      </w:rPr>
-      <w:tblPr/>
-      <w:tcPr>
-        <w:tcBorders>
-          <w:top w:val="single" w:sz="8" w:space="0" w:color="C0504D" w:themeColor="accent2"/>
-          <w:left w:val="nil"/>
-          <w:bottom w:val="single" w:sz="8" w:space="0" w:color="C0504D" w:themeColor="accent2"/>
-          <w:right w:val="nil"/>
-          <w:insideH w:val="nil"/>
-          <w:insideV w:val="nil"/>
-        </w:tcBorders>
-      </w:tcPr>
-    </w:tblStylePr>
-    <w:tblStylePr w:type="firstCol">
-      <w:rPr>
-        <w:b/>
-        <w:bCs/>
-      </w:rPr>
-    </w:tblStylePr>
-    <w:tblStylePr w:type="lastCol">
-      <w:rPr>
-        <w:b/>
-        <w:bCs/>
-      </w:rPr>
-    </w:tblStylePr>
-    <w:tblStylePr w:type="band1Vert">
-      <w:tblPr/>
-      <w:tcPr>
-        <w:tcBorders>
-          <w:left w:val="nil"/>
-          <w:right w:val="nil"/>
-          <w:insideH w:val="nil"/>
-          <w:insideV w:val="nil"/>
-        </w:tcBorders>
-        <w:shd w:val="clear" w:color="auto" w:fill="EFD3D2" w:themeFill="accent2" w:themeFillTint="3F"/>
-      </w:tcPr>
-    </w:tblStylePr>
-    <w:tblStylePr w:type="band1Horz">
-      <w:tblPr/>
-      <w:tcPr>
-        <w:tcBorders>
-          <w:left w:val="nil"/>
-          <w:right w:val="nil"/>
-          <w:insideH w:val="nil"/>
-          <w:insideV w:val="nil"/>
-        </w:tcBorders>
-        <w:shd w:val="clear" w:color="auto" w:fill="EFD3D2" w:themeFill="accent2" w:themeFillTint="3F"/>
-      </w:tcPr>
-    </w:tblStylePr>
-  </w:style>
-  <w:style w:type="table" w:styleId="LightShading-Accent1">
-    <w:name w:val="Light Shading Accent 1"/>
-    <w:basedOn w:val="TableNormal"/>
-    <w:uiPriority w:val="60"/>
-    <w:rsid w:val="00175983"/>
-    <w:pPr>
-      <w:spacing w:after="0" w:line="240" w:lineRule="auto"/>
-    </w:pPr>
-    <w:rPr>
-      <w:color w:val="365F91" w:themeColor="accent1" w:themeShade="BF"/>
-    </w:rPr>
-    <w:tblPr>
-      <w:tblStyleRowBandSize w:val="1"/>
-      <w:tblStyleColBandSize w:val="1"/>
-      <w:tblInd w:w="0" w:type="dxa"/>
-      <w:tblBorders>
-        <w:top w:val="single" w:sz="8" w:space="0" w:color="4F81BD" w:themeColor="accent1"/>
-        <w:bottom w:val="single" w:sz="8" w:space="0" w:color="4F81BD" w:themeColor="accent1"/>
-      </w:tblBorders>
-      <w:tblCellMar>
-        <w:top w:w="0" w:type="dxa"/>
-        <w:left w:w="108" w:type="dxa"/>
-        <w:bottom w:w="0" w:type="dxa"/>
-        <w:right w:w="108" w:type="dxa"/>
-      </w:tblCellMar>
-    </w:tblPr>
-    <w:tblStylePr w:type="firstRow">
-      <w:pPr>
-        <w:spacing w:before="0" w:after="0" w:line="240" w:lineRule="auto"/>
-      </w:pPr>
-      <w:rPr>
-        <w:b/>
-        <w:bCs/>
-      </w:rPr>
-      <w:tblPr/>
-      <w:tcPr>
-        <w:tcBorders>
-          <w:top w:val="single" w:sz="8" w:space="0" w:color="4F81BD" w:themeColor="accent1"/>
-          <w:left w:val="nil"/>
-          <w:bottom w:val="single" w:sz="8" w:space="0" w:color="4F81BD" w:themeColor="accent1"/>
-          <w:right w:val="nil"/>
-          <w:insideH w:val="nil"/>
-          <w:insideV w:val="nil"/>
-        </w:tcBorders>
-      </w:tcPr>
-    </w:tblStylePr>
-    <w:tblStylePr w:type="lastRow">
-      <w:pPr>
-        <w:spacing w:before="0" w:after="0" w:line="240" w:lineRule="auto"/>
-      </w:pPr>
-      <w:rPr>
-        <w:b/>
-        <w:bCs/>
-      </w:rPr>
-      <w:tblPr/>
-      <w:tcPr>
-        <w:tcBorders>
-          <w:top w:val="single" w:sz="8" w:space="0" w:color="4F81BD" w:themeColor="accent1"/>
-          <w:left w:val="nil"/>
-          <w:bottom w:val="single" w:sz="8" w:space="0" w:color="4F81BD" w:themeColor="accent1"/>
-          <w:right w:val="nil"/>
-          <w:insideH w:val="nil"/>
-          <w:insideV w:val="nil"/>
-        </w:tcBorders>
-      </w:tcPr>
-    </w:tblStylePr>
-    <w:tblStylePr w:type="firstCol">
-      <w:rPr>
-        <w:b/>
-        <w:bCs/>
-      </w:rPr>
-    </w:tblStylePr>
-    <w:tblStylePr w:type="lastCol">
-      <w:rPr>
-        <w:b/>
-        <w:bCs/>
-      </w:rPr>
-    </w:tblStylePr>
-    <w:tblStylePr w:type="band1Vert">
-      <w:tblPr/>
-      <w:tcPr>
-        <w:tcBorders>
-          <w:left w:val="nil"/>
-          <w:right w:val="nil"/>
-          <w:insideH w:val="nil"/>
-          <w:insideV w:val="nil"/>
-        </w:tcBorders>
-        <w:shd w:val="clear" w:color="auto" w:fill="D3DFEE" w:themeFill="accent1" w:themeFillTint="3F"/>
-      </w:tcPr>
-    </w:tblStylePr>
-    <w:tblStylePr w:type="band1Horz">
-      <w:tblPr/>
-      <w:tcPr>
-        <w:tcBorders>
-          <w:left w:val="nil"/>
-          <w:right w:val="nil"/>
-          <w:insideH w:val="nil"/>
-          <w:insideV w:val="nil"/>
-        </w:tcBorders>
-        <w:shd w:val="clear" w:color="auto" w:fill="D3DFEE" w:themeFill="accent1" w:themeFillTint="3F"/>
-      </w:tcPr>
-    </w:tblStylePr>
-  </w:style>
-  <w:style w:type="table" w:styleId="LightShading">
-    <w:name w:val="Light Shading"/>
-    <w:basedOn w:val="TableNormal"/>
-    <w:uiPriority w:val="60"/>
-    <w:rsid w:val="00175983"/>
-    <w:pPr>
-      <w:spacing w:after="0" w:line="240" w:lineRule="auto"/>
-    </w:pPr>
-    <w:rPr>
-      <w:color w:val="000000" w:themeColor="text1" w:themeShade="BF"/>
-    </w:rPr>
-    <w:tblPr>
-      <w:tblStyleRowBandSize w:val="1"/>
-      <w:tblStyleColBandSize w:val="1"/>
-      <w:tblInd w:w="0" w:type="dxa"/>
-      <w:tblBorders>
-        <w:top w:val="single" w:sz="8" w:space="0" w:color="000000" w:themeColor="text1"/>
-        <w:bottom w:val="single" w:sz="8" w:space="0" w:color="000000" w:themeColor="text1"/>
-      </w:tblBorders>
-      <w:tblCellMar>
-        <w:top w:w="0" w:type="dxa"/>
-        <w:left w:w="108" w:type="dxa"/>
-        <w:bottom w:w="0" w:type="dxa"/>
-        <w:right w:w="108" w:type="dxa"/>
-      </w:tblCellMar>
-    </w:tblPr>
-    <w:tblStylePr w:type="firstRow">
-      <w:pPr>
-        <w:spacing w:before="0" w:after="0" w:line="240" w:lineRule="auto"/>
-      </w:pPr>
-      <w:rPr>
-        <w:b/>
-        <w:bCs/>
-      </w:rPr>
-      <w:tblPr/>
-      <w:tcPr>
-        <w:tcBorders>
-          <w:top w:val="single" w:sz="8" w:space="0" w:color="000000" w:themeColor="text1"/>
-          <w:left w:val="nil"/>
-          <w:bottom w:val="single" w:sz="8" w:space="0" w:color="000000" w:themeColor="text1"/>
-          <w:right w:val="nil"/>
-          <w:insideH w:val="nil"/>
-          <w:insideV w:val="nil"/>
-        </w:tcBorders>
-      </w:tcPr>
-    </w:tblStylePr>
-    <w:tblStylePr w:type="lastRow">
-      <w:pPr>
-        <w:spacing w:before="0" w:after="0" w:line="240" w:lineRule="auto"/>
-      </w:pPr>
-      <w:rPr>
-        <w:b/>
-        <w:bCs/>
-      </w:rPr>
-      <w:tblPr/>
-      <w:tcPr>
-        <w:tcBorders>
-          <w:top w:val="single" w:sz="8" w:space="0" w:color="000000" w:themeColor="text1"/>
-          <w:left w:val="nil"/>
-          <w:bottom w:val="single" w:sz="8" w:space="0" w:color="000000" w:themeColor="text1"/>
-          <w:right w:val="nil"/>
-          <w:insideH w:val="nil"/>
-          <w:insideV w:val="nil"/>
-        </w:tcBorders>
-      </w:tcPr>
-    </w:tblStylePr>
-    <w:tblStylePr w:type="firstCol">
-      <w:rPr>
-        <w:b/>
-        <w:bCs/>
-      </w:rPr>
-    </w:tblStylePr>
-    <w:tblStylePr w:type="lastCol">
-      <w:rPr>
-        <w:b/>
-        <w:bCs/>
-      </w:rPr>
-    </w:tblStylePr>
-    <w:tblStylePr w:type="band1Vert">
-      <w:tblPr/>
-      <w:tcPr>
-        <w:tcBorders>
-          <w:left w:val="nil"/>
-          <w:right w:val="nil"/>
-          <w:insideH w:val="nil"/>
-          <w:insideV w:val="nil"/>
-        </w:tcBorders>
-        <w:shd w:val="clear" w:color="auto" w:fill="C0C0C0" w:themeFill="text1" w:themeFillTint="3F"/>
-      </w:tcPr>
-    </w:tblStylePr>
-    <w:tblStylePr w:type="band1Horz">
-      <w:tblPr/>
-      <w:tcPr>
-        <w:tcBorders>
-          <w:left w:val="nil"/>
-          <w:right w:val="nil"/>
-          <w:insideH w:val="nil"/>
-          <w:insideV w:val="nil"/>
-        </w:tcBorders>
-        <w:shd w:val="clear" w:color="auto" w:fill="C0C0C0" w:themeFill="text1" w:themeFillTint="3F"/>
-      </w:tcPr>
-    </w:tblStylePr>
-  </w:style>
-  <w:style w:type="paragraph" w:styleId="DocumentMap">
-    <w:name w:val="Document Map"/>
-    <w:basedOn w:val="Normal"/>
-    <w:link w:val="DocumentMapChar"/>
-    <w:uiPriority w:val="99"/>
-    <w:semiHidden/>
-    <w:unhideWhenUsed/>
-    <w:rsid w:val="00EF3085"/>
-    <w:rPr>
-      <w:rFonts w:ascii="Lucida Grande" w:hAnsi="Lucida Grande" w:cs="Lucida Grande"/>
-      <w:sz w:val="24"/>
-      <w:szCs w:val="24"/>
-    </w:rPr>
-  </w:style>
-  <w:style w:type="character" w:customStyle="1" w:styleId="DocumentMapChar">
-    <w:name w:val="Document Map Char"/>
-    <w:basedOn w:val="DefaultParagraphFont"/>
-    <w:link w:val="DocumentMap"/>
-    <w:uiPriority w:val="99"/>
-    <w:semiHidden/>
-    <w:rsid w:val="00EF3085"/>
-    <w:rPr>
-      <w:rFonts w:ascii="Lucida Grande" w:hAnsi="Lucida Grande" w:cs="Lucida Grande"/>
-      <w:sz w:val="24"/>
-      <w:szCs w:val="24"/>
-    </w:rPr>
-  </w:style>
-  <w:style w:type="character" w:customStyle="1" w:styleId="il">
-    <w:name w:val="il"/>
-    <w:basedOn w:val="DefaultParagraphFont"/>
-    <w:rsid w:val="00846574"/>
-  </w:style>
-</w:styles>
-</file>
-
 <file path=word/theme/theme1.xml><?xml version="1.0" encoding="utf-8"?>
 <a:theme xmlns:a="http://schemas.openxmlformats.org/drawingml/2006/main" name="Office Theme">
   <a:themeElements>
@@ -14707,7 +12499,7 @@
 </file>
 
 <file path=customXml/itemProps1.xml><?xml version="1.0" encoding="utf-8"?>
-<ds:datastoreItem xmlns:ds="http://schemas.openxmlformats.org/officeDocument/2006/customXml" ds:itemID="{7BDD86C2-8F1A-9F42-B69D-12E879F7073B}">
+<ds:datastoreItem xmlns:ds="http://schemas.openxmlformats.org/officeDocument/2006/customXml" ds:itemID="{A9F328C3-B6D9-AA43-954E-85454344E35F}">
   <ds:schemaRefs>
     <ds:schemaRef ds:uri="http://schemas.openxmlformats.org/officeDocument/2006/bibliography"/>
   </ds:schemaRefs>

</xml_diff>